<commit_message>
Requirement Analysis Reseach Update
</commit_message>
<xml_diff>
--- a/All Data/Requirements_Analysis_Report.docx
+++ b/All Data/Requirements_Analysis_Report.docx
@@ -5015,6 +5015,928 @@
           <w:szCs w:val="24"/>
         </w:rPr>
       </w:pPr>
+    </w:p>
+    <w:p>
+      <w:pPr>
+        <w:jc w:val="both"/>
+        <w:rPr>
+          <w:rFonts w:ascii="Times New Roman" w:hAnsi="Times New Roman" w:cs="Times New Roman"/>
+          <w:sz w:val="24"/>
+          <w:szCs w:val="24"/>
+        </w:rPr>
+      </w:pPr>
+    </w:p>
+    <w:p>
+      <w:pPr>
+        <w:jc w:val="both"/>
+        <w:rPr>
+          <w:rFonts w:ascii="Times New Roman" w:hAnsi="Times New Roman" w:cs="Times New Roman"/>
+          <w:sz w:val="24"/>
+          <w:szCs w:val="24"/>
+        </w:rPr>
+      </w:pPr>
+    </w:p>
+    <w:p>
+      <w:pPr>
+        <w:jc w:val="both"/>
+        <w:rPr>
+          <w:rFonts w:ascii="Times New Roman" w:hAnsi="Times New Roman" w:cs="Times New Roman"/>
+          <w:sz w:val="24"/>
+          <w:szCs w:val="24"/>
+        </w:rPr>
+      </w:pPr>
+    </w:p>
+    <w:p>
+      <w:pPr>
+        <w:jc w:val="both"/>
+        <w:rPr>
+          <w:rFonts w:ascii="Times New Roman" w:hAnsi="Times New Roman" w:cs="Times New Roman"/>
+          <w:sz w:val="24"/>
+          <w:szCs w:val="24"/>
+        </w:rPr>
+      </w:pPr>
+    </w:p>
+    <w:p>
+      <w:pPr>
+        <w:jc w:val="both"/>
+        <w:rPr>
+          <w:rFonts w:ascii="Times New Roman" w:hAnsi="Times New Roman" w:cs="Times New Roman"/>
+          <w:sz w:val="24"/>
+          <w:szCs w:val="24"/>
+        </w:rPr>
+      </w:pPr>
+    </w:p>
+    <w:p>
+      <w:pPr>
+        <w:jc w:val="both"/>
+        <w:rPr>
+          <w:rFonts w:ascii="Times New Roman" w:hAnsi="Times New Roman" w:cs="Times New Roman"/>
+          <w:sz w:val="24"/>
+          <w:szCs w:val="24"/>
+        </w:rPr>
+      </w:pPr>
+    </w:p>
+    <w:p>
+      <w:pPr>
+        <w:jc w:val="both"/>
+        <w:rPr>
+          <w:rFonts w:ascii="Times New Roman" w:hAnsi="Times New Roman" w:cs="Times New Roman"/>
+          <w:sz w:val="24"/>
+          <w:szCs w:val="24"/>
+        </w:rPr>
+      </w:pPr>
+    </w:p>
+    <w:p>
+      <w:pPr>
+        <w:jc w:val="both"/>
+        <w:rPr>
+          <w:rFonts w:ascii="Times New Roman" w:hAnsi="Times New Roman" w:cs="Times New Roman"/>
+          <w:sz w:val="24"/>
+          <w:szCs w:val="24"/>
+        </w:rPr>
+      </w:pPr>
+    </w:p>
+    <w:p>
+      <w:pPr>
+        <w:jc w:val="both"/>
+        <w:rPr>
+          <w:rFonts w:ascii="Times New Roman" w:hAnsi="Times New Roman" w:cs="Times New Roman"/>
+          <w:sz w:val="24"/>
+          <w:szCs w:val="24"/>
+        </w:rPr>
+      </w:pPr>
+    </w:p>
+    <w:p>
+      <w:pPr>
+        <w:jc w:val="both"/>
+        <w:rPr>
+          <w:rFonts w:ascii="Times New Roman" w:hAnsi="Times New Roman" w:cs="Times New Roman"/>
+          <w:sz w:val="24"/>
+          <w:szCs w:val="24"/>
+        </w:rPr>
+      </w:pPr>
+    </w:p>
+    <w:p>
+      <w:pPr>
+        <w:jc w:val="both"/>
+        <w:rPr>
+          <w:rFonts w:ascii="Times New Roman" w:hAnsi="Times New Roman" w:cs="Times New Roman"/>
+          <w:sz w:val="24"/>
+          <w:szCs w:val="24"/>
+        </w:rPr>
+      </w:pPr>
+    </w:p>
+    <w:p/>
+    <w:p/>
+    <w:p/>
+    <w:p>
+      <w:pPr>
+        <w:jc w:val="both"/>
+        <w:rPr>
+          <w:rFonts w:ascii="Times New Roman" w:hAnsi="Times New Roman" w:cs="Times New Roman"/>
+          <w:sz w:val="24"/>
+          <w:szCs w:val="24"/>
+        </w:rPr>
+      </w:pPr>
+    </w:p>
+    <w:p>
+      <w:pPr>
+        <w:pStyle w:val="Heading1"/>
+      </w:pPr>
+      <w:bookmarkStart w:id="6" w:name="_Toc198226210"/>
+      <w:r>
+        <w:t>2. RESEARCH</w:t>
+      </w:r>
+      <w:bookmarkEnd w:id="6"/>
+    </w:p>
+    <w:p>
+      <w:pPr>
+        <w:jc w:val="both"/>
+        <w:rPr>
+          <w:rFonts w:ascii="Times New Roman" w:hAnsi="Times New Roman" w:cs="Times New Roman"/>
+          <w:sz w:val="24"/>
+          <w:szCs w:val="24"/>
+        </w:rPr>
+      </w:pPr>
+    </w:p>
+    <w:p>
+      <w:pPr>
+        <w:pStyle w:val="Heading2"/>
+      </w:pPr>
+      <w:bookmarkStart w:id="7" w:name="_Toc198226211"/>
+      <w:r>
+        <w:t>2.1 Literature Survey</w:t>
+      </w:r>
+      <w:bookmarkEnd w:id="7"/>
+    </w:p>
+    <w:p>
+      <w:pPr>
+        <w:pStyle w:val="Heading3"/>
+      </w:pPr>
+      <w:bookmarkStart w:id="8" w:name="_Toc198226212"/>
+      <w:r>
+        <w:t>2.1.1 User Interface Design</w:t>
+      </w:r>
+      <w:bookmarkEnd w:id="8"/>
+    </w:p>
+    <w:p>
+      <w:pPr>
+        <w:jc w:val="both"/>
+        <w:rPr>
+          <w:rFonts w:ascii="Times New Roman" w:hAnsi="Times New Roman" w:cs="Times New Roman"/>
+          <w:sz w:val="24"/>
+          <w:szCs w:val="24"/>
+        </w:rPr>
+      </w:pPr>
+      <w:r>
+        <w:rPr>
+          <w:rFonts w:ascii="Times New Roman" w:hAnsi="Times New Roman" w:cs="Times New Roman"/>
+          <w:sz w:val="24"/>
+          <w:szCs w:val="24"/>
+        </w:rPr>
+        <w:t>-Material-UI for consistent components</w:t>
+      </w:r>
+    </w:p>
+    <w:p>
+      <w:pPr>
+        <w:jc w:val="both"/>
+        <w:rPr>
+          <w:rFonts w:ascii="Times New Roman" w:hAnsi="Times New Roman" w:cs="Times New Roman"/>
+          <w:sz w:val="24"/>
+          <w:szCs w:val="24"/>
+        </w:rPr>
+      </w:pPr>
+      <w:r>
+        <w:rPr>
+          <w:rFonts w:ascii="Times New Roman" w:hAnsi="Times New Roman" w:cs="Times New Roman"/>
+          <w:sz w:val="24"/>
+          <w:szCs w:val="24"/>
+        </w:rPr>
+        <w:t xml:space="preserve">Dark/Light </w:t>
+      </w:r>
+      <w:proofErr w:type="spellStart"/>
+      <w:r>
+        <w:rPr>
+          <w:rFonts w:ascii="Times New Roman" w:hAnsi="Times New Roman" w:cs="Times New Roman"/>
+          <w:sz w:val="24"/>
+          <w:szCs w:val="24"/>
+        </w:rPr>
+        <w:t>modetoggle</w:t>
+      </w:r>
+      <w:proofErr w:type="spellEnd"/>
+      <w:r>
+        <w:rPr>
+          <w:rFonts w:ascii="Times New Roman" w:hAnsi="Times New Roman" w:cs="Times New Roman"/>
+          <w:sz w:val="24"/>
+          <w:szCs w:val="24"/>
+        </w:rPr>
+        <w:t xml:space="preserve"> for accessibility</w:t>
+      </w:r>
+    </w:p>
+    <w:p>
+      <w:pPr>
+        <w:jc w:val="both"/>
+        <w:rPr>
+          <w:rFonts w:ascii="Times New Roman" w:hAnsi="Times New Roman" w:cs="Times New Roman"/>
+          <w:sz w:val="24"/>
+          <w:szCs w:val="24"/>
+        </w:rPr>
+      </w:pPr>
+      <w:r>
+        <w:rPr>
+          <w:rFonts w:ascii="Times New Roman" w:hAnsi="Times New Roman" w:cs="Times New Roman"/>
+          <w:sz w:val="24"/>
+          <w:szCs w:val="24"/>
+        </w:rPr>
+        <w:t>- Dashboard Analytics: Charts.js for occupancy/meal stats</w:t>
+      </w:r>
+    </w:p>
+    <w:p>
+      <w:pPr>
+        <w:jc w:val="both"/>
+        <w:rPr>
+          <w:rFonts w:ascii="Times New Roman" w:hAnsi="Times New Roman" w:cs="Times New Roman"/>
+          <w:sz w:val="24"/>
+          <w:szCs w:val="24"/>
+        </w:rPr>
+      </w:pPr>
+    </w:p>
+    <w:p>
+      <w:pPr>
+        <w:pStyle w:val="Heading3"/>
+      </w:pPr>
+      <w:bookmarkStart w:id="9" w:name="_Toc198226213"/>
+      <w:r>
+        <w:t>2.1.2 Data Management</w:t>
+      </w:r>
+      <w:bookmarkEnd w:id="9"/>
+    </w:p>
+    <w:p>
+      <w:pPr>
+        <w:jc w:val="both"/>
+        <w:rPr>
+          <w:rFonts w:ascii="Times New Roman" w:hAnsi="Times New Roman" w:cs="Times New Roman"/>
+          <w:sz w:val="24"/>
+          <w:szCs w:val="24"/>
+        </w:rPr>
+      </w:pPr>
+      <w:r>
+        <w:rPr>
+          <w:rFonts w:ascii="Times New Roman" w:hAnsi="Times New Roman" w:cs="Times New Roman"/>
+          <w:sz w:val="24"/>
+          <w:szCs w:val="24"/>
+        </w:rPr>
+        <w:t>-MongoDB Schema:</w:t>
+      </w:r>
+    </w:p>
+    <w:p>
+      <w:pPr>
+        <w:jc w:val="both"/>
+        <w:rPr>
+          <w:rFonts w:ascii="Times New Roman" w:hAnsi="Times New Roman" w:cs="Times New Roman"/>
+          <w:sz w:val="24"/>
+          <w:szCs w:val="24"/>
+        </w:rPr>
+      </w:pPr>
+      <w:r>
+        <w:rPr>
+          <w:rFonts w:ascii="Times New Roman" w:hAnsi="Times New Roman" w:cs="Times New Roman"/>
+          <w:sz w:val="24"/>
+          <w:szCs w:val="24"/>
+        </w:rPr>
+        <w:t xml:space="preserve">  `</w:t>
+      </w:r>
+      <w:proofErr w:type="spellStart"/>
+      <w:r>
+        <w:rPr>
+          <w:rFonts w:ascii="Times New Roman" w:hAnsi="Times New Roman" w:cs="Times New Roman"/>
+          <w:sz w:val="24"/>
+          <w:szCs w:val="24"/>
+        </w:rPr>
+        <w:t>javascript</w:t>
+      </w:r>
+      <w:proofErr w:type="spellEnd"/>
+    </w:p>
+    <w:p>
+      <w:pPr>
+        <w:jc w:val="both"/>
+        <w:rPr>
+          <w:rFonts w:ascii="Times New Roman" w:hAnsi="Times New Roman" w:cs="Times New Roman"/>
+          <w:sz w:val="24"/>
+          <w:szCs w:val="24"/>
+        </w:rPr>
+      </w:pPr>
+      <w:r>
+        <w:rPr>
+          <w:rFonts w:ascii="Times New Roman" w:hAnsi="Times New Roman" w:cs="Times New Roman"/>
+          <w:sz w:val="24"/>
+          <w:szCs w:val="24"/>
+        </w:rPr>
+        <w:t xml:space="preserve">  // Room Schema</w:t>
+      </w:r>
+    </w:p>
+    <w:p>
+      <w:pPr>
+        <w:jc w:val="both"/>
+        <w:rPr>
+          <w:rFonts w:ascii="Times New Roman" w:hAnsi="Times New Roman" w:cs="Times New Roman"/>
+          <w:sz w:val="24"/>
+          <w:szCs w:val="24"/>
+        </w:rPr>
+      </w:pPr>
+      <w:r>
+        <w:rPr>
+          <w:rFonts w:ascii="Times New Roman" w:hAnsi="Times New Roman" w:cs="Times New Roman"/>
+          <w:sz w:val="24"/>
+          <w:szCs w:val="24"/>
+        </w:rPr>
+        <w:t xml:space="preserve">  {</w:t>
+      </w:r>
+    </w:p>
+    <w:p>
+      <w:pPr>
+        <w:jc w:val="both"/>
+        <w:rPr>
+          <w:rFonts w:ascii="Times New Roman" w:hAnsi="Times New Roman" w:cs="Times New Roman"/>
+          <w:sz w:val="24"/>
+          <w:szCs w:val="24"/>
+        </w:rPr>
+      </w:pPr>
+      <w:r>
+        <w:rPr>
+          <w:rFonts w:ascii="Times New Roman" w:hAnsi="Times New Roman" w:cs="Times New Roman"/>
+          <w:sz w:val="24"/>
+          <w:szCs w:val="24"/>
+        </w:rPr>
+        <w:t xml:space="preserve">    </w:t>
+      </w:r>
+      <w:proofErr w:type="spellStart"/>
+      <w:r>
+        <w:rPr>
+          <w:rFonts w:ascii="Times New Roman" w:hAnsi="Times New Roman" w:cs="Times New Roman"/>
+          <w:sz w:val="24"/>
+          <w:szCs w:val="24"/>
+        </w:rPr>
+        <w:t>roomNo</w:t>
+      </w:r>
+      <w:proofErr w:type="spellEnd"/>
+      <w:r>
+        <w:rPr>
+          <w:rFonts w:ascii="Times New Roman" w:hAnsi="Times New Roman" w:cs="Times New Roman"/>
+          <w:sz w:val="24"/>
+          <w:szCs w:val="24"/>
+        </w:rPr>
+        <w:t xml:space="preserve">: String, </w:t>
+      </w:r>
+    </w:p>
+    <w:p>
+      <w:pPr>
+        <w:jc w:val="both"/>
+        <w:rPr>
+          <w:rFonts w:ascii="Times New Roman" w:hAnsi="Times New Roman" w:cs="Times New Roman"/>
+          <w:sz w:val="24"/>
+          <w:szCs w:val="24"/>
+        </w:rPr>
+      </w:pPr>
+      <w:r>
+        <w:rPr>
+          <w:rFonts w:ascii="Times New Roman" w:hAnsi="Times New Roman" w:cs="Times New Roman"/>
+          <w:sz w:val="24"/>
+          <w:szCs w:val="24"/>
+        </w:rPr>
+        <w:t xml:space="preserve">    type: </w:t>
+      </w:r>
+      <w:proofErr w:type="gramStart"/>
+      <w:r>
+        <w:rPr>
+          <w:rFonts w:ascii="Times New Roman" w:hAnsi="Times New Roman" w:cs="Times New Roman"/>
+          <w:sz w:val="24"/>
+          <w:szCs w:val="24"/>
+        </w:rPr>
+        <w:t xml:space="preserve">{ </w:t>
+      </w:r>
+      <w:proofErr w:type="spellStart"/>
+      <w:r>
+        <w:rPr>
+          <w:rFonts w:ascii="Times New Roman" w:hAnsi="Times New Roman" w:cs="Times New Roman"/>
+          <w:sz w:val="24"/>
+          <w:szCs w:val="24"/>
+        </w:rPr>
+        <w:t>enum</w:t>
+      </w:r>
+      <w:proofErr w:type="spellEnd"/>
+      <w:proofErr w:type="gramEnd"/>
+      <w:r>
+        <w:rPr>
+          <w:rFonts w:ascii="Times New Roman" w:hAnsi="Times New Roman" w:cs="Times New Roman"/>
+          <w:sz w:val="24"/>
+          <w:szCs w:val="24"/>
+        </w:rPr>
+        <w:t>: ["Single", "Double", "Dorm"] },</w:t>
+      </w:r>
+    </w:p>
+    <w:p>
+      <w:pPr>
+        <w:jc w:val="both"/>
+        <w:rPr>
+          <w:rFonts w:ascii="Times New Roman" w:hAnsi="Times New Roman" w:cs="Times New Roman"/>
+          <w:sz w:val="24"/>
+          <w:szCs w:val="24"/>
+        </w:rPr>
+      </w:pPr>
+      <w:r>
+        <w:rPr>
+          <w:rFonts w:ascii="Times New Roman" w:hAnsi="Times New Roman" w:cs="Times New Roman"/>
+          <w:sz w:val="24"/>
+          <w:szCs w:val="24"/>
+        </w:rPr>
+        <w:t xml:space="preserve">    status: </w:t>
+      </w:r>
+      <w:proofErr w:type="gramStart"/>
+      <w:r>
+        <w:rPr>
+          <w:rFonts w:ascii="Times New Roman" w:hAnsi="Times New Roman" w:cs="Times New Roman"/>
+          <w:sz w:val="24"/>
+          <w:szCs w:val="24"/>
+        </w:rPr>
+        <w:t xml:space="preserve">{ </w:t>
+      </w:r>
+      <w:proofErr w:type="spellStart"/>
+      <w:r>
+        <w:rPr>
+          <w:rFonts w:ascii="Times New Roman" w:hAnsi="Times New Roman" w:cs="Times New Roman"/>
+          <w:sz w:val="24"/>
+          <w:szCs w:val="24"/>
+        </w:rPr>
+        <w:t>enum</w:t>
+      </w:r>
+      <w:proofErr w:type="spellEnd"/>
+      <w:proofErr w:type="gramEnd"/>
+      <w:r>
+        <w:rPr>
+          <w:rFonts w:ascii="Times New Roman" w:hAnsi="Times New Roman" w:cs="Times New Roman"/>
+          <w:sz w:val="24"/>
+          <w:szCs w:val="24"/>
+        </w:rPr>
+        <w:t>: ["Vacant", "Occupied", "Maintenance"] },</w:t>
+      </w:r>
+    </w:p>
+    <w:p>
+      <w:pPr>
+        <w:jc w:val="both"/>
+        <w:rPr>
+          <w:rFonts w:ascii="Times New Roman" w:hAnsi="Times New Roman" w:cs="Times New Roman"/>
+          <w:sz w:val="24"/>
+          <w:szCs w:val="24"/>
+        </w:rPr>
+      </w:pPr>
+      <w:r>
+        <w:rPr>
+          <w:rFonts w:ascii="Times New Roman" w:hAnsi="Times New Roman" w:cs="Times New Roman"/>
+          <w:sz w:val="24"/>
+          <w:szCs w:val="24"/>
+        </w:rPr>
+        <w:t xml:space="preserve">    </w:t>
+      </w:r>
+      <w:proofErr w:type="spellStart"/>
+      <w:r>
+        <w:rPr>
+          <w:rFonts w:ascii="Times New Roman" w:hAnsi="Times New Roman" w:cs="Times New Roman"/>
+          <w:sz w:val="24"/>
+          <w:szCs w:val="24"/>
+        </w:rPr>
+        <w:t>studentAllocations</w:t>
+      </w:r>
+      <w:proofErr w:type="spellEnd"/>
+      <w:r>
+        <w:rPr>
+          <w:rFonts w:ascii="Times New Roman" w:hAnsi="Times New Roman" w:cs="Times New Roman"/>
+          <w:sz w:val="24"/>
+          <w:szCs w:val="24"/>
+        </w:rPr>
+        <w:t xml:space="preserve">: </w:t>
+      </w:r>
+      <w:proofErr w:type="gramStart"/>
+      <w:r>
+        <w:rPr>
+          <w:rFonts w:ascii="Times New Roman" w:hAnsi="Times New Roman" w:cs="Times New Roman"/>
+          <w:sz w:val="24"/>
+          <w:szCs w:val="24"/>
+        </w:rPr>
+        <w:t xml:space="preserve">[{ </w:t>
+      </w:r>
+      <w:proofErr w:type="spellStart"/>
+      <w:r>
+        <w:rPr>
+          <w:rFonts w:ascii="Times New Roman" w:hAnsi="Times New Roman" w:cs="Times New Roman"/>
+          <w:sz w:val="24"/>
+          <w:szCs w:val="24"/>
+        </w:rPr>
+        <w:t>studentId</w:t>
+      </w:r>
+      <w:proofErr w:type="spellEnd"/>
+      <w:proofErr w:type="gramEnd"/>
+      <w:r>
+        <w:rPr>
+          <w:rFonts w:ascii="Times New Roman" w:hAnsi="Times New Roman" w:cs="Times New Roman"/>
+          <w:sz w:val="24"/>
+          <w:szCs w:val="24"/>
+        </w:rPr>
+        <w:t xml:space="preserve">: </w:t>
+      </w:r>
+      <w:proofErr w:type="spellStart"/>
+      <w:r>
+        <w:rPr>
+          <w:rFonts w:ascii="Times New Roman" w:hAnsi="Times New Roman" w:cs="Times New Roman"/>
+          <w:sz w:val="24"/>
+          <w:szCs w:val="24"/>
+        </w:rPr>
+        <w:t>ObjectId</w:t>
+      </w:r>
+      <w:proofErr w:type="spellEnd"/>
+      <w:r>
+        <w:rPr>
+          <w:rFonts w:ascii="Times New Roman" w:hAnsi="Times New Roman" w:cs="Times New Roman"/>
+          <w:sz w:val="24"/>
+          <w:szCs w:val="24"/>
+        </w:rPr>
+        <w:t>, date: Date }]</w:t>
+      </w:r>
+    </w:p>
+    <w:p>
+      <w:pPr>
+        <w:jc w:val="both"/>
+        <w:rPr>
+          <w:rFonts w:ascii="Times New Roman" w:hAnsi="Times New Roman" w:cs="Times New Roman"/>
+          <w:sz w:val="24"/>
+          <w:szCs w:val="24"/>
+        </w:rPr>
+      </w:pPr>
+      <w:r>
+        <w:rPr>
+          <w:rFonts w:ascii="Times New Roman" w:hAnsi="Times New Roman" w:cs="Times New Roman"/>
+          <w:sz w:val="24"/>
+          <w:szCs w:val="24"/>
+        </w:rPr>
+        <w:t xml:space="preserve">  }</w:t>
+      </w:r>
+    </w:p>
+    <w:p>
+      <w:pPr>
+        <w:jc w:val="both"/>
+        <w:rPr>
+          <w:rFonts w:ascii="Times New Roman" w:hAnsi="Times New Roman" w:cs="Times New Roman"/>
+          <w:sz w:val="24"/>
+          <w:szCs w:val="24"/>
+        </w:rPr>
+      </w:pPr>
+    </w:p>
+    <w:p>
+      <w:pPr>
+        <w:pStyle w:val="Heading3"/>
+      </w:pPr>
+      <w:bookmarkStart w:id="10" w:name="_Toc198226214"/>
+      <w:r>
+        <w:t>2.1.3 Authentication</w:t>
+      </w:r>
+      <w:bookmarkEnd w:id="10"/>
+    </w:p>
+    <w:p>
+      <w:pPr>
+        <w:jc w:val="both"/>
+        <w:rPr>
+          <w:rFonts w:ascii="Times New Roman" w:hAnsi="Times New Roman" w:cs="Times New Roman"/>
+          <w:sz w:val="24"/>
+          <w:szCs w:val="24"/>
+        </w:rPr>
+      </w:pPr>
+      <w:r>
+        <w:rPr>
+          <w:rFonts w:ascii="Times New Roman" w:hAnsi="Times New Roman" w:cs="Times New Roman"/>
+          <w:sz w:val="24"/>
+          <w:szCs w:val="24"/>
+        </w:rPr>
+        <w:t>Firebase Auth with:</w:t>
+      </w:r>
+    </w:p>
+    <w:p>
+      <w:pPr>
+        <w:jc w:val="both"/>
+        <w:rPr>
+          <w:rFonts w:ascii="Times New Roman" w:hAnsi="Times New Roman" w:cs="Times New Roman"/>
+          <w:sz w:val="24"/>
+          <w:szCs w:val="24"/>
+        </w:rPr>
+      </w:pPr>
+      <w:r>
+        <w:rPr>
+          <w:rFonts w:ascii="Times New Roman" w:hAnsi="Times New Roman" w:cs="Times New Roman"/>
+          <w:sz w:val="24"/>
+          <w:szCs w:val="24"/>
+        </w:rPr>
+        <w:t xml:space="preserve">  - Email/password</w:t>
+      </w:r>
+    </w:p>
+    <w:p>
+      <w:pPr>
+        <w:jc w:val="both"/>
+        <w:rPr>
+          <w:rFonts w:ascii="Times New Roman" w:hAnsi="Times New Roman" w:cs="Times New Roman"/>
+          <w:sz w:val="24"/>
+          <w:szCs w:val="24"/>
+        </w:rPr>
+      </w:pPr>
+      <w:r>
+        <w:rPr>
+          <w:rFonts w:ascii="Times New Roman" w:hAnsi="Times New Roman" w:cs="Times New Roman"/>
+          <w:sz w:val="24"/>
+          <w:szCs w:val="24"/>
+        </w:rPr>
+        <w:t xml:space="preserve">  - Google OAuth</w:t>
+      </w:r>
+    </w:p>
+    <w:p>
+      <w:pPr>
+        <w:jc w:val="both"/>
+        <w:rPr>
+          <w:rFonts w:ascii="Times New Roman" w:hAnsi="Times New Roman" w:cs="Times New Roman"/>
+          <w:sz w:val="24"/>
+          <w:szCs w:val="24"/>
+        </w:rPr>
+      </w:pPr>
+      <w:r>
+        <w:rPr>
+          <w:rFonts w:ascii="Times New Roman" w:hAnsi="Times New Roman" w:cs="Times New Roman"/>
+          <w:sz w:val="24"/>
+          <w:szCs w:val="24"/>
+        </w:rPr>
+        <w:t xml:space="preserve">  - Phone verification (optional)</w:t>
+      </w:r>
+    </w:p>
+    <w:p>
+      <w:pPr>
+        <w:jc w:val="both"/>
+        <w:rPr>
+          <w:rFonts w:ascii="Times New Roman" w:hAnsi="Times New Roman" w:cs="Times New Roman"/>
+          <w:sz w:val="24"/>
+          <w:szCs w:val="24"/>
+        </w:rPr>
+      </w:pPr>
+    </w:p>
+    <w:p>
+      <w:pPr>
+        <w:jc w:val="both"/>
+        <w:rPr>
+          <w:rFonts w:ascii="Times New Roman" w:hAnsi="Times New Roman" w:cs="Times New Roman"/>
+          <w:sz w:val="24"/>
+          <w:szCs w:val="24"/>
+        </w:rPr>
+      </w:pPr>
+    </w:p>
+    <w:p>
+      <w:pPr>
+        <w:jc w:val="both"/>
+        <w:rPr>
+          <w:rFonts w:ascii="Times New Roman" w:hAnsi="Times New Roman" w:cs="Times New Roman"/>
+          <w:sz w:val="24"/>
+          <w:szCs w:val="24"/>
+        </w:rPr>
+      </w:pPr>
+    </w:p>
+    <w:p>
+      <w:pPr>
+        <w:pStyle w:val="Heading3"/>
+      </w:pPr>
+      <w:bookmarkStart w:id="11" w:name="_Toc198226215"/>
+      <w:r>
+        <w:lastRenderedPageBreak/>
+        <w:t>2</w:t>
+      </w:r>
+      <w:r>
+        <w:t>.1.4 Performance</w:t>
+      </w:r>
+      <w:bookmarkEnd w:id="11"/>
+    </w:p>
+    <w:p>
+      <w:pPr>
+        <w:jc w:val="both"/>
+        <w:rPr>
+          <w:rFonts w:ascii="Times New Roman" w:hAnsi="Times New Roman" w:cs="Times New Roman"/>
+          <w:sz w:val="24"/>
+          <w:szCs w:val="24"/>
+        </w:rPr>
+      </w:pPr>
+      <w:r>
+        <w:rPr>
+          <w:rFonts w:ascii="Times New Roman" w:hAnsi="Times New Roman" w:cs="Times New Roman"/>
+          <w:sz w:val="24"/>
+          <w:szCs w:val="24"/>
+        </w:rPr>
+        <w:t>Caching: Redis for frequent queries</w:t>
+      </w:r>
+    </w:p>
+    <w:p>
+      <w:pPr>
+        <w:jc w:val="both"/>
+        <w:rPr>
+          <w:rFonts w:ascii="Times New Roman" w:hAnsi="Times New Roman" w:cs="Times New Roman"/>
+          <w:sz w:val="24"/>
+          <w:szCs w:val="24"/>
+        </w:rPr>
+      </w:pPr>
+      <w:r>
+        <w:rPr>
+          <w:rFonts w:ascii="Times New Roman" w:hAnsi="Times New Roman" w:cs="Times New Roman"/>
+          <w:sz w:val="24"/>
+          <w:szCs w:val="24"/>
+        </w:rPr>
+        <w:t>-Lazy Loading: React code-splitting</w:t>
+      </w:r>
+    </w:p>
+    <w:p>
+      <w:pPr>
+        <w:jc w:val="both"/>
+        <w:rPr>
+          <w:rFonts w:ascii="Times New Roman" w:hAnsi="Times New Roman" w:cs="Times New Roman"/>
+          <w:sz w:val="24"/>
+          <w:szCs w:val="24"/>
+        </w:rPr>
+      </w:pPr>
+      <w:r>
+        <w:rPr>
+          <w:rFonts w:ascii="Times New Roman" w:hAnsi="Times New Roman" w:cs="Times New Roman"/>
+          <w:sz w:val="24"/>
+          <w:szCs w:val="24"/>
+        </w:rPr>
+        <w:t>CDN: Cloudflare for static assets</w:t>
+      </w:r>
+    </w:p>
+    <w:p>
+      <w:pPr>
+        <w:jc w:val="both"/>
+        <w:rPr>
+          <w:rFonts w:ascii="Times New Roman" w:hAnsi="Times New Roman" w:cs="Times New Roman"/>
+          <w:sz w:val="24"/>
+          <w:szCs w:val="24"/>
+        </w:rPr>
+      </w:pPr>
+    </w:p>
+    <w:p>
+      <w:pPr>
+        <w:pStyle w:val="Heading2"/>
+      </w:pPr>
+      <w:bookmarkStart w:id="12" w:name="_Toc198226216"/>
+      <w:r>
+        <w:t>2.2 Technology Stac</w:t>
+      </w:r>
+      <w:r>
+        <w:t>k</w:t>
+      </w:r>
+      <w:bookmarkEnd w:id="12"/>
+    </w:p>
+    <w:p>
+      <w:pPr>
+        <w:jc w:val="both"/>
+        <w:rPr>
+          <w:rFonts w:ascii="Times New Roman" w:hAnsi="Times New Roman" w:cs="Times New Roman"/>
+          <w:sz w:val="24"/>
+          <w:szCs w:val="24"/>
+        </w:rPr>
+      </w:pPr>
+      <w:r>
+        <w:rPr>
+          <w:rFonts w:ascii="Times New Roman" w:hAnsi="Times New Roman" w:cs="Times New Roman"/>
+          <w:sz w:val="24"/>
+          <w:szCs w:val="24"/>
+        </w:rPr>
+        <w:t>| Layer | Technology | Justification |</w:t>
+      </w:r>
+    </w:p>
+    <w:p>
+      <w:pPr>
+        <w:jc w:val="both"/>
+        <w:rPr>
+          <w:rFonts w:ascii="Times New Roman" w:hAnsi="Times New Roman" w:cs="Times New Roman"/>
+          <w:sz w:val="24"/>
+          <w:szCs w:val="24"/>
+        </w:rPr>
+      </w:pPr>
+      <w:r>
+        <w:rPr>
+          <w:rFonts w:ascii="Times New Roman" w:hAnsi="Times New Roman" w:cs="Times New Roman"/>
+          <w:sz w:val="24"/>
+          <w:szCs w:val="24"/>
+        </w:rPr>
+        <w:t>|-------|------------|---------------|</w:t>
+      </w:r>
+    </w:p>
+    <w:p>
+      <w:pPr>
+        <w:jc w:val="both"/>
+        <w:rPr>
+          <w:rFonts w:ascii="Times New Roman" w:hAnsi="Times New Roman" w:cs="Times New Roman"/>
+          <w:sz w:val="24"/>
+          <w:szCs w:val="24"/>
+        </w:rPr>
+      </w:pPr>
+      <w:r>
+        <w:rPr>
+          <w:rFonts w:ascii="Times New Roman" w:hAnsi="Times New Roman" w:cs="Times New Roman"/>
+          <w:sz w:val="24"/>
+          <w:szCs w:val="24"/>
+        </w:rPr>
+        <w:t>| Frontend | React + Redux | Component reusability |</w:t>
+      </w:r>
+    </w:p>
+    <w:p>
+      <w:pPr>
+        <w:jc w:val="both"/>
+        <w:rPr>
+          <w:rFonts w:ascii="Times New Roman" w:hAnsi="Times New Roman" w:cs="Times New Roman"/>
+          <w:sz w:val="24"/>
+          <w:szCs w:val="24"/>
+        </w:rPr>
+      </w:pPr>
+      <w:r>
+        <w:rPr>
+          <w:rFonts w:ascii="Times New Roman" w:hAnsi="Times New Roman" w:cs="Times New Roman"/>
+          <w:sz w:val="24"/>
+          <w:szCs w:val="24"/>
+        </w:rPr>
+        <w:t xml:space="preserve">| Backend | Node.js + Express | </w:t>
+      </w:r>
+      <w:proofErr w:type="gramStart"/>
+      <w:r>
+        <w:rPr>
+          <w:rFonts w:ascii="Times New Roman" w:hAnsi="Times New Roman" w:cs="Times New Roman"/>
+          <w:sz w:val="24"/>
+          <w:szCs w:val="24"/>
+        </w:rPr>
+        <w:t>Non-blocking</w:t>
+      </w:r>
+      <w:proofErr w:type="gramEnd"/>
+      <w:r>
+        <w:rPr>
+          <w:rFonts w:ascii="Times New Roman" w:hAnsi="Times New Roman" w:cs="Times New Roman"/>
+          <w:sz w:val="24"/>
+          <w:szCs w:val="24"/>
+        </w:rPr>
+        <w:t xml:space="preserve"> I/O |</w:t>
+      </w:r>
+    </w:p>
+    <w:p>
+      <w:pPr>
+        <w:jc w:val="both"/>
+        <w:rPr>
+          <w:rFonts w:ascii="Times New Roman" w:hAnsi="Times New Roman" w:cs="Times New Roman"/>
+          <w:sz w:val="24"/>
+          <w:szCs w:val="24"/>
+        </w:rPr>
+      </w:pPr>
+      <w:r>
+        <w:rPr>
+          <w:rFonts w:ascii="Times New Roman" w:hAnsi="Times New Roman" w:cs="Times New Roman"/>
+          <w:sz w:val="24"/>
+          <w:szCs w:val="24"/>
+        </w:rPr>
+        <w:t>| Database | MongoDB | Flexible schema for hostel data |</w:t>
+      </w:r>
+    </w:p>
+    <w:p>
+      <w:pPr>
+        <w:jc w:val="both"/>
+        <w:rPr>
+          <w:rFonts w:ascii="Times New Roman" w:hAnsi="Times New Roman" w:cs="Times New Roman"/>
+          <w:sz w:val="24"/>
+          <w:szCs w:val="24"/>
+        </w:rPr>
+      </w:pPr>
+      <w:r>
+        <w:rPr>
+          <w:rFonts w:ascii="Times New Roman" w:hAnsi="Times New Roman" w:cs="Times New Roman"/>
+          <w:sz w:val="24"/>
+          <w:szCs w:val="24"/>
+        </w:rPr>
+        <w:t>| Auth | Firebase/JWT | Rapid implementation |</w:t>
+      </w:r>
+    </w:p>
+    <w:p>
+      <w:pPr>
+        <w:jc w:val="both"/>
+        <w:rPr>
+          <w:rFonts w:ascii="Times New Roman" w:hAnsi="Times New Roman" w:cs="Times New Roman"/>
+          <w:sz w:val="24"/>
+          <w:szCs w:val="24"/>
+        </w:rPr>
+      </w:pPr>
+      <w:r>
+        <w:rPr>
+          <w:rFonts w:ascii="Times New Roman" w:hAnsi="Times New Roman" w:cs="Times New Roman"/>
+          <w:sz w:val="24"/>
+          <w:szCs w:val="24"/>
+        </w:rPr>
+        <w:t>| Payments | Stripe | PCI-DSS compliance |</w:t>
+      </w:r>
     </w:p>
     <w:p>
       <w:pPr>
@@ -13672,7 +14594,7 @@
     <w:link w:val="Heading3Char"/>
     <w:uiPriority w:val="9"/>
     <w:qFormat/>
-    <w:rsid w:val="00E76670"/>
+    <w:rsid w:val="00536FA5"/>
     <w:pPr>
       <w:spacing w:before="100" w:beforeAutospacing="1" w:after="100" w:afterAutospacing="1" w:line="240" w:lineRule="auto"/>
       <w:outlineLvl w:val="2"/>
@@ -13681,7 +14603,8 @@
       <w:rFonts w:ascii="Times New Roman" w:eastAsia="Times New Roman" w:hAnsi="Times New Roman" w:cs="Times New Roman"/>
       <w:b/>
       <w:bCs/>
-      <w:sz w:val="27"/>
+      <w:color w:val="4472C4" w:themeColor="accent1"/>
+      <w:sz w:val="28"/>
       <w:szCs w:val="27"/>
     </w:rPr>
   </w:style>
@@ -13859,12 +14782,13 @@
     <w:basedOn w:val="DefaultParagraphFont"/>
     <w:link w:val="Heading3"/>
     <w:uiPriority w:val="9"/>
-    <w:rsid w:val="00E76670"/>
+    <w:rsid w:val="00536FA5"/>
     <w:rPr>
       <w:rFonts w:ascii="Times New Roman" w:eastAsia="Times New Roman" w:hAnsi="Times New Roman" w:cs="Times New Roman"/>
       <w:b/>
       <w:bCs/>
-      <w:sz w:val="27"/>
+      <w:color w:val="4472C4" w:themeColor="accent1"/>
+      <w:sz w:val="28"/>
       <w:szCs w:val="27"/>
     </w:rPr>
   </w:style>

</xml_diff>

<commit_message>
Requirement Analysis Research Update
</commit_message>
<xml_diff>
--- a/All Data/Requirements_Analysis_Report.docx
+++ b/All Data/Requirements_Analysis_Report.docx
@@ -7059,6 +7059,1461 @@
       </w:pPr>
     </w:p>
     <w:p/>
+    <w:p/>
+    <w:p/>
+    <w:p>
+      <w:pPr>
+        <w:pStyle w:val="Heading1"/>
+      </w:pPr>
+      <w:bookmarkStart w:id="22" w:name="_Toc198226226"/>
+      <w:r>
+        <w:lastRenderedPageBreak/>
+        <w:t>4. REQUIREMENTS</w:t>
+      </w:r>
+      <w:bookmarkEnd w:id="22"/>
+    </w:p>
+    <w:p>
+      <w:pPr>
+        <w:jc w:val="both"/>
+        <w:rPr>
+          <w:rFonts w:ascii="Times New Roman" w:hAnsi="Times New Roman" w:cs="Times New Roman"/>
+          <w:sz w:val="24"/>
+          <w:szCs w:val="24"/>
+        </w:rPr>
+      </w:pPr>
+    </w:p>
+    <w:p>
+      <w:pPr>
+        <w:pStyle w:val="Heading2"/>
+      </w:pPr>
+      <w:bookmarkStart w:id="23" w:name="_Toc198226227"/>
+      <w:r>
+        <w:t>4.1 Functional Requirements</w:t>
+      </w:r>
+      <w:bookmarkEnd w:id="23"/>
+    </w:p>
+    <w:p>
+      <w:pPr>
+        <w:jc w:val="both"/>
+        <w:rPr>
+          <w:rFonts w:ascii="Times New Roman" w:hAnsi="Times New Roman" w:cs="Times New Roman"/>
+          <w:sz w:val="24"/>
+          <w:szCs w:val="24"/>
+        </w:rPr>
+      </w:pPr>
+      <w:r>
+        <w:rPr>
+          <w:rFonts w:ascii="Times New Roman" w:hAnsi="Times New Roman" w:cs="Times New Roman"/>
+          <w:sz w:val="24"/>
+          <w:szCs w:val="24"/>
+        </w:rPr>
+        <w:t>Student Must-Haves</w:t>
+      </w:r>
+    </w:p>
+    <w:p>
+      <w:pPr>
+        <w:jc w:val="both"/>
+        <w:rPr>
+          <w:rFonts w:ascii="Times New Roman" w:hAnsi="Times New Roman" w:cs="Times New Roman"/>
+          <w:sz w:val="24"/>
+          <w:szCs w:val="24"/>
+        </w:rPr>
+      </w:pPr>
+      <w:r>
+        <w:rPr>
+          <w:rFonts w:ascii="Times New Roman" w:hAnsi="Times New Roman" w:cs="Times New Roman"/>
+          <w:sz w:val="24"/>
+          <w:szCs w:val="24"/>
+        </w:rPr>
+        <w:t xml:space="preserve">- </w:t>
+      </w:r>
+      <w:proofErr w:type="gramStart"/>
+      <w:r>
+        <w:rPr>
+          <w:rFonts w:ascii="Times New Roman" w:hAnsi="Times New Roman" w:cs="Times New Roman"/>
+          <w:sz w:val="24"/>
+          <w:szCs w:val="24"/>
+        </w:rPr>
+        <w:t>[ ]</w:t>
+      </w:r>
+      <w:proofErr w:type="gramEnd"/>
+      <w:r>
+        <w:rPr>
+          <w:rFonts w:ascii="Times New Roman" w:hAnsi="Times New Roman" w:cs="Times New Roman"/>
+          <w:sz w:val="24"/>
+          <w:szCs w:val="24"/>
+        </w:rPr>
+        <w:t xml:space="preserve"> FR-01: Book room for academic year</w:t>
+      </w:r>
+    </w:p>
+    <w:p>
+      <w:pPr>
+        <w:jc w:val="both"/>
+        <w:rPr>
+          <w:rFonts w:ascii="Times New Roman" w:hAnsi="Times New Roman" w:cs="Times New Roman"/>
+          <w:sz w:val="24"/>
+          <w:szCs w:val="24"/>
+        </w:rPr>
+      </w:pPr>
+      <w:r>
+        <w:rPr>
+          <w:rFonts w:ascii="Times New Roman" w:hAnsi="Times New Roman" w:cs="Times New Roman"/>
+          <w:sz w:val="24"/>
+          <w:szCs w:val="24"/>
+        </w:rPr>
+        <w:t xml:space="preserve">- </w:t>
+      </w:r>
+      <w:proofErr w:type="gramStart"/>
+      <w:r>
+        <w:rPr>
+          <w:rFonts w:ascii="Times New Roman" w:hAnsi="Times New Roman" w:cs="Times New Roman"/>
+          <w:sz w:val="24"/>
+          <w:szCs w:val="24"/>
+        </w:rPr>
+        <w:t>[ ]</w:t>
+      </w:r>
+      <w:proofErr w:type="gramEnd"/>
+      <w:r>
+        <w:rPr>
+          <w:rFonts w:ascii="Times New Roman" w:hAnsi="Times New Roman" w:cs="Times New Roman"/>
+          <w:sz w:val="24"/>
+          <w:szCs w:val="24"/>
+        </w:rPr>
+        <w:t xml:space="preserve"> FR-02: View meal calendar with allergens</w:t>
+      </w:r>
+    </w:p>
+    <w:p>
+      <w:pPr>
+        <w:jc w:val="both"/>
+        <w:rPr>
+          <w:rFonts w:ascii="Times New Roman" w:hAnsi="Times New Roman" w:cs="Times New Roman"/>
+          <w:sz w:val="24"/>
+          <w:szCs w:val="24"/>
+        </w:rPr>
+      </w:pPr>
+      <w:r>
+        <w:rPr>
+          <w:rFonts w:ascii="Times New Roman" w:hAnsi="Times New Roman" w:cs="Times New Roman"/>
+          <w:sz w:val="24"/>
+          <w:szCs w:val="24"/>
+        </w:rPr>
+        <w:t xml:space="preserve">- </w:t>
+      </w:r>
+      <w:proofErr w:type="gramStart"/>
+      <w:r>
+        <w:rPr>
+          <w:rFonts w:ascii="Times New Roman" w:hAnsi="Times New Roman" w:cs="Times New Roman"/>
+          <w:sz w:val="24"/>
+          <w:szCs w:val="24"/>
+        </w:rPr>
+        <w:t>[ ]</w:t>
+      </w:r>
+      <w:proofErr w:type="gramEnd"/>
+      <w:r>
+        <w:rPr>
+          <w:rFonts w:ascii="Times New Roman" w:hAnsi="Times New Roman" w:cs="Times New Roman"/>
+          <w:sz w:val="24"/>
+          <w:szCs w:val="24"/>
+        </w:rPr>
+        <w:t xml:space="preserve"> FR-03: Pay fees in 3 installments</w:t>
+      </w:r>
+    </w:p>
+    <w:p>
+      <w:pPr>
+        <w:jc w:val="both"/>
+        <w:rPr>
+          <w:rFonts w:ascii="Times New Roman" w:hAnsi="Times New Roman" w:cs="Times New Roman"/>
+          <w:sz w:val="24"/>
+          <w:szCs w:val="24"/>
+        </w:rPr>
+      </w:pPr>
+    </w:p>
+    <w:p>
+      <w:pPr>
+        <w:jc w:val="both"/>
+        <w:rPr>
+          <w:rFonts w:ascii="Times New Roman" w:hAnsi="Times New Roman" w:cs="Times New Roman"/>
+          <w:sz w:val="24"/>
+          <w:szCs w:val="24"/>
+        </w:rPr>
+      </w:pPr>
+      <w:r>
+        <w:rPr>
+          <w:rFonts w:ascii="Times New Roman" w:hAnsi="Times New Roman" w:cs="Times New Roman"/>
+          <w:sz w:val="24"/>
+          <w:szCs w:val="24"/>
+        </w:rPr>
+        <w:t>Admin Must-Haves</w:t>
+      </w:r>
+    </w:p>
+    <w:p>
+      <w:pPr>
+        <w:jc w:val="both"/>
+        <w:rPr>
+          <w:rFonts w:ascii="Times New Roman" w:hAnsi="Times New Roman" w:cs="Times New Roman"/>
+          <w:sz w:val="24"/>
+          <w:szCs w:val="24"/>
+        </w:rPr>
+      </w:pPr>
+      <w:r>
+        <w:rPr>
+          <w:rFonts w:ascii="Times New Roman" w:hAnsi="Times New Roman" w:cs="Times New Roman"/>
+          <w:sz w:val="24"/>
+          <w:szCs w:val="24"/>
+        </w:rPr>
+        <w:t xml:space="preserve">- </w:t>
+      </w:r>
+      <w:proofErr w:type="gramStart"/>
+      <w:r>
+        <w:rPr>
+          <w:rFonts w:ascii="Times New Roman" w:hAnsi="Times New Roman" w:cs="Times New Roman"/>
+          <w:sz w:val="24"/>
+          <w:szCs w:val="24"/>
+        </w:rPr>
+        <w:t>[ ]</w:t>
+      </w:r>
+      <w:proofErr w:type="gramEnd"/>
+      <w:r>
+        <w:rPr>
+          <w:rFonts w:ascii="Times New Roman" w:hAnsi="Times New Roman" w:cs="Times New Roman"/>
+          <w:sz w:val="24"/>
+          <w:szCs w:val="24"/>
+        </w:rPr>
+        <w:t xml:space="preserve"> FR-04: Bulk import students via CSV</w:t>
+      </w:r>
+    </w:p>
+    <w:p>
+      <w:pPr>
+        <w:jc w:val="both"/>
+        <w:rPr>
+          <w:rFonts w:ascii="Times New Roman" w:hAnsi="Times New Roman" w:cs="Times New Roman"/>
+          <w:sz w:val="24"/>
+          <w:szCs w:val="24"/>
+        </w:rPr>
+      </w:pPr>
+      <w:r>
+        <w:rPr>
+          <w:rFonts w:ascii="Times New Roman" w:hAnsi="Times New Roman" w:cs="Times New Roman"/>
+          <w:sz w:val="24"/>
+          <w:szCs w:val="24"/>
+        </w:rPr>
+        <w:t xml:space="preserve">- </w:t>
+      </w:r>
+      <w:proofErr w:type="gramStart"/>
+      <w:r>
+        <w:rPr>
+          <w:rFonts w:ascii="Times New Roman" w:hAnsi="Times New Roman" w:cs="Times New Roman"/>
+          <w:sz w:val="24"/>
+          <w:szCs w:val="24"/>
+        </w:rPr>
+        <w:t>[ ]</w:t>
+      </w:r>
+      <w:proofErr w:type="gramEnd"/>
+      <w:r>
+        <w:rPr>
+          <w:rFonts w:ascii="Times New Roman" w:hAnsi="Times New Roman" w:cs="Times New Roman"/>
+          <w:sz w:val="24"/>
+          <w:szCs w:val="24"/>
+        </w:rPr>
+        <w:t xml:space="preserve"> FR-05: Force-checkout during vacations</w:t>
+      </w:r>
+    </w:p>
+    <w:p>
+      <w:pPr>
+        <w:jc w:val="both"/>
+        <w:rPr>
+          <w:rFonts w:ascii="Times New Roman" w:hAnsi="Times New Roman" w:cs="Times New Roman"/>
+          <w:sz w:val="24"/>
+          <w:szCs w:val="24"/>
+        </w:rPr>
+      </w:pPr>
+    </w:p>
+    <w:p>
+      <w:pPr>
+        <w:pStyle w:val="Heading2"/>
+      </w:pPr>
+      <w:bookmarkStart w:id="24" w:name="_Toc198226228"/>
+      <w:r>
+        <w:t>4.2 Database Structure</w:t>
+      </w:r>
+      <w:bookmarkEnd w:id="24"/>
+    </w:p>
+    <w:p>
+      <w:pPr>
+        <w:jc w:val="both"/>
+        <w:rPr>
+          <w:rFonts w:ascii="Times New Roman" w:hAnsi="Times New Roman" w:cs="Times New Roman"/>
+          <w:sz w:val="24"/>
+          <w:szCs w:val="24"/>
+        </w:rPr>
+      </w:pPr>
+      <w:r>
+        <w:rPr>
+          <w:rFonts w:ascii="Times New Roman" w:hAnsi="Times New Roman" w:cs="Times New Roman"/>
+          <w:sz w:val="24"/>
+          <w:szCs w:val="24"/>
+        </w:rPr>
+        <w:t>Relationships:</w:t>
+      </w:r>
+    </w:p>
+    <w:p>
+      <w:pPr>
+        <w:jc w:val="both"/>
+        <w:rPr>
+          <w:rFonts w:ascii="Times New Roman" w:hAnsi="Times New Roman" w:cs="Times New Roman"/>
+          <w:sz w:val="24"/>
+          <w:szCs w:val="24"/>
+        </w:rPr>
+      </w:pPr>
+      <w:r>
+        <w:rPr>
+          <w:rFonts w:ascii="Times New Roman" w:hAnsi="Times New Roman" w:cs="Times New Roman"/>
+          <w:sz w:val="24"/>
+          <w:szCs w:val="24"/>
+        </w:rPr>
+        <w:t>- One-to-Many: Student → Reviews</w:t>
+      </w:r>
+    </w:p>
+    <w:p>
+      <w:pPr>
+        <w:jc w:val="both"/>
+        <w:rPr>
+          <w:rFonts w:ascii="Times New Roman" w:hAnsi="Times New Roman" w:cs="Times New Roman"/>
+          <w:sz w:val="24"/>
+          <w:szCs w:val="24"/>
+        </w:rPr>
+      </w:pPr>
+      <w:r>
+        <w:rPr>
+          <w:rFonts w:ascii="Times New Roman" w:hAnsi="Times New Roman" w:cs="Times New Roman"/>
+          <w:sz w:val="24"/>
+          <w:szCs w:val="24"/>
+        </w:rPr>
+        <w:t>- Many-to-Many: Rooms → Students (through allocations)</w:t>
+      </w:r>
+    </w:p>
+    <w:p>
+      <w:pPr>
+        <w:jc w:val="both"/>
+        <w:rPr>
+          <w:rFonts w:ascii="Times New Roman" w:hAnsi="Times New Roman" w:cs="Times New Roman"/>
+          <w:sz w:val="24"/>
+          <w:szCs w:val="24"/>
+        </w:rPr>
+      </w:pPr>
+    </w:p>
+    <w:p>
+      <w:pPr>
+        <w:pStyle w:val="Heading2"/>
+      </w:pPr>
+      <w:bookmarkStart w:id="25" w:name="_Toc198226229"/>
+      <w:r>
+        <w:t>4.3 Performance</w:t>
+      </w:r>
+      <w:bookmarkEnd w:id="25"/>
+    </w:p>
+    <w:p>
+      <w:pPr>
+        <w:jc w:val="both"/>
+        <w:rPr>
+          <w:rFonts w:ascii="Times New Roman" w:hAnsi="Times New Roman" w:cs="Times New Roman"/>
+          <w:sz w:val="24"/>
+          <w:szCs w:val="24"/>
+        </w:rPr>
+      </w:pPr>
+      <w:r>
+        <w:rPr>
+          <w:rFonts w:ascii="Times New Roman" w:hAnsi="Times New Roman" w:cs="Times New Roman"/>
+          <w:sz w:val="24"/>
+          <w:szCs w:val="24"/>
+        </w:rPr>
+        <w:t>Load Test: 1000 concurrent users @ &lt;2s response</w:t>
+      </w:r>
+    </w:p>
+    <w:p>
+      <w:pPr>
+        <w:jc w:val="both"/>
+        <w:rPr>
+          <w:rFonts w:ascii="Times New Roman" w:hAnsi="Times New Roman" w:cs="Times New Roman"/>
+          <w:sz w:val="24"/>
+          <w:szCs w:val="24"/>
+        </w:rPr>
+      </w:pPr>
+      <w:r>
+        <w:rPr>
+          <w:rFonts w:ascii="Times New Roman" w:hAnsi="Times New Roman" w:cs="Times New Roman"/>
+          <w:sz w:val="24"/>
+          <w:szCs w:val="24"/>
+        </w:rPr>
+        <w:t>Stress Test: 10,000 room records searchable in &lt;5s</w:t>
+      </w:r>
+    </w:p>
+    <w:p>
+      <w:pPr>
+        <w:jc w:val="both"/>
+        <w:rPr>
+          <w:rFonts w:ascii="Times New Roman" w:hAnsi="Times New Roman" w:cs="Times New Roman"/>
+          <w:sz w:val="24"/>
+          <w:szCs w:val="24"/>
+        </w:rPr>
+      </w:pPr>
+    </w:p>
+    <w:p>
+      <w:pPr>
+        <w:jc w:val="both"/>
+        <w:rPr>
+          <w:rFonts w:ascii="Times New Roman" w:hAnsi="Times New Roman" w:cs="Times New Roman"/>
+          <w:sz w:val="24"/>
+          <w:szCs w:val="24"/>
+        </w:rPr>
+      </w:pPr>
+    </w:p>
+    <w:p>
+      <w:pPr>
+        <w:jc w:val="both"/>
+        <w:rPr>
+          <w:rFonts w:ascii="Times New Roman" w:hAnsi="Times New Roman" w:cs="Times New Roman"/>
+          <w:sz w:val="24"/>
+          <w:szCs w:val="24"/>
+        </w:rPr>
+      </w:pPr>
+    </w:p>
+    <w:p>
+      <w:pPr>
+        <w:jc w:val="both"/>
+        <w:rPr>
+          <w:rFonts w:ascii="Times New Roman" w:hAnsi="Times New Roman" w:cs="Times New Roman"/>
+          <w:sz w:val="24"/>
+          <w:szCs w:val="24"/>
+        </w:rPr>
+      </w:pPr>
+    </w:p>
+    <w:p>
+      <w:pPr>
+        <w:jc w:val="both"/>
+        <w:rPr>
+          <w:rFonts w:ascii="Times New Roman" w:hAnsi="Times New Roman" w:cs="Times New Roman"/>
+          <w:sz w:val="24"/>
+          <w:szCs w:val="24"/>
+        </w:rPr>
+      </w:pPr>
+    </w:p>
+    <w:p>
+      <w:pPr>
+        <w:jc w:val="both"/>
+        <w:rPr>
+          <w:rFonts w:ascii="Times New Roman" w:hAnsi="Times New Roman" w:cs="Times New Roman"/>
+          <w:sz w:val="24"/>
+          <w:szCs w:val="24"/>
+        </w:rPr>
+      </w:pPr>
+    </w:p>
+    <w:p>
+      <w:pPr>
+        <w:jc w:val="both"/>
+        <w:rPr>
+          <w:rFonts w:ascii="Times New Roman" w:hAnsi="Times New Roman" w:cs="Times New Roman"/>
+          <w:sz w:val="24"/>
+          <w:szCs w:val="24"/>
+        </w:rPr>
+      </w:pPr>
+    </w:p>
+    <w:p>
+      <w:pPr>
+        <w:jc w:val="both"/>
+        <w:rPr>
+          <w:rFonts w:ascii="Times New Roman" w:hAnsi="Times New Roman" w:cs="Times New Roman"/>
+          <w:sz w:val="24"/>
+          <w:szCs w:val="24"/>
+        </w:rPr>
+      </w:pPr>
+    </w:p>
+    <w:p>
+      <w:pPr>
+        <w:jc w:val="both"/>
+        <w:rPr>
+          <w:rFonts w:ascii="Times New Roman" w:hAnsi="Times New Roman" w:cs="Times New Roman"/>
+          <w:sz w:val="24"/>
+          <w:szCs w:val="24"/>
+        </w:rPr>
+      </w:pPr>
+    </w:p>
+    <w:p>
+      <w:pPr>
+        <w:jc w:val="both"/>
+        <w:rPr>
+          <w:rFonts w:ascii="Times New Roman" w:hAnsi="Times New Roman" w:cs="Times New Roman"/>
+          <w:sz w:val="24"/>
+          <w:szCs w:val="24"/>
+        </w:rPr>
+      </w:pPr>
+    </w:p>
+    <w:p>
+      <w:pPr>
+        <w:pStyle w:val="Heading1"/>
+      </w:pPr>
+      <w:bookmarkStart w:id="26" w:name="_Toc198226230"/>
+      <w:r>
+        <w:lastRenderedPageBreak/>
+        <w:t>5. SYSTEM MODELING</w:t>
+      </w:r>
+      <w:bookmarkEnd w:id="26"/>
+    </w:p>
+    <w:p>
+      <w:pPr>
+        <w:jc w:val="both"/>
+        <w:rPr>
+          <w:rFonts w:ascii="Times New Roman" w:hAnsi="Times New Roman" w:cs="Times New Roman"/>
+          <w:sz w:val="24"/>
+          <w:szCs w:val="24"/>
+        </w:rPr>
+      </w:pPr>
+    </w:p>
+    <w:p>
+      <w:pPr>
+        <w:pStyle w:val="Heading2"/>
+      </w:pPr>
+      <w:bookmarkStart w:id="27" w:name="_Toc198226231"/>
+      <w:r>
+        <w:t>5.1 Data Flow Diagrams</w:t>
+      </w:r>
+      <w:bookmarkEnd w:id="27"/>
+    </w:p>
+    <w:p>
+      <w:pPr>
+        <w:jc w:val="both"/>
+        <w:rPr>
+          <w:rFonts w:ascii="Times New Roman" w:hAnsi="Times New Roman" w:cs="Times New Roman"/>
+          <w:b/>
+          <w:bCs/>
+          <w:sz w:val="32"/>
+          <w:szCs w:val="32"/>
+          <w:u w:val="single"/>
+        </w:rPr>
+      </w:pPr>
+      <w:r>
+        <w:rPr>
+          <w:rFonts w:ascii="Times New Roman" w:hAnsi="Times New Roman" w:cs="Times New Roman"/>
+          <w:b/>
+          <w:bCs/>
+          <w:sz w:val="32"/>
+          <w:szCs w:val="32"/>
+          <w:u w:val="single"/>
+        </w:rPr>
+        <w:t>Level 0 DFD</w:t>
+      </w:r>
+    </w:p>
+    <w:p>
+      <w:pPr>
+        <w:jc w:val="both"/>
+        <w:rPr>
+          <w:rFonts w:ascii="Times New Roman" w:hAnsi="Times New Roman" w:cs="Times New Roman"/>
+          <w:sz w:val="24"/>
+          <w:szCs w:val="24"/>
+        </w:rPr>
+      </w:pPr>
+    </w:p>
+    <w:p>
+      <w:pPr>
+        <w:jc w:val="both"/>
+        <w:rPr>
+          <w:rFonts w:ascii="Times New Roman" w:hAnsi="Times New Roman" w:cs="Times New Roman"/>
+          <w:sz w:val="24"/>
+          <w:szCs w:val="24"/>
+        </w:rPr>
+      </w:pPr>
+      <w:r>
+        <w:rPr>
+          <w:rFonts w:ascii="Times New Roman" w:hAnsi="Times New Roman" w:cs="Times New Roman"/>
+          <w:sz w:val="24"/>
+          <w:szCs w:val="24"/>
+        </w:rPr>
+        <w:t>[Student] → (Booking Request) → [System] → [Database]</w:t>
+      </w:r>
+    </w:p>
+    <w:p>
+      <w:pPr>
+        <w:jc w:val="both"/>
+        <w:rPr>
+          <w:rFonts w:ascii="Times New Roman" w:hAnsi="Times New Roman" w:cs="Times New Roman"/>
+          <w:sz w:val="24"/>
+          <w:szCs w:val="24"/>
+        </w:rPr>
+      </w:pPr>
+      <w:r>
+        <w:rPr>
+          <w:rFonts w:ascii="Times New Roman" w:hAnsi="Times New Roman" w:cs="Times New Roman"/>
+          <w:sz w:val="24"/>
+          <w:szCs w:val="24"/>
+        </w:rPr>
+        <w:t>[Admin] → (Approval) → [System] → [Email Service]</w:t>
+      </w:r>
+    </w:p>
+    <w:p>
+      <w:pPr>
+        <w:jc w:val="both"/>
+        <w:rPr>
+          <w:rFonts w:ascii="Times New Roman" w:hAnsi="Times New Roman" w:cs="Times New Roman"/>
+          <w:b/>
+          <w:bCs/>
+          <w:sz w:val="32"/>
+          <w:szCs w:val="32"/>
+          <w:u w:val="single"/>
+        </w:rPr>
+      </w:pPr>
+      <w:r>
+        <w:rPr>
+          <w:rFonts w:ascii="Times New Roman" w:hAnsi="Times New Roman" w:cs="Times New Roman"/>
+          <w:b/>
+          <w:bCs/>
+          <w:sz w:val="32"/>
+          <w:szCs w:val="32"/>
+          <w:u w:val="single"/>
+        </w:rPr>
+        <w:t>Level 1 DFD</w:t>
+      </w:r>
+    </w:p>
+    <w:p>
+      <w:pPr>
+        <w:jc w:val="both"/>
+        <w:rPr>
+          <w:rFonts w:ascii="Times New Roman" w:hAnsi="Times New Roman" w:cs="Times New Roman"/>
+          <w:sz w:val="24"/>
+          <w:szCs w:val="24"/>
+        </w:rPr>
+      </w:pPr>
+      <w:r>
+        <w:rPr>
+          <w:rFonts w:ascii="Times New Roman" w:hAnsi="Times New Roman" w:cs="Times New Roman"/>
+          <w:noProof/>
+          <w:sz w:val="24"/>
+          <w:szCs w:val="24"/>
+        </w:rPr>
+        <mc:AlternateContent>
+          <mc:Choice Requires="wps">
+            <w:drawing>
+              <wp:anchor distT="0" distB="0" distL="114300" distR="114300" simplePos="0" relativeHeight="251662336" behindDoc="1" locked="0" layoutInCell="1" allowOverlap="1" wp14:anchorId="513DF15D" wp14:editId="50615AF8">
+                <wp:simplePos x="0" y="0"/>
+                <wp:positionH relativeFrom="column">
+                  <wp:posOffset>68580</wp:posOffset>
+                </wp:positionH>
+                <wp:positionV relativeFrom="paragraph">
+                  <wp:posOffset>205740</wp:posOffset>
+                </wp:positionV>
+                <wp:extent cx="525780" cy="373380"/>
+                <wp:effectExtent l="0" t="0" r="26670" b="26670"/>
+                <wp:wrapNone/>
+                <wp:docPr id="2087420609" name="Rectangle 1"/>
+                <wp:cNvGraphicFramePr/>
+                <a:graphic xmlns:a="http://schemas.openxmlformats.org/drawingml/2006/main">
+                  <a:graphicData uri="http://schemas.microsoft.com/office/word/2010/wordprocessingShape">
+                    <wps:wsp>
+                      <wps:cNvSpPr/>
+                      <wps:spPr>
+                        <a:xfrm>
+                          <a:off x="0" y="0"/>
+                          <a:ext cx="525780" cy="373380"/>
+                        </a:xfrm>
+                        <a:prstGeom prst="rect">
+                          <a:avLst/>
+                        </a:prstGeom>
+                      </wps:spPr>
+                      <wps:style>
+                        <a:lnRef idx="2">
+                          <a:schemeClr val="accent1">
+                            <a:shade val="15000"/>
+                          </a:schemeClr>
+                        </a:lnRef>
+                        <a:fillRef idx="1">
+                          <a:schemeClr val="accent1"/>
+                        </a:fillRef>
+                        <a:effectRef idx="0">
+                          <a:schemeClr val="accent1"/>
+                        </a:effectRef>
+                        <a:fontRef idx="minor">
+                          <a:schemeClr val="lt1"/>
+                        </a:fontRef>
+                      </wps:style>
+                      <wps:bodyPr rot="0" spcFirstLastPara="0" vertOverflow="overflow" horzOverflow="overflow" vert="horz" wrap="square" lIns="91440" tIns="45720" rIns="91440" bIns="45720" numCol="1" spcCol="0" rtlCol="0" fromWordArt="0" anchor="ctr" anchorCtr="0" forceAA="0" compatLnSpc="1">
+                        <a:prstTxWarp prst="textNoShape">
+                          <a:avLst/>
+                        </a:prstTxWarp>
+                        <a:noAutofit/>
+                      </wps:bodyPr>
+                    </wps:wsp>
+                  </a:graphicData>
+                </a:graphic>
+              </wp:anchor>
+            </w:drawing>
+          </mc:Choice>
+          <mc:Fallback>
+            <w:pict>
+              <v:rect w14:anchorId="1F3D75BE" id="Rectangle 1" o:spid="_x0000_s1026" style="position:absolute;margin-left:5.4pt;margin-top:16.2pt;width:41.4pt;height:29.4pt;z-index:-251654144;visibility:visible;mso-wrap-style:square;mso-wrap-distance-left:9pt;mso-wrap-distance-top:0;mso-wrap-distance-right:9pt;mso-wrap-distance-bottom:0;mso-position-horizontal:absolute;mso-position-horizontal-relative:text;mso-position-vertical:absolute;mso-position-vertical-relative:text;v-text-anchor:middle" o:gfxdata="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" fillcolor="#4472c4 [3204]" strokecolor="#09101d [484]" strokeweight="1pt"/>
+            </w:pict>
+          </mc:Fallback>
+        </mc:AlternateContent>
+      </w:r>
+    </w:p>
+    <w:p>
+      <w:pPr>
+        <w:jc w:val="both"/>
+        <w:rPr>
+          <w:rFonts w:ascii="Times New Roman" w:hAnsi="Times New Roman" w:cs="Times New Roman"/>
+          <w:sz w:val="24"/>
+          <w:szCs w:val="24"/>
+        </w:rPr>
+      </w:pPr>
+      <w:r>
+        <w:rPr>
+          <w:rFonts w:ascii="Times New Roman" w:hAnsi="Times New Roman" w:cs="Times New Roman"/>
+          <w:noProof/>
+          <w:sz w:val="24"/>
+          <w:szCs w:val="24"/>
+        </w:rPr>
+        <mc:AlternateContent>
+          <mc:Choice Requires="wps">
+            <w:drawing>
+              <wp:anchor distT="0" distB="0" distL="114300" distR="114300" simplePos="0" relativeHeight="251666432" behindDoc="0" locked="0" layoutInCell="1" allowOverlap="1" wp14:anchorId="41EBC24C" wp14:editId="0C89AE29">
+                <wp:simplePos x="0" y="0"/>
+                <wp:positionH relativeFrom="column">
+                  <wp:posOffset>266700</wp:posOffset>
+                </wp:positionH>
+                <wp:positionV relativeFrom="paragraph">
+                  <wp:posOffset>287020</wp:posOffset>
+                </wp:positionV>
+                <wp:extent cx="0" cy="548640"/>
+                <wp:effectExtent l="95250" t="0" r="57150" b="41910"/>
+                <wp:wrapNone/>
+                <wp:docPr id="303650579" name="Straight Arrow Connector 5"/>
+                <wp:cNvGraphicFramePr/>
+                <a:graphic xmlns:a="http://schemas.openxmlformats.org/drawingml/2006/main">
+                  <a:graphicData uri="http://schemas.microsoft.com/office/word/2010/wordprocessingShape">
+                    <wps:wsp>
+                      <wps:cNvCnPr/>
+                      <wps:spPr>
+                        <a:xfrm>
+                          <a:off x="0" y="0"/>
+                          <a:ext cx="0" cy="548640"/>
+                        </a:xfrm>
+                        <a:prstGeom prst="straightConnector1">
+                          <a:avLst/>
+                        </a:prstGeom>
+                        <a:ln w="38100">
+                          <a:tailEnd type="triangle"/>
+                        </a:ln>
+                      </wps:spPr>
+                      <wps:style>
+                        <a:lnRef idx="1">
+                          <a:schemeClr val="accent1"/>
+                        </a:lnRef>
+                        <a:fillRef idx="0">
+                          <a:schemeClr val="accent1"/>
+                        </a:fillRef>
+                        <a:effectRef idx="0">
+                          <a:schemeClr val="accent1"/>
+                        </a:effectRef>
+                        <a:fontRef idx="minor">
+                          <a:schemeClr val="tx1"/>
+                        </a:fontRef>
+                      </wps:style>
+                      <wps:bodyPr/>
+                    </wps:wsp>
+                  </a:graphicData>
+                </a:graphic>
+                <wp14:sizeRelH relativeFrom="margin">
+                  <wp14:pctWidth>0</wp14:pctWidth>
+                </wp14:sizeRelH>
+                <wp14:sizeRelV relativeFrom="margin">
+                  <wp14:pctHeight>0</wp14:pctHeight>
+                </wp14:sizeRelV>
+              </wp:anchor>
+            </w:drawing>
+          </mc:Choice>
+          <mc:Fallback>
+            <w:pict>
+              <v:shapetype w14:anchorId="7649AFE2" id="_x0000_t32" coordsize="21600,21600" o:spt="32" o:oned="t" path="m,l21600,21600e" filled="f">
+                <v:path arrowok="t" fillok="f" o:connecttype="none"/>
+                <o:lock v:ext="edit" shapetype="t"/>
+              </v:shapetype>
+              <v:shape id="Straight Arrow Connector 5" o:spid="_x0000_s1026" type="#_x0000_t32" style="position:absolute;margin-left:21pt;margin-top:22.6pt;width:0;height:43.2pt;z-index:251666432;visibility:visible;mso-wrap-style:square;mso-width-percent:0;mso-height-percent:0;mso-wrap-distance-left:9pt;mso-wrap-distance-top:0;mso-wrap-distance-right:9pt;mso-wrap-distance-bottom:0;mso-position-horizontal:absolute;mso-position-horizontal-relative:text;mso-position-vertical:absolute;mso-position-vertical-relative:text;mso-width-percent:0;mso-height-percent:0;mso-width-relative:margin;mso-height-relative:margin" o:gfxdata="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" strokecolor="#4472c4 [3204]" strokeweight="3pt">
+                <v:stroke endarrow="block" joinstyle="miter"/>
+              </v:shape>
+            </w:pict>
+          </mc:Fallback>
+        </mc:AlternateContent>
+      </w:r>
+      <w:r>
+        <w:rPr>
+          <w:rFonts w:ascii="Times New Roman" w:hAnsi="Times New Roman" w:cs="Times New Roman"/>
+          <w:sz w:val="24"/>
+          <w:szCs w:val="24"/>
+        </w:rPr>
+        <w:t xml:space="preserve">    Auth </w:t>
+      </w:r>
+    </w:p>
+    <w:p>
+      <w:pPr>
+        <w:jc w:val="both"/>
+        <w:rPr>
+          <w:rFonts w:ascii="Times New Roman" w:hAnsi="Times New Roman" w:cs="Times New Roman"/>
+          <w:sz w:val="24"/>
+          <w:szCs w:val="24"/>
+        </w:rPr>
+      </w:pPr>
+    </w:p>
+    <w:p>
+      <w:pPr>
+        <w:jc w:val="both"/>
+        <w:rPr>
+          <w:rFonts w:ascii="Times New Roman" w:hAnsi="Times New Roman" w:cs="Times New Roman"/>
+          <w:sz w:val="24"/>
+          <w:szCs w:val="24"/>
+        </w:rPr>
+      </w:pPr>
+      <w:r>
+        <w:rPr>
+          <w:rFonts w:ascii="Times New Roman" w:hAnsi="Times New Roman" w:cs="Times New Roman"/>
+          <w:noProof/>
+          <w:sz w:val="24"/>
+          <w:szCs w:val="24"/>
+        </w:rPr>
+        <mc:AlternateContent>
+          <mc:Choice Requires="wps">
+            <w:drawing>
+              <wp:anchor distT="0" distB="0" distL="114300" distR="114300" simplePos="0" relativeHeight="251663360" behindDoc="1" locked="0" layoutInCell="1" allowOverlap="1" wp14:anchorId="18EB187D" wp14:editId="0E1732BA">
+                <wp:simplePos x="0" y="0"/>
+                <wp:positionH relativeFrom="column">
+                  <wp:posOffset>-160020</wp:posOffset>
+                </wp:positionH>
+                <wp:positionV relativeFrom="paragraph">
+                  <wp:posOffset>271780</wp:posOffset>
+                </wp:positionV>
+                <wp:extent cx="937260" cy="320040"/>
+                <wp:effectExtent l="0" t="0" r="15240" b="22860"/>
+                <wp:wrapNone/>
+                <wp:docPr id="685339128" name="Rectangle 2"/>
+                <wp:cNvGraphicFramePr/>
+                <a:graphic xmlns:a="http://schemas.openxmlformats.org/drawingml/2006/main">
+                  <a:graphicData uri="http://schemas.microsoft.com/office/word/2010/wordprocessingShape">
+                    <wps:wsp>
+                      <wps:cNvSpPr/>
+                      <wps:spPr>
+                        <a:xfrm>
+                          <a:off x="0" y="0"/>
+                          <a:ext cx="937260" cy="320040"/>
+                        </a:xfrm>
+                        <a:prstGeom prst="rect">
+                          <a:avLst/>
+                        </a:prstGeom>
+                      </wps:spPr>
+                      <wps:style>
+                        <a:lnRef idx="2">
+                          <a:schemeClr val="accent1">
+                            <a:shade val="15000"/>
+                          </a:schemeClr>
+                        </a:lnRef>
+                        <a:fillRef idx="1">
+                          <a:schemeClr val="accent1"/>
+                        </a:fillRef>
+                        <a:effectRef idx="0">
+                          <a:schemeClr val="accent1"/>
+                        </a:effectRef>
+                        <a:fontRef idx="minor">
+                          <a:schemeClr val="lt1"/>
+                        </a:fontRef>
+                      </wps:style>
+                      <wps:bodyPr rot="0" spcFirstLastPara="0" vertOverflow="overflow" horzOverflow="overflow" vert="horz" wrap="square" lIns="91440" tIns="45720" rIns="91440" bIns="45720" numCol="1" spcCol="0" rtlCol="0" fromWordArt="0" anchor="ctr" anchorCtr="0" forceAA="0" compatLnSpc="1">
+                        <a:prstTxWarp prst="textNoShape">
+                          <a:avLst/>
+                        </a:prstTxWarp>
+                        <a:noAutofit/>
+                      </wps:bodyPr>
+                    </wps:wsp>
+                  </a:graphicData>
+                </a:graphic>
+              </wp:anchor>
+            </w:drawing>
+          </mc:Choice>
+          <mc:Fallback>
+            <w:pict>
+              <v:rect w14:anchorId="79489256" id="Rectangle 2" o:spid="_x0000_s1026" style="position:absolute;margin-left:-12.6pt;margin-top:21.4pt;width:73.8pt;height:25.2pt;z-index:-251653120;visibility:visible;mso-wrap-style:square;mso-wrap-distance-left:9pt;mso-wrap-distance-top:0;mso-wrap-distance-right:9pt;mso-wrap-distance-bottom:0;mso-position-horizontal:absolute;mso-position-horizontal-relative:text;mso-position-vertical:absolute;mso-position-vertical-relative:text;v-text-anchor:middle" o:gfxdata="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" fillcolor="#4472c4 [3204]" strokecolor="#09101d [484]" strokeweight="1pt"/>
+            </w:pict>
+          </mc:Fallback>
+        </mc:AlternateContent>
+      </w:r>
+    </w:p>
+    <w:p>
+      <w:pPr>
+        <w:jc w:val="both"/>
+        <w:rPr>
+          <w:rFonts w:ascii="Times New Roman" w:hAnsi="Times New Roman" w:cs="Times New Roman"/>
+          <w:sz w:val="24"/>
+          <w:szCs w:val="24"/>
+        </w:rPr>
+      </w:pPr>
+      <w:r>
+        <w:rPr>
+          <w:rFonts w:ascii="Times New Roman" w:hAnsi="Times New Roman" w:cs="Times New Roman"/>
+          <w:sz w:val="24"/>
+          <w:szCs w:val="24"/>
+        </w:rPr>
+        <w:t>Booking</w:t>
+      </w:r>
+    </w:p>
+    <w:p>
+      <w:pPr>
+        <w:jc w:val="both"/>
+        <w:rPr>
+          <w:rFonts w:ascii="Times New Roman" w:hAnsi="Times New Roman" w:cs="Times New Roman"/>
+          <w:sz w:val="24"/>
+          <w:szCs w:val="24"/>
+        </w:rPr>
+      </w:pPr>
+      <w:r>
+        <w:rPr>
+          <w:rFonts w:ascii="Times New Roman" w:hAnsi="Times New Roman" w:cs="Times New Roman"/>
+          <w:noProof/>
+          <w:sz w:val="24"/>
+          <w:szCs w:val="24"/>
+        </w:rPr>
+        <mc:AlternateContent>
+          <mc:Choice Requires="wps">
+            <w:drawing>
+              <wp:anchor distT="0" distB="0" distL="114300" distR="114300" simplePos="0" relativeHeight="251667456" behindDoc="0" locked="0" layoutInCell="1" allowOverlap="1" wp14:anchorId="2B01CFB4" wp14:editId="7F8A06D3">
+                <wp:simplePos x="0" y="0"/>
+                <wp:positionH relativeFrom="column">
+                  <wp:posOffset>327660</wp:posOffset>
+                </wp:positionH>
+                <wp:positionV relativeFrom="paragraph">
+                  <wp:posOffset>6985</wp:posOffset>
+                </wp:positionV>
+                <wp:extent cx="0" cy="548640"/>
+                <wp:effectExtent l="95250" t="0" r="57150" b="41910"/>
+                <wp:wrapNone/>
+                <wp:docPr id="465546610" name="Straight Arrow Connector 5"/>
+                <wp:cNvGraphicFramePr/>
+                <a:graphic xmlns:a="http://schemas.openxmlformats.org/drawingml/2006/main">
+                  <a:graphicData uri="http://schemas.microsoft.com/office/word/2010/wordprocessingShape">
+                    <wps:wsp>
+                      <wps:cNvCnPr/>
+                      <wps:spPr>
+                        <a:xfrm>
+                          <a:off x="0" y="0"/>
+                          <a:ext cx="0" cy="548640"/>
+                        </a:xfrm>
+                        <a:prstGeom prst="straightConnector1">
+                          <a:avLst/>
+                        </a:prstGeom>
+                        <a:ln w="38100">
+                          <a:tailEnd type="triangle"/>
+                        </a:ln>
+                      </wps:spPr>
+                      <wps:style>
+                        <a:lnRef idx="1">
+                          <a:schemeClr val="accent1"/>
+                        </a:lnRef>
+                        <a:fillRef idx="0">
+                          <a:schemeClr val="accent1"/>
+                        </a:fillRef>
+                        <a:effectRef idx="0">
+                          <a:schemeClr val="accent1"/>
+                        </a:effectRef>
+                        <a:fontRef idx="minor">
+                          <a:schemeClr val="tx1"/>
+                        </a:fontRef>
+                      </wps:style>
+                      <wps:bodyPr/>
+                    </wps:wsp>
+                  </a:graphicData>
+                </a:graphic>
+                <wp14:sizeRelH relativeFrom="margin">
+                  <wp14:pctWidth>0</wp14:pctWidth>
+                </wp14:sizeRelH>
+                <wp14:sizeRelV relativeFrom="margin">
+                  <wp14:pctHeight>0</wp14:pctHeight>
+                </wp14:sizeRelV>
+              </wp:anchor>
+            </w:drawing>
+          </mc:Choice>
+          <mc:Fallback>
+            <w:pict>
+              <v:shape w14:anchorId="47A1E1D8" id="Straight Arrow Connector 5" o:spid="_x0000_s1026" type="#_x0000_t32" style="position:absolute;margin-left:25.8pt;margin-top:.55pt;width:0;height:43.2pt;z-index:251667456;visibility:visible;mso-wrap-style:square;mso-width-percent:0;mso-height-percent:0;mso-wrap-distance-left:9pt;mso-wrap-distance-top:0;mso-wrap-distance-right:9pt;mso-wrap-distance-bottom:0;mso-position-horizontal:absolute;mso-position-horizontal-relative:text;mso-position-vertical:absolute;mso-position-vertical-relative:text;mso-width-percent:0;mso-height-percent:0;mso-width-relative:margin;mso-height-relative:margin" o:gfxdata="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" strokecolor="#4472c4 [3204]" strokeweight="3pt">
+                <v:stroke endarrow="block" joinstyle="miter"/>
+              </v:shape>
+            </w:pict>
+          </mc:Fallback>
+        </mc:AlternateContent>
+      </w:r>
+    </w:p>
+    <w:p>
+      <w:pPr>
+        <w:jc w:val="both"/>
+        <w:rPr>
+          <w:rFonts w:ascii="Times New Roman" w:hAnsi="Times New Roman" w:cs="Times New Roman"/>
+          <w:sz w:val="24"/>
+          <w:szCs w:val="24"/>
+        </w:rPr>
+      </w:pPr>
+      <w:r>
+        <w:rPr>
+          <w:rFonts w:ascii="Times New Roman" w:hAnsi="Times New Roman" w:cs="Times New Roman"/>
+          <w:noProof/>
+          <w:sz w:val="24"/>
+          <w:szCs w:val="24"/>
+        </w:rPr>
+        <mc:AlternateContent>
+          <mc:Choice Requires="wps">
+            <w:drawing>
+              <wp:anchor distT="0" distB="0" distL="114300" distR="114300" simplePos="0" relativeHeight="251664384" behindDoc="1" locked="0" layoutInCell="1" allowOverlap="1" wp14:anchorId="6D34D612" wp14:editId="1F054F7A">
+                <wp:simplePos x="0" y="0"/>
+                <wp:positionH relativeFrom="column">
+                  <wp:posOffset>68580</wp:posOffset>
+                </wp:positionH>
+                <wp:positionV relativeFrom="paragraph">
+                  <wp:posOffset>246380</wp:posOffset>
+                </wp:positionV>
+                <wp:extent cx="777240" cy="358140"/>
+                <wp:effectExtent l="0" t="0" r="22860" b="22860"/>
+                <wp:wrapNone/>
+                <wp:docPr id="1404150461" name="Rectangle 3"/>
+                <wp:cNvGraphicFramePr/>
+                <a:graphic xmlns:a="http://schemas.openxmlformats.org/drawingml/2006/main">
+                  <a:graphicData uri="http://schemas.microsoft.com/office/word/2010/wordprocessingShape">
+                    <wps:wsp>
+                      <wps:cNvSpPr/>
+                      <wps:spPr>
+                        <a:xfrm>
+                          <a:off x="0" y="0"/>
+                          <a:ext cx="777240" cy="358140"/>
+                        </a:xfrm>
+                        <a:prstGeom prst="rect">
+                          <a:avLst/>
+                        </a:prstGeom>
+                      </wps:spPr>
+                      <wps:style>
+                        <a:lnRef idx="2">
+                          <a:schemeClr val="accent1">
+                            <a:shade val="15000"/>
+                          </a:schemeClr>
+                        </a:lnRef>
+                        <a:fillRef idx="1">
+                          <a:schemeClr val="accent1"/>
+                        </a:fillRef>
+                        <a:effectRef idx="0">
+                          <a:schemeClr val="accent1"/>
+                        </a:effectRef>
+                        <a:fontRef idx="minor">
+                          <a:schemeClr val="lt1"/>
+                        </a:fontRef>
+                      </wps:style>
+                      <wps:bodyPr rot="0" spcFirstLastPara="0" vertOverflow="overflow" horzOverflow="overflow" vert="horz" wrap="square" lIns="91440" tIns="45720" rIns="91440" bIns="45720" numCol="1" spcCol="0" rtlCol="0" fromWordArt="0" anchor="ctr" anchorCtr="0" forceAA="0" compatLnSpc="1">
+                        <a:prstTxWarp prst="textNoShape">
+                          <a:avLst/>
+                        </a:prstTxWarp>
+                        <a:noAutofit/>
+                      </wps:bodyPr>
+                    </wps:wsp>
+                  </a:graphicData>
+                </a:graphic>
+              </wp:anchor>
+            </w:drawing>
+          </mc:Choice>
+          <mc:Fallback>
+            <w:pict>
+              <v:rect w14:anchorId="1AFC4ED0" id="Rectangle 3" o:spid="_x0000_s1026" style="position:absolute;margin-left:5.4pt;margin-top:19.4pt;width:61.2pt;height:28.2pt;z-index:-251652096;visibility:visible;mso-wrap-style:square;mso-wrap-distance-left:9pt;mso-wrap-distance-top:0;mso-wrap-distance-right:9pt;mso-wrap-distance-bottom:0;mso-position-horizontal:absolute;mso-position-horizontal-relative:text;mso-position-vertical:absolute;mso-position-vertical-relative:text;v-text-anchor:middle" o:gfxdata="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" fillcolor="#4472c4 [3204]" strokecolor="#09101d [484]" strokeweight="1pt"/>
+            </w:pict>
+          </mc:Fallback>
+        </mc:AlternateContent>
+      </w:r>
+    </w:p>
+    <w:p>
+      <w:pPr>
+        <w:jc w:val="both"/>
+        <w:rPr>
+          <w:rFonts w:ascii="Times New Roman" w:hAnsi="Times New Roman" w:cs="Times New Roman"/>
+          <w:sz w:val="24"/>
+          <w:szCs w:val="24"/>
+        </w:rPr>
+      </w:pPr>
+      <w:r>
+        <w:rPr>
+          <w:rFonts w:ascii="Times New Roman" w:hAnsi="Times New Roman" w:cs="Times New Roman"/>
+          <w:sz w:val="24"/>
+          <w:szCs w:val="24"/>
+        </w:rPr>
+        <w:t xml:space="preserve">    Payment</w:t>
+      </w:r>
+    </w:p>
+    <w:p>
+      <w:pPr>
+        <w:jc w:val="both"/>
+        <w:rPr>
+          <w:rFonts w:ascii="Times New Roman" w:hAnsi="Times New Roman" w:cs="Times New Roman"/>
+          <w:sz w:val="24"/>
+          <w:szCs w:val="24"/>
+        </w:rPr>
+      </w:pPr>
+      <w:r>
+        <w:rPr>
+          <w:rFonts w:ascii="Times New Roman" w:hAnsi="Times New Roman" w:cs="Times New Roman"/>
+          <w:noProof/>
+          <w:sz w:val="24"/>
+          <w:szCs w:val="24"/>
+        </w:rPr>
+        <mc:AlternateContent>
+          <mc:Choice Requires="wps">
+            <w:drawing>
+              <wp:anchor distT="0" distB="0" distL="114300" distR="114300" simplePos="0" relativeHeight="251661312" behindDoc="0" locked="0" layoutInCell="1" allowOverlap="1" wp14:anchorId="29C6B431" wp14:editId="46FB9078">
+                <wp:simplePos x="0" y="0"/>
+                <wp:positionH relativeFrom="column">
+                  <wp:posOffset>339090</wp:posOffset>
+                </wp:positionH>
+                <wp:positionV relativeFrom="paragraph">
+                  <wp:posOffset>16510</wp:posOffset>
+                </wp:positionV>
+                <wp:extent cx="0" cy="548640"/>
+                <wp:effectExtent l="95250" t="0" r="57150" b="41910"/>
+                <wp:wrapNone/>
+                <wp:docPr id="766795255" name="Straight Arrow Connector 5"/>
+                <wp:cNvGraphicFramePr/>
+                <a:graphic xmlns:a="http://schemas.openxmlformats.org/drawingml/2006/main">
+                  <a:graphicData uri="http://schemas.microsoft.com/office/word/2010/wordprocessingShape">
+                    <wps:wsp>
+                      <wps:cNvCnPr/>
+                      <wps:spPr>
+                        <a:xfrm>
+                          <a:off x="0" y="0"/>
+                          <a:ext cx="0" cy="548640"/>
+                        </a:xfrm>
+                        <a:prstGeom prst="straightConnector1">
+                          <a:avLst/>
+                        </a:prstGeom>
+                        <a:ln w="38100">
+                          <a:tailEnd type="triangle"/>
+                        </a:ln>
+                      </wps:spPr>
+                      <wps:style>
+                        <a:lnRef idx="1">
+                          <a:schemeClr val="accent1"/>
+                        </a:lnRef>
+                        <a:fillRef idx="0">
+                          <a:schemeClr val="accent1"/>
+                        </a:fillRef>
+                        <a:effectRef idx="0">
+                          <a:schemeClr val="accent1"/>
+                        </a:effectRef>
+                        <a:fontRef idx="minor">
+                          <a:schemeClr val="tx1"/>
+                        </a:fontRef>
+                      </wps:style>
+                      <wps:bodyPr/>
+                    </wps:wsp>
+                  </a:graphicData>
+                </a:graphic>
+                <wp14:sizeRelH relativeFrom="margin">
+                  <wp14:pctWidth>0</wp14:pctWidth>
+                </wp14:sizeRelH>
+                <wp14:sizeRelV relativeFrom="margin">
+                  <wp14:pctHeight>0</wp14:pctHeight>
+                </wp14:sizeRelV>
+              </wp:anchor>
+            </w:drawing>
+          </mc:Choice>
+          <mc:Fallback>
+            <w:pict>
+              <v:shape w14:anchorId="007353FC" id="Straight Arrow Connector 5" o:spid="_x0000_s1026" type="#_x0000_t32" style="position:absolute;margin-left:26.7pt;margin-top:1.3pt;width:0;height:43.2pt;z-index:251661312;visibility:visible;mso-wrap-style:square;mso-width-percent:0;mso-height-percent:0;mso-wrap-distance-left:9pt;mso-wrap-distance-top:0;mso-wrap-distance-right:9pt;mso-wrap-distance-bottom:0;mso-position-horizontal:absolute;mso-position-horizontal-relative:text;mso-position-vertical:absolute;mso-position-vertical-relative:text;mso-width-percent:0;mso-height-percent:0;mso-width-relative:margin;mso-height-relative:margin" o:gfxdata="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" strokecolor="#4472c4 [3204]" strokeweight="3pt">
+                <v:stroke endarrow="block" joinstyle="miter"/>
+              </v:shape>
+            </w:pict>
+          </mc:Fallback>
+        </mc:AlternateContent>
+      </w:r>
+    </w:p>
+    <w:p>
+      <w:pPr>
+        <w:jc w:val="both"/>
+        <w:rPr>
+          <w:rFonts w:ascii="Times New Roman" w:hAnsi="Times New Roman" w:cs="Times New Roman"/>
+          <w:sz w:val="24"/>
+          <w:szCs w:val="24"/>
+        </w:rPr>
+      </w:pPr>
+      <w:r>
+        <w:rPr>
+          <w:rFonts w:ascii="Times New Roman" w:hAnsi="Times New Roman" w:cs="Times New Roman"/>
+          <w:noProof/>
+          <w:sz w:val="24"/>
+          <w:szCs w:val="24"/>
+        </w:rPr>
+        <mc:AlternateContent>
+          <mc:Choice Requires="wps">
+            <w:drawing>
+              <wp:anchor distT="0" distB="0" distL="114300" distR="114300" simplePos="0" relativeHeight="251665408" behindDoc="1" locked="0" layoutInCell="1" allowOverlap="1" wp14:anchorId="3BE22F2D" wp14:editId="6F38942E">
+                <wp:simplePos x="0" y="0"/>
+                <wp:positionH relativeFrom="column">
+                  <wp:posOffset>-22860</wp:posOffset>
+                </wp:positionH>
+                <wp:positionV relativeFrom="paragraph">
+                  <wp:posOffset>274955</wp:posOffset>
+                </wp:positionV>
+                <wp:extent cx="922020" cy="281940"/>
+                <wp:effectExtent l="0" t="0" r="11430" b="22860"/>
+                <wp:wrapNone/>
+                <wp:docPr id="513179923" name="Rectangle 4"/>
+                <wp:cNvGraphicFramePr/>
+                <a:graphic xmlns:a="http://schemas.openxmlformats.org/drawingml/2006/main">
+                  <a:graphicData uri="http://schemas.microsoft.com/office/word/2010/wordprocessingShape">
+                    <wps:wsp>
+                      <wps:cNvSpPr/>
+                      <wps:spPr>
+                        <a:xfrm>
+                          <a:off x="0" y="0"/>
+                          <a:ext cx="922020" cy="281940"/>
+                        </a:xfrm>
+                        <a:prstGeom prst="rect">
+                          <a:avLst/>
+                        </a:prstGeom>
+                      </wps:spPr>
+                      <wps:style>
+                        <a:lnRef idx="2">
+                          <a:schemeClr val="accent1">
+                            <a:shade val="15000"/>
+                          </a:schemeClr>
+                        </a:lnRef>
+                        <a:fillRef idx="1">
+                          <a:schemeClr val="accent1"/>
+                        </a:fillRef>
+                        <a:effectRef idx="0">
+                          <a:schemeClr val="accent1"/>
+                        </a:effectRef>
+                        <a:fontRef idx="minor">
+                          <a:schemeClr val="lt1"/>
+                        </a:fontRef>
+                      </wps:style>
+                      <wps:bodyPr rot="0" spcFirstLastPara="0" vertOverflow="overflow" horzOverflow="overflow" vert="horz" wrap="square" lIns="91440" tIns="45720" rIns="91440" bIns="45720" numCol="1" spcCol="0" rtlCol="0" fromWordArt="0" anchor="ctr" anchorCtr="0" forceAA="0" compatLnSpc="1">
+                        <a:prstTxWarp prst="textNoShape">
+                          <a:avLst/>
+                        </a:prstTxWarp>
+                        <a:noAutofit/>
+                      </wps:bodyPr>
+                    </wps:wsp>
+                  </a:graphicData>
+                </a:graphic>
+              </wp:anchor>
+            </w:drawing>
+          </mc:Choice>
+          <mc:Fallback>
+            <w:pict>
+              <v:rect w14:anchorId="297D85FE" id="Rectangle 4" o:spid="_x0000_s1026" style="position:absolute;margin-left:-1.8pt;margin-top:21.65pt;width:72.6pt;height:22.2pt;z-index:-251651072;visibility:visible;mso-wrap-style:square;mso-wrap-distance-left:9pt;mso-wrap-distance-top:0;mso-wrap-distance-right:9pt;mso-wrap-distance-bottom:0;mso-position-horizontal:absolute;mso-position-horizontal-relative:text;mso-position-vertical:absolute;mso-position-vertical-relative:text;v-text-anchor:middle" o:gfxdata="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" fillcolor="#4472c4 [3204]" strokecolor="#09101d [484]" strokeweight="1pt"/>
+            </w:pict>
+          </mc:Fallback>
+        </mc:AlternateContent>
+      </w:r>
+    </w:p>
+    <w:p>
+      <w:pPr>
+        <w:jc w:val="both"/>
+        <w:rPr>
+          <w:rFonts w:ascii="Times New Roman" w:hAnsi="Times New Roman" w:cs="Times New Roman"/>
+          <w:sz w:val="24"/>
+          <w:szCs w:val="24"/>
+        </w:rPr>
+      </w:pPr>
+      <w:r>
+        <w:rPr>
+          <w:rFonts w:ascii="Times New Roman" w:hAnsi="Times New Roman" w:cs="Times New Roman"/>
+          <w:sz w:val="24"/>
+          <w:szCs w:val="24"/>
+        </w:rPr>
+        <w:t xml:space="preserve"> Notification</w:t>
+      </w:r>
+    </w:p>
+    <w:p>
+      <w:pPr>
+        <w:jc w:val="both"/>
+        <w:rPr>
+          <w:rFonts w:ascii="Times New Roman" w:hAnsi="Times New Roman" w:cs="Times New Roman"/>
+          <w:sz w:val="24"/>
+          <w:szCs w:val="24"/>
+        </w:rPr>
+      </w:pPr>
+    </w:p>
+    <w:p>
+      <w:pPr>
+        <w:pStyle w:val="Heading2"/>
+      </w:pPr>
+      <w:bookmarkStart w:id="28" w:name="_Toc198226232"/>
+      <w:r>
+        <w:t>5.2 Use Cases</w:t>
+      </w:r>
+      <w:bookmarkEnd w:id="28"/>
+    </w:p>
+    <w:p>
+      <w:pPr>
+        <w:jc w:val="both"/>
+        <w:rPr>
+          <w:rFonts w:ascii="Times New Roman" w:hAnsi="Times New Roman" w:cs="Times New Roman"/>
+          <w:sz w:val="24"/>
+          <w:szCs w:val="24"/>
+        </w:rPr>
+      </w:pPr>
+      <w:r>
+        <w:rPr>
+          <w:rFonts w:ascii="Times New Roman" w:hAnsi="Times New Roman" w:cs="Times New Roman"/>
+          <w:sz w:val="24"/>
+          <w:szCs w:val="24"/>
+        </w:rPr>
+        <w:t>UC-01: Meal Review</w:t>
+      </w:r>
+    </w:p>
+    <w:p>
+      <w:pPr>
+        <w:jc w:val="both"/>
+        <w:rPr>
+          <w:rFonts w:ascii="Times New Roman" w:hAnsi="Times New Roman" w:cs="Times New Roman"/>
+          <w:sz w:val="24"/>
+          <w:szCs w:val="24"/>
+        </w:rPr>
+      </w:pPr>
+      <w:r>
+        <w:rPr>
+          <w:rFonts w:ascii="Times New Roman" w:hAnsi="Times New Roman" w:cs="Times New Roman"/>
+          <w:sz w:val="24"/>
+          <w:szCs w:val="24"/>
+        </w:rPr>
+        <w:t>1. Student logs in</w:t>
+      </w:r>
+    </w:p>
+    <w:p>
+      <w:pPr>
+        <w:jc w:val="both"/>
+        <w:rPr>
+          <w:rFonts w:ascii="Times New Roman" w:hAnsi="Times New Roman" w:cs="Times New Roman"/>
+          <w:sz w:val="24"/>
+          <w:szCs w:val="24"/>
+        </w:rPr>
+      </w:pPr>
+      <w:r>
+        <w:rPr>
+          <w:rFonts w:ascii="Times New Roman" w:hAnsi="Times New Roman" w:cs="Times New Roman"/>
+          <w:sz w:val="24"/>
+          <w:szCs w:val="24"/>
+        </w:rPr>
+        <w:t>2. Navigates to "Today's Meals"</w:t>
+      </w:r>
+    </w:p>
+    <w:p>
+      <w:pPr>
+        <w:jc w:val="both"/>
+        <w:rPr>
+          <w:rFonts w:ascii="Times New Roman" w:hAnsi="Times New Roman" w:cs="Times New Roman"/>
+          <w:sz w:val="24"/>
+          <w:szCs w:val="24"/>
+        </w:rPr>
+      </w:pPr>
+      <w:r>
+        <w:rPr>
+          <w:rFonts w:ascii="Times New Roman" w:hAnsi="Times New Roman" w:cs="Times New Roman"/>
+          <w:sz w:val="24"/>
+          <w:szCs w:val="24"/>
+        </w:rPr>
+        <w:t>3. Rates "Pasta" 4 stars</w:t>
+      </w:r>
+    </w:p>
+    <w:p>
+      <w:pPr>
+        <w:jc w:val="both"/>
+        <w:rPr>
+          <w:rFonts w:ascii="Times New Roman" w:hAnsi="Times New Roman" w:cs="Times New Roman"/>
+          <w:sz w:val="24"/>
+          <w:szCs w:val="24"/>
+        </w:rPr>
+      </w:pPr>
+      <w:r>
+        <w:rPr>
+          <w:rFonts w:ascii="Times New Roman" w:hAnsi="Times New Roman" w:cs="Times New Roman"/>
+          <w:sz w:val="24"/>
+          <w:szCs w:val="24"/>
+        </w:rPr>
+        <w:t>4. System updates average rating</w:t>
+      </w:r>
+    </w:p>
+    <w:p>
+      <w:pPr>
+        <w:jc w:val="both"/>
+        <w:rPr>
+          <w:rFonts w:ascii="Times New Roman" w:hAnsi="Times New Roman" w:cs="Times New Roman"/>
+          <w:b/>
+          <w:bCs/>
+          <w:sz w:val="24"/>
+          <w:szCs w:val="24"/>
+        </w:rPr>
+      </w:pPr>
+      <w:r>
+        <w:rPr>
+          <w:rFonts w:ascii="Times New Roman" w:hAnsi="Times New Roman" w:cs="Times New Roman"/>
+          <w:b/>
+          <w:bCs/>
+          <w:sz w:val="24"/>
+          <w:szCs w:val="24"/>
+        </w:rPr>
+        <w:t>UC-02: Room Reallocation</w:t>
+      </w:r>
+    </w:p>
+    <w:p>
+      <w:pPr>
+        <w:jc w:val="both"/>
+        <w:rPr>
+          <w:rFonts w:ascii="Times New Roman" w:hAnsi="Times New Roman" w:cs="Times New Roman"/>
+          <w:sz w:val="24"/>
+          <w:szCs w:val="24"/>
+        </w:rPr>
+      </w:pPr>
+      <w:r>
+        <w:rPr>
+          <w:rFonts w:ascii="Times New Roman" w:hAnsi="Times New Roman" w:cs="Times New Roman"/>
+          <w:sz w:val="24"/>
+          <w:szCs w:val="24"/>
+        </w:rPr>
+        <w:t>1. Admin views "Vacant Rooms"</w:t>
+      </w:r>
+    </w:p>
+    <w:p>
+      <w:pPr>
+        <w:jc w:val="both"/>
+        <w:rPr>
+          <w:rFonts w:ascii="Times New Roman" w:hAnsi="Times New Roman" w:cs="Times New Roman"/>
+          <w:sz w:val="24"/>
+          <w:szCs w:val="24"/>
+        </w:rPr>
+      </w:pPr>
+      <w:r>
+        <w:rPr>
+          <w:rFonts w:ascii="Times New Roman" w:hAnsi="Times New Roman" w:cs="Times New Roman"/>
+          <w:sz w:val="24"/>
+          <w:szCs w:val="24"/>
+        </w:rPr>
+        <w:t>2. Drags student "John" to Room 205</w:t>
+      </w:r>
+    </w:p>
+    <w:p>
+      <w:pPr>
+        <w:jc w:val="both"/>
+        <w:rPr>
+          <w:rFonts w:ascii="Times New Roman" w:hAnsi="Times New Roman" w:cs="Times New Roman"/>
+          <w:sz w:val="24"/>
+          <w:szCs w:val="24"/>
+        </w:rPr>
+      </w:pPr>
+      <w:r>
+        <w:rPr>
+          <w:rFonts w:ascii="Times New Roman" w:hAnsi="Times New Roman" w:cs="Times New Roman"/>
+          <w:sz w:val="24"/>
+          <w:szCs w:val="24"/>
+        </w:rPr>
+        <w:t>3. System emails John new allocation letter</w:t>
+      </w:r>
+    </w:p>
     <w:sectPr>
       <w:headerReference w:type="even" r:id="rId9"/>
       <w:headerReference w:type="default" r:id="rId10"/>

</xml_diff>

<commit_message>
Requirement Analysis grant chart and final Update
</commit_message>
<xml_diff>
--- a/All Data/Requirements_Analysis_Report.docx
+++ b/All Data/Requirements_Analysis_Report.docx
@@ -108,9 +108,8 @@
           <w:sz w:val="40"/>
           <w:szCs w:val="40"/>
         </w:rPr>
-        <w:t xml:space="preserve"> </w:t>
-      </w:r>
-      <w:proofErr w:type="gramStart"/>
+        <w:t xml:space="preserve"> Gopalganj </w:t>
+      </w:r>
       <w:r>
         <w:rPr>
           <w:rFonts w:ascii="Times New Roman" w:eastAsia="Times New Roman" w:hAnsi="Times New Roman" w:cs="Times New Roman"/>
@@ -120,7 +119,7 @@
           <w:sz w:val="40"/>
           <w:szCs w:val="40"/>
         </w:rPr>
-        <w:t xml:space="preserve">Gopalganj </w:t>
+        <w:t xml:space="preserve"> </w:t>
       </w:r>
       <w:r>
         <w:rPr>
@@ -131,30 +130,7 @@
           <w:sz w:val="40"/>
           <w:szCs w:val="40"/>
         </w:rPr>
-        <w:t xml:space="preserve"> </w:t>
-      </w:r>
-      <w:r>
-        <w:rPr>
-          <w:rFonts w:ascii="Times New Roman" w:eastAsia="Times New Roman" w:hAnsi="Times New Roman" w:cs="Times New Roman"/>
-          <w:b/>
-          <w:bCs/>
-          <w:color w:val="000000"/>
-          <w:sz w:val="40"/>
-          <w:szCs w:val="40"/>
-        </w:rPr>
-        <w:t>Science</w:t>
-      </w:r>
-      <w:proofErr w:type="gramEnd"/>
-      <w:r>
-        <w:rPr>
-          <w:rFonts w:ascii="Times New Roman" w:eastAsia="Times New Roman" w:hAnsi="Times New Roman" w:cs="Times New Roman"/>
-          <w:b/>
-          <w:bCs/>
-          <w:color w:val="000000"/>
-          <w:sz w:val="40"/>
-          <w:szCs w:val="40"/>
-        </w:rPr>
-        <w:t xml:space="preserve"> and Technology University</w:t>
+        <w:t>Science and Technology University</w:t>
       </w:r>
     </w:p>
     <w:p>
@@ -5404,16 +5380,7 @@
           <w:sz w:val="24"/>
           <w:szCs w:val="24"/>
         </w:rPr>
-        <w:t xml:space="preserve">    type: </w:t>
-      </w:r>
-      <w:proofErr w:type="gramStart"/>
-      <w:r>
-        <w:rPr>
-          <w:rFonts w:ascii="Times New Roman" w:hAnsi="Times New Roman" w:cs="Times New Roman"/>
-          <w:sz w:val="24"/>
-          <w:szCs w:val="24"/>
-        </w:rPr>
-        <w:t xml:space="preserve">{ </w:t>
+        <w:t xml:space="preserve">    type: { </w:t>
       </w:r>
       <w:proofErr w:type="spellStart"/>
       <w:r>
@@ -5425,7 +5392,6 @@
         <w:t>enum</w:t>
       </w:r>
       <w:proofErr w:type="spellEnd"/>
-      <w:proofErr w:type="gramEnd"/>
       <w:r>
         <w:rPr>
           <w:rFonts w:ascii="Times New Roman" w:hAnsi="Times New Roman" w:cs="Times New Roman"/>
@@ -5450,16 +5416,7 @@
           <w:sz w:val="24"/>
           <w:szCs w:val="24"/>
         </w:rPr>
-        <w:t xml:space="preserve">    status: </w:t>
-      </w:r>
-      <w:proofErr w:type="gramStart"/>
-      <w:r>
-        <w:rPr>
-          <w:rFonts w:ascii="Times New Roman" w:hAnsi="Times New Roman" w:cs="Times New Roman"/>
-          <w:sz w:val="24"/>
-          <w:szCs w:val="24"/>
-        </w:rPr>
-        <w:t xml:space="preserve">{ </w:t>
+        <w:t xml:space="preserve">    status: { </w:t>
       </w:r>
       <w:proofErr w:type="spellStart"/>
       <w:r>
@@ -5471,7 +5428,6 @@
         <w:t>enum</w:t>
       </w:r>
       <w:proofErr w:type="spellEnd"/>
-      <w:proofErr w:type="gramEnd"/>
       <w:r>
         <w:rPr>
           <w:rFonts w:ascii="Times New Roman" w:hAnsi="Times New Roman" w:cs="Times New Roman"/>
@@ -5514,16 +5470,7 @@
           <w:sz w:val="24"/>
           <w:szCs w:val="24"/>
         </w:rPr>
-        <w:t xml:space="preserve">: </w:t>
-      </w:r>
-      <w:proofErr w:type="gramStart"/>
-      <w:r>
-        <w:rPr>
-          <w:rFonts w:ascii="Times New Roman" w:hAnsi="Times New Roman" w:cs="Times New Roman"/>
-          <w:sz w:val="24"/>
-          <w:szCs w:val="24"/>
-        </w:rPr>
-        <w:t xml:space="preserve">[{ </w:t>
+        <w:t xml:space="preserve">: [{ </w:t>
       </w:r>
       <w:proofErr w:type="spellStart"/>
       <w:r>
@@ -5535,7 +5482,6 @@
         <w:t>studentId</w:t>
       </w:r>
       <w:proofErr w:type="spellEnd"/>
-      <w:proofErr w:type="gramEnd"/>
       <w:r>
         <w:rPr>
           <w:rFonts w:ascii="Times New Roman" w:hAnsi="Times New Roman" w:cs="Times New Roman"/>
@@ -5863,25 +5809,7 @@
           <w:sz w:val="24"/>
           <w:szCs w:val="24"/>
         </w:rPr>
-        <w:t xml:space="preserve">| Backend | Node.js + Express | </w:t>
-      </w:r>
-      <w:proofErr w:type="gramStart"/>
-      <w:r>
-        <w:rPr>
-          <w:rFonts w:ascii="Times New Roman" w:hAnsi="Times New Roman" w:cs="Times New Roman"/>
-          <w:sz w:val="24"/>
-          <w:szCs w:val="24"/>
-        </w:rPr>
-        <w:t>Non-blocking</w:t>
-      </w:r>
-      <w:proofErr w:type="gramEnd"/>
-      <w:r>
-        <w:rPr>
-          <w:rFonts w:ascii="Times New Roman" w:hAnsi="Times New Roman" w:cs="Times New Roman"/>
-          <w:sz w:val="24"/>
-          <w:szCs w:val="24"/>
-        </w:rPr>
-        <w:t xml:space="preserve"> I/O |</w:t>
+        <w:t>| Backend | Node.js + Express | Non-blocking I/O |</w:t>
       </w:r>
     </w:p>
     <w:p>
@@ -6348,25 +6276,7 @@
           <w:sz w:val="24"/>
           <w:szCs w:val="24"/>
         </w:rPr>
-        <w:t xml:space="preserve">    A[Student] --&gt;|Submit| </w:t>
-      </w:r>
-      <w:proofErr w:type="gramStart"/>
-      <w:r>
-        <w:rPr>
-          <w:rFonts w:ascii="Times New Roman" w:hAnsi="Times New Roman" w:cs="Times New Roman"/>
-          <w:sz w:val="24"/>
-          <w:szCs w:val="24"/>
-        </w:rPr>
-        <w:t>B(</w:t>
-      </w:r>
-      <w:proofErr w:type="gramEnd"/>
-      <w:r>
-        <w:rPr>
-          <w:rFonts w:ascii="Times New Roman" w:hAnsi="Times New Roman" w:cs="Times New Roman"/>
-          <w:sz w:val="24"/>
-          <w:szCs w:val="24"/>
-        </w:rPr>
-        <w:t>Room Change)</w:t>
+        <w:t xml:space="preserve">    A[Student] --&gt;|Submit| B(Room Change)</w:t>
       </w:r>
     </w:p>
     <w:p>
@@ -6402,61 +6312,25 @@
           <w:sz w:val="24"/>
           <w:szCs w:val="24"/>
         </w:rPr>
-        <w:t xml:space="preserve">    B --&gt; </w:t>
-      </w:r>
-      <w:proofErr w:type="gramStart"/>
-      <w:r>
-        <w:rPr>
-          <w:rFonts w:ascii="Times New Roman" w:hAnsi="Times New Roman" w:cs="Times New Roman"/>
-          <w:sz w:val="24"/>
-          <w:szCs w:val="24"/>
-        </w:rPr>
-        <w:t>D[</w:t>
-      </w:r>
-      <w:proofErr w:type="gramEnd"/>
-      <w:r>
-        <w:rPr>
-          <w:rFonts w:ascii="Times New Roman" w:hAnsi="Times New Roman" w:cs="Times New Roman"/>
-          <w:sz w:val="24"/>
-          <w:szCs w:val="24"/>
-        </w:rPr>
-        <w:t>Admin Approval]</w:t>
-      </w:r>
-    </w:p>
-    <w:p>
-      <w:pPr>
-        <w:jc w:val="both"/>
-        <w:rPr>
-          <w:rFonts w:ascii="Times New Roman" w:hAnsi="Times New Roman" w:cs="Times New Roman"/>
-          <w:sz w:val="24"/>
-          <w:szCs w:val="24"/>
-        </w:rPr>
-      </w:pPr>
-      <w:r>
-        <w:rPr>
-          <w:rFonts w:ascii="Times New Roman" w:hAnsi="Times New Roman" w:cs="Times New Roman"/>
-          <w:sz w:val="24"/>
-          <w:szCs w:val="24"/>
-        </w:rPr>
-        <w:t xml:space="preserve">    C --&gt; </w:t>
-      </w:r>
-      <w:proofErr w:type="gramStart"/>
-      <w:r>
-        <w:rPr>
-          <w:rFonts w:ascii="Times New Roman" w:hAnsi="Times New Roman" w:cs="Times New Roman"/>
-          <w:sz w:val="24"/>
-          <w:szCs w:val="24"/>
-        </w:rPr>
-        <w:t>E[</w:t>
-      </w:r>
-      <w:proofErr w:type="gramEnd"/>
-      <w:r>
-        <w:rPr>
-          <w:rFonts w:ascii="Times New Roman" w:hAnsi="Times New Roman" w:cs="Times New Roman"/>
-          <w:sz w:val="24"/>
-          <w:szCs w:val="24"/>
-        </w:rPr>
-        <w:t>Staff Assignment]</w:t>
+        <w:t xml:space="preserve">    B --&gt; D[Admin Approval]</w:t>
+      </w:r>
+    </w:p>
+    <w:p>
+      <w:pPr>
+        <w:jc w:val="both"/>
+        <w:rPr>
+          <w:rFonts w:ascii="Times New Roman" w:hAnsi="Times New Roman" w:cs="Times New Roman"/>
+          <w:sz w:val="24"/>
+          <w:szCs w:val="24"/>
+        </w:rPr>
+      </w:pPr>
+      <w:r>
+        <w:rPr>
+          <w:rFonts w:ascii="Times New Roman" w:hAnsi="Times New Roman" w:cs="Times New Roman"/>
+          <w:sz w:val="24"/>
+          <w:szCs w:val="24"/>
+        </w:rPr>
+        <w:t xml:space="preserve">    C --&gt; E[Staff Assignment]</w:t>
       </w:r>
     </w:p>
     <w:p>
@@ -6644,7 +6518,6 @@
         <w:t xml:space="preserve">  - `</w:t>
       </w:r>
       <w:proofErr w:type="spellStart"/>
-      <w:proofErr w:type="gramStart"/>
       <w:r>
         <w:rPr>
           <w:rFonts w:ascii="Times New Roman" w:hAnsi="Times New Roman" w:cs="Times New Roman"/>
@@ -6654,7 +6527,6 @@
         <w:t>hostel:create</w:t>
       </w:r>
       <w:proofErr w:type="spellEnd"/>
-      <w:proofErr w:type="gramEnd"/>
       <w:r>
         <w:rPr>
           <w:rFonts w:ascii="Times New Roman" w:hAnsi="Times New Roman" w:cs="Times New Roman"/>
@@ -6682,7 +6554,6 @@
         <w:t xml:space="preserve">  - `</w:t>
       </w:r>
       <w:proofErr w:type="spellStart"/>
-      <w:proofErr w:type="gramStart"/>
       <w:r>
         <w:rPr>
           <w:rFonts w:ascii="Times New Roman" w:hAnsi="Times New Roman" w:cs="Times New Roman"/>
@@ -6692,7 +6563,6 @@
         <w:t>meal:delete</w:t>
       </w:r>
       <w:proofErr w:type="spellEnd"/>
-      <w:proofErr w:type="gramEnd"/>
       <w:r>
         <w:rPr>
           <w:rFonts w:ascii="Times New Roman" w:hAnsi="Times New Roman" w:cs="Times New Roman"/>
@@ -6720,7 +6590,6 @@
         <w:t xml:space="preserve">  - `</w:t>
       </w:r>
       <w:proofErr w:type="spellStart"/>
-      <w:proofErr w:type="gramStart"/>
       <w:r>
         <w:rPr>
           <w:rFonts w:ascii="Times New Roman" w:hAnsi="Times New Roman" w:cs="Times New Roman"/>
@@ -6730,7 +6599,6 @@
         <w:t>finance:export</w:t>
       </w:r>
       <w:proofErr w:type="spellEnd"/>
-      <w:proofErr w:type="gramEnd"/>
       <w:r>
         <w:rPr>
           <w:rFonts w:ascii="Times New Roman" w:hAnsi="Times New Roman" w:cs="Times New Roman"/>
@@ -6804,7 +6672,6 @@
         <w:t xml:space="preserve">  - `</w:t>
       </w:r>
       <w:proofErr w:type="spellStart"/>
-      <w:proofErr w:type="gramStart"/>
       <w:r>
         <w:rPr>
           <w:rFonts w:ascii="Times New Roman" w:hAnsi="Times New Roman" w:cs="Times New Roman"/>
@@ -6814,7 +6681,6 @@
         <w:t>booking:create</w:t>
       </w:r>
       <w:proofErr w:type="spellEnd"/>
-      <w:proofErr w:type="gramEnd"/>
       <w:r>
         <w:rPr>
           <w:rFonts w:ascii="Times New Roman" w:hAnsi="Times New Roman" w:cs="Times New Roman"/>
@@ -6842,7 +6708,6 @@
         <w:t xml:space="preserve">  - `</w:t>
       </w:r>
       <w:proofErr w:type="spellStart"/>
-      <w:proofErr w:type="gramStart"/>
       <w:r>
         <w:rPr>
           <w:rFonts w:ascii="Times New Roman" w:hAnsi="Times New Roman" w:cs="Times New Roman"/>
@@ -6852,7 +6717,6 @@
         <w:t>review:write</w:t>
       </w:r>
       <w:proofErr w:type="spellEnd"/>
-      <w:proofErr w:type="gramEnd"/>
       <w:r>
         <w:rPr>
           <w:rFonts w:ascii="Times New Roman" w:hAnsi="Times New Roman" w:cs="Times New Roman"/>
@@ -7125,97 +6989,43 @@
           <w:sz w:val="24"/>
           <w:szCs w:val="24"/>
         </w:rPr>
-        <w:t xml:space="preserve">- </w:t>
-      </w:r>
-      <w:proofErr w:type="gramStart"/>
-      <w:r>
-        <w:rPr>
-          <w:rFonts w:ascii="Times New Roman" w:hAnsi="Times New Roman" w:cs="Times New Roman"/>
-          <w:sz w:val="24"/>
-          <w:szCs w:val="24"/>
-        </w:rPr>
-        <w:t>[ ]</w:t>
-      </w:r>
-      <w:proofErr w:type="gramEnd"/>
-      <w:r>
-        <w:rPr>
-          <w:rFonts w:ascii="Times New Roman" w:hAnsi="Times New Roman" w:cs="Times New Roman"/>
-          <w:sz w:val="24"/>
-          <w:szCs w:val="24"/>
-        </w:rPr>
-        <w:t xml:space="preserve"> FR-01: Book room for academic year</w:t>
-      </w:r>
-    </w:p>
-    <w:p>
-      <w:pPr>
-        <w:jc w:val="both"/>
-        <w:rPr>
-          <w:rFonts w:ascii="Times New Roman" w:hAnsi="Times New Roman" w:cs="Times New Roman"/>
-          <w:sz w:val="24"/>
-          <w:szCs w:val="24"/>
-        </w:rPr>
-      </w:pPr>
-      <w:r>
-        <w:rPr>
-          <w:rFonts w:ascii="Times New Roman" w:hAnsi="Times New Roman" w:cs="Times New Roman"/>
-          <w:sz w:val="24"/>
-          <w:szCs w:val="24"/>
-        </w:rPr>
-        <w:t xml:space="preserve">- </w:t>
-      </w:r>
-      <w:proofErr w:type="gramStart"/>
-      <w:r>
-        <w:rPr>
-          <w:rFonts w:ascii="Times New Roman" w:hAnsi="Times New Roman" w:cs="Times New Roman"/>
-          <w:sz w:val="24"/>
-          <w:szCs w:val="24"/>
-        </w:rPr>
-        <w:t>[ ]</w:t>
-      </w:r>
-      <w:proofErr w:type="gramEnd"/>
-      <w:r>
-        <w:rPr>
-          <w:rFonts w:ascii="Times New Roman" w:hAnsi="Times New Roman" w:cs="Times New Roman"/>
-          <w:sz w:val="24"/>
-          <w:szCs w:val="24"/>
-        </w:rPr>
-        <w:t xml:space="preserve"> FR-02: View meal calendar with allergens</w:t>
-      </w:r>
-    </w:p>
-    <w:p>
-      <w:pPr>
-        <w:jc w:val="both"/>
-        <w:rPr>
-          <w:rFonts w:ascii="Times New Roman" w:hAnsi="Times New Roman" w:cs="Times New Roman"/>
-          <w:sz w:val="24"/>
-          <w:szCs w:val="24"/>
-        </w:rPr>
-      </w:pPr>
-      <w:r>
-        <w:rPr>
-          <w:rFonts w:ascii="Times New Roman" w:hAnsi="Times New Roman" w:cs="Times New Roman"/>
-          <w:sz w:val="24"/>
-          <w:szCs w:val="24"/>
-        </w:rPr>
-        <w:t xml:space="preserve">- </w:t>
-      </w:r>
-      <w:proofErr w:type="gramStart"/>
-      <w:r>
-        <w:rPr>
-          <w:rFonts w:ascii="Times New Roman" w:hAnsi="Times New Roman" w:cs="Times New Roman"/>
-          <w:sz w:val="24"/>
-          <w:szCs w:val="24"/>
-        </w:rPr>
-        <w:t>[ ]</w:t>
-      </w:r>
-      <w:proofErr w:type="gramEnd"/>
-      <w:r>
-        <w:rPr>
-          <w:rFonts w:ascii="Times New Roman" w:hAnsi="Times New Roman" w:cs="Times New Roman"/>
-          <w:sz w:val="24"/>
-          <w:szCs w:val="24"/>
-        </w:rPr>
-        <w:t xml:space="preserve"> FR-03: Pay fees in 3 installments</w:t>
+        <w:t>- [ ] FR-01: Book room for academic year</w:t>
+      </w:r>
+    </w:p>
+    <w:p>
+      <w:pPr>
+        <w:jc w:val="both"/>
+        <w:rPr>
+          <w:rFonts w:ascii="Times New Roman" w:hAnsi="Times New Roman" w:cs="Times New Roman"/>
+          <w:sz w:val="24"/>
+          <w:szCs w:val="24"/>
+        </w:rPr>
+      </w:pPr>
+      <w:r>
+        <w:rPr>
+          <w:rFonts w:ascii="Times New Roman" w:hAnsi="Times New Roman" w:cs="Times New Roman"/>
+          <w:sz w:val="24"/>
+          <w:szCs w:val="24"/>
+        </w:rPr>
+        <w:t>- [ ] FR-02: View meal calendar with allergens</w:t>
+      </w:r>
+    </w:p>
+    <w:p>
+      <w:pPr>
+        <w:jc w:val="both"/>
+        <w:rPr>
+          <w:rFonts w:ascii="Times New Roman" w:hAnsi="Times New Roman" w:cs="Times New Roman"/>
+          <w:sz w:val="24"/>
+          <w:szCs w:val="24"/>
+        </w:rPr>
+      </w:pPr>
+      <w:r>
+        <w:rPr>
+          <w:rFonts w:ascii="Times New Roman" w:hAnsi="Times New Roman" w:cs="Times New Roman"/>
+          <w:sz w:val="24"/>
+          <w:szCs w:val="24"/>
+        </w:rPr>
+        <w:t>- [ ] FR-03: Pay fees in 3 installments</w:t>
       </w:r>
     </w:p>
     <w:p>
@@ -7261,61 +7071,25 @@
           <w:sz w:val="24"/>
           <w:szCs w:val="24"/>
         </w:rPr>
-        <w:t xml:space="preserve">- </w:t>
-      </w:r>
-      <w:proofErr w:type="gramStart"/>
-      <w:r>
-        <w:rPr>
-          <w:rFonts w:ascii="Times New Roman" w:hAnsi="Times New Roman" w:cs="Times New Roman"/>
-          <w:sz w:val="24"/>
-          <w:szCs w:val="24"/>
-        </w:rPr>
-        <w:t>[ ]</w:t>
-      </w:r>
-      <w:proofErr w:type="gramEnd"/>
-      <w:r>
-        <w:rPr>
-          <w:rFonts w:ascii="Times New Roman" w:hAnsi="Times New Roman" w:cs="Times New Roman"/>
-          <w:sz w:val="24"/>
-          <w:szCs w:val="24"/>
-        </w:rPr>
-        <w:t xml:space="preserve"> FR-04: Bulk import students via CSV</w:t>
-      </w:r>
-    </w:p>
-    <w:p>
-      <w:pPr>
-        <w:jc w:val="both"/>
-        <w:rPr>
-          <w:rFonts w:ascii="Times New Roman" w:hAnsi="Times New Roman" w:cs="Times New Roman"/>
-          <w:sz w:val="24"/>
-          <w:szCs w:val="24"/>
-        </w:rPr>
-      </w:pPr>
-      <w:r>
-        <w:rPr>
-          <w:rFonts w:ascii="Times New Roman" w:hAnsi="Times New Roman" w:cs="Times New Roman"/>
-          <w:sz w:val="24"/>
-          <w:szCs w:val="24"/>
-        </w:rPr>
-        <w:t xml:space="preserve">- </w:t>
-      </w:r>
-      <w:proofErr w:type="gramStart"/>
-      <w:r>
-        <w:rPr>
-          <w:rFonts w:ascii="Times New Roman" w:hAnsi="Times New Roman" w:cs="Times New Roman"/>
-          <w:sz w:val="24"/>
-          <w:szCs w:val="24"/>
-        </w:rPr>
-        <w:t>[ ]</w:t>
-      </w:r>
-      <w:proofErr w:type="gramEnd"/>
-      <w:r>
-        <w:rPr>
-          <w:rFonts w:ascii="Times New Roman" w:hAnsi="Times New Roman" w:cs="Times New Roman"/>
-          <w:sz w:val="24"/>
-          <w:szCs w:val="24"/>
-        </w:rPr>
-        <w:t xml:space="preserve"> FR-05: Force-checkout during vacations</w:t>
+        <w:t>- [ ] FR-04: Bulk import students via CSV</w:t>
+      </w:r>
+    </w:p>
+    <w:p>
+      <w:pPr>
+        <w:jc w:val="both"/>
+        <w:rPr>
+          <w:rFonts w:ascii="Times New Roman" w:hAnsi="Times New Roman" w:cs="Times New Roman"/>
+          <w:sz w:val="24"/>
+          <w:szCs w:val="24"/>
+        </w:rPr>
+      </w:pPr>
+      <w:r>
+        <w:rPr>
+          <w:rFonts w:ascii="Times New Roman" w:hAnsi="Times New Roman" w:cs="Times New Roman"/>
+          <w:sz w:val="24"/>
+          <w:szCs w:val="24"/>
+        </w:rPr>
+        <w:t>- [ ] FR-05: Force-checkout during vacations</w:t>
       </w:r>
     </w:p>
     <w:p>
@@ -7748,7 +7522,7 @@
           </mc:Choice>
           <mc:Fallback>
             <w:pict>
-              <v:rect w14:anchorId="1F3D75BE" id="Rectangle 1" o:spid="_x0000_s1026" style="position:absolute;margin-left:5.4pt;margin-top:16.2pt;width:41.4pt;height:29.4pt;z-index:-251654144;visibility:visible;mso-wrap-style:square;mso-wrap-distance-left:9pt;mso-wrap-distance-top:0;mso-wrap-distance-right:9pt;mso-wrap-distance-bottom:0;mso-position-horizontal:absolute;mso-position-horizontal-relative:text;mso-position-vertical:absolute;mso-position-vertical-relative:text;v-text-anchor:middle" o:gfxdata="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" fillcolor="#4472c4 [3204]" strokecolor="#09101d [484]" strokeweight="1pt"/>
+              <v:rect w14:anchorId="6FC7C92A" id="Rectangle 1" o:spid="_x0000_s1026" style="position:absolute;margin-left:5.4pt;margin-top:16.2pt;width:41.4pt;height:29.4pt;z-index:-251654144;visibility:visible;mso-wrap-style:square;mso-wrap-distance-left:9pt;mso-wrap-distance-top:0;mso-wrap-distance-right:9pt;mso-wrap-distance-bottom:0;mso-position-horizontal:absolute;mso-position-horizontal-relative:text;mso-position-vertical:absolute;mso-position-vertical-relative:text;v-text-anchor:middle" o:gfxdata="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" fillcolor="#4472c4 [3204]" strokecolor="#09101d [484]" strokeweight="1pt"/>
             </w:pict>
           </mc:Fallback>
         </mc:AlternateContent>
@@ -7831,7 +7605,7 @@
           </mc:Choice>
           <mc:Fallback>
             <w:pict>
-              <v:shapetype w14:anchorId="7649AFE2" id="_x0000_t32" coordsize="21600,21600" o:spt="32" o:oned="t" path="m,l21600,21600e" filled="f">
+              <v:shapetype w14:anchorId="7B82A9C0" id="_x0000_t32" coordsize="21600,21600" o:spt="32" o:oned="t" path="m,l21600,21600e" filled="f">
                 <v:path arrowok="t" fillok="f" o:connecttype="none"/>
                 <o:lock v:ext="edit" shapetype="t"/>
               </v:shapetype>
@@ -7936,7 +7710,7 @@
           </mc:Choice>
           <mc:Fallback>
             <w:pict>
-              <v:rect w14:anchorId="79489256" id="Rectangle 2" o:spid="_x0000_s1026" style="position:absolute;margin-left:-12.6pt;margin-top:21.4pt;width:73.8pt;height:25.2pt;z-index:-251653120;visibility:visible;mso-wrap-style:square;mso-wrap-distance-left:9pt;mso-wrap-distance-top:0;mso-wrap-distance-right:9pt;mso-wrap-distance-bottom:0;mso-position-horizontal:absolute;mso-position-horizontal-relative:text;mso-position-vertical:absolute;mso-position-vertical-relative:text;v-text-anchor:middle" o:gfxdata="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" fillcolor="#4472c4 [3204]" strokecolor="#09101d [484]" strokeweight="1pt"/>
+              <v:rect w14:anchorId="54798357" id="Rectangle 2" o:spid="_x0000_s1026" style="position:absolute;margin-left:-12.6pt;margin-top:21.4pt;width:73.8pt;height:25.2pt;z-index:-251653120;visibility:visible;mso-wrap-style:square;mso-wrap-distance-left:9pt;mso-wrap-distance-top:0;mso-wrap-distance-right:9pt;mso-wrap-distance-bottom:0;mso-position-horizontal:absolute;mso-position-horizontal-relative:text;mso-position-vertical:absolute;mso-position-vertical-relative:text;v-text-anchor:middle" o:gfxdata="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" fillcolor="#4472c4 [3204]" strokecolor="#09101d [484]" strokeweight="1pt"/>
             </w:pict>
           </mc:Fallback>
         </mc:AlternateContent>
@@ -8037,7 +7811,7 @@
           </mc:Choice>
           <mc:Fallback>
             <w:pict>
-              <v:shape w14:anchorId="47A1E1D8" id="Straight Arrow Connector 5" o:spid="_x0000_s1026" type="#_x0000_t32" style="position:absolute;margin-left:25.8pt;margin-top:.55pt;width:0;height:43.2pt;z-index:251667456;visibility:visible;mso-wrap-style:square;mso-width-percent:0;mso-height-percent:0;mso-wrap-distance-left:9pt;mso-wrap-distance-top:0;mso-wrap-distance-right:9pt;mso-wrap-distance-bottom:0;mso-position-horizontal:absolute;mso-position-horizontal-relative:text;mso-position-vertical:absolute;mso-position-vertical-relative:text;mso-width-percent:0;mso-height-percent:0;mso-width-relative:margin;mso-height-relative:margin" o:gfxdata="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" strokecolor="#4472c4 [3204]" strokeweight="3pt">
+              <v:shape w14:anchorId="098B95CA" id="Straight Arrow Connector 5" o:spid="_x0000_s1026" type="#_x0000_t32" style="position:absolute;margin-left:25.8pt;margin-top:.55pt;width:0;height:43.2pt;z-index:251667456;visibility:visible;mso-wrap-style:square;mso-width-percent:0;mso-height-percent:0;mso-wrap-distance-left:9pt;mso-wrap-distance-top:0;mso-wrap-distance-right:9pt;mso-wrap-distance-bottom:0;mso-position-horizontal:absolute;mso-position-horizontal-relative:text;mso-position-vertical:absolute;mso-position-vertical-relative:text;mso-width-percent:0;mso-height-percent:0;mso-width-relative:margin;mso-height-relative:margin" o:gfxdata="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" strokecolor="#4472c4 [3204]" strokeweight="3pt">
                 <v:stroke endarrow="block" joinstyle="miter"/>
               </v:shape>
             </w:pict>
@@ -8120,7 +7894,7 @@
           </mc:Choice>
           <mc:Fallback>
             <w:pict>
-              <v:rect w14:anchorId="1AFC4ED0" id="Rectangle 3" o:spid="_x0000_s1026" style="position:absolute;margin-left:5.4pt;margin-top:19.4pt;width:61.2pt;height:28.2pt;z-index:-251652096;visibility:visible;mso-wrap-style:square;mso-wrap-distance-left:9pt;mso-wrap-distance-top:0;mso-wrap-distance-right:9pt;mso-wrap-distance-bottom:0;mso-position-horizontal:absolute;mso-position-horizontal-relative:text;mso-position-vertical:absolute;mso-position-vertical-relative:text;v-text-anchor:middle" o:gfxdata="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" fillcolor="#4472c4 [3204]" strokecolor="#09101d [484]" strokeweight="1pt"/>
+              <v:rect w14:anchorId="1177E200" id="Rectangle 3" o:spid="_x0000_s1026" style="position:absolute;margin-left:5.4pt;margin-top:19.4pt;width:61.2pt;height:28.2pt;z-index:-251652096;visibility:visible;mso-wrap-style:square;mso-wrap-distance-left:9pt;mso-wrap-distance-top:0;mso-wrap-distance-right:9pt;mso-wrap-distance-bottom:0;mso-position-horizontal:absolute;mso-position-horizontal-relative:text;mso-position-vertical:absolute;mso-position-vertical-relative:text;v-text-anchor:middle" o:gfxdata="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" fillcolor="#4472c4 [3204]" strokecolor="#09101d [484]" strokeweight="1pt"/>
             </w:pict>
           </mc:Fallback>
         </mc:AlternateContent>
@@ -8221,7 +7995,7 @@
           </mc:Choice>
           <mc:Fallback>
             <w:pict>
-              <v:shape w14:anchorId="007353FC" id="Straight Arrow Connector 5" o:spid="_x0000_s1026" type="#_x0000_t32" style="position:absolute;margin-left:26.7pt;margin-top:1.3pt;width:0;height:43.2pt;z-index:251661312;visibility:visible;mso-wrap-style:square;mso-width-percent:0;mso-height-percent:0;mso-wrap-distance-left:9pt;mso-wrap-distance-top:0;mso-wrap-distance-right:9pt;mso-wrap-distance-bottom:0;mso-position-horizontal:absolute;mso-position-horizontal-relative:text;mso-position-vertical:absolute;mso-position-vertical-relative:text;mso-width-percent:0;mso-height-percent:0;mso-width-relative:margin;mso-height-relative:margin" o:gfxdata="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" strokecolor="#4472c4 [3204]" strokeweight="3pt">
+              <v:shape w14:anchorId="46EB9B96" id="Straight Arrow Connector 5" o:spid="_x0000_s1026" type="#_x0000_t32" style="position:absolute;margin-left:26.7pt;margin-top:1.3pt;width:0;height:43.2pt;z-index:251661312;visibility:visible;mso-wrap-style:square;mso-width-percent:0;mso-height-percent:0;mso-wrap-distance-left:9pt;mso-wrap-distance-top:0;mso-wrap-distance-right:9pt;mso-wrap-distance-bottom:0;mso-position-horizontal:absolute;mso-position-horizontal-relative:text;mso-position-vertical:absolute;mso-position-vertical-relative:text;mso-width-percent:0;mso-height-percent:0;mso-width-relative:margin;mso-height-relative:margin" o:gfxdata="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" strokecolor="#4472c4 [3204]" strokeweight="3pt">
                 <v:stroke endarrow="block" joinstyle="miter"/>
               </v:shape>
             </w:pict>
@@ -8304,7 +8078,7 @@
           </mc:Choice>
           <mc:Fallback>
             <w:pict>
-              <v:rect w14:anchorId="297D85FE" id="Rectangle 4" o:spid="_x0000_s1026" style="position:absolute;margin-left:-1.8pt;margin-top:21.65pt;width:72.6pt;height:22.2pt;z-index:-251651072;visibility:visible;mso-wrap-style:square;mso-wrap-distance-left:9pt;mso-wrap-distance-top:0;mso-wrap-distance-right:9pt;mso-wrap-distance-bottom:0;mso-position-horizontal:absolute;mso-position-horizontal-relative:text;mso-position-vertical:absolute;mso-position-vertical-relative:text;v-text-anchor:middle" o:gfxdata="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" fillcolor="#4472c4 [3204]" strokecolor="#09101d [484]" strokeweight="1pt"/>
+              <v:rect w14:anchorId="017EE841" id="Rectangle 4" o:spid="_x0000_s1026" style="position:absolute;margin-left:-1.8pt;margin-top:21.65pt;width:72.6pt;height:22.2pt;z-index:-251651072;visibility:visible;mso-wrap-style:square;mso-wrap-distance-left:9pt;mso-wrap-distance-top:0;mso-wrap-distance-right:9pt;mso-wrap-distance-bottom:0;mso-position-horizontal:absolute;mso-position-horizontal-relative:text;mso-position-vertical:absolute;mso-position-vertical-relative:text;v-text-anchor:middle" o:gfxdata="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" fillcolor="#4472c4 [3204]" strokecolor="#09101d [484]" strokeweight="1pt"/>
             </w:pict>
           </mc:Fallback>
         </mc:AlternateContent>
@@ -8513,6 +8287,1774 @@
         </w:rPr>
         <w:t>3. System emails John new allocation letter</w:t>
       </w:r>
+    </w:p>
+    <w:p>
+      <w:pPr>
+        <w:pStyle w:val="Heading1"/>
+      </w:pPr>
+      <w:bookmarkStart w:id="29" w:name="_Toc198226233"/>
+      <w:r>
+        <w:lastRenderedPageBreak/>
+        <w:t>6. GANTT CHART</w:t>
+      </w:r>
+      <w:bookmarkEnd w:id="29"/>
+    </w:p>
+    <w:p/>
+    <w:tbl>
+      <w:tblPr>
+        <w:tblStyle w:val="TableGrid"/>
+        <w:tblW w:w="0" w:type="auto"/>
+        <w:tblLook w:val="04A0" w:firstRow="1" w:lastRow="0" w:firstColumn="1" w:lastColumn="0" w:noHBand="0" w:noVBand="1"/>
+      </w:tblPr>
+      <w:tblGrid>
+        <w:gridCol w:w="1728"/>
+        <w:gridCol w:w="1728"/>
+        <w:gridCol w:w="1728"/>
+        <w:gridCol w:w="1728"/>
+        <w:gridCol w:w="1728"/>
+      </w:tblGrid>
+      <w:tr>
+        <w:tc>
+          <w:tcPr>
+            <w:tcW w:w="1728" w:type="dxa"/>
+          </w:tcPr>
+          <w:p>
+            <w:pPr>
+              <w:rPr>
+                <w:rFonts w:ascii="Times New Roman" w:hAnsi="Times New Roman" w:cs="Times New Roman"/>
+                <w:sz w:val="24"/>
+                <w:szCs w:val="24"/>
+              </w:rPr>
+            </w:pPr>
+            <w:r>
+              <w:rPr>
+                <w:rFonts w:ascii="Times New Roman" w:hAnsi="Times New Roman" w:cs="Times New Roman"/>
+                <w:sz w:val="24"/>
+                <w:szCs w:val="24"/>
+              </w:rPr>
+              <w:t>Task</w:t>
+            </w:r>
+          </w:p>
+        </w:tc>
+        <w:tc>
+          <w:tcPr>
+            <w:tcW w:w="1728" w:type="dxa"/>
+          </w:tcPr>
+          <w:p>
+            <w:pPr>
+              <w:rPr>
+                <w:rFonts w:ascii="Times New Roman" w:hAnsi="Times New Roman" w:cs="Times New Roman"/>
+                <w:sz w:val="24"/>
+                <w:szCs w:val="24"/>
+              </w:rPr>
+            </w:pPr>
+            <w:r>
+              <w:rPr>
+                <w:rFonts w:ascii="Times New Roman" w:hAnsi="Times New Roman" w:cs="Times New Roman"/>
+                <w:sz w:val="24"/>
+                <w:szCs w:val="24"/>
+              </w:rPr>
+              <w:t>Start Date</w:t>
+            </w:r>
+          </w:p>
+        </w:tc>
+        <w:tc>
+          <w:tcPr>
+            <w:tcW w:w="1728" w:type="dxa"/>
+          </w:tcPr>
+          <w:p>
+            <w:pPr>
+              <w:rPr>
+                <w:rFonts w:ascii="Times New Roman" w:hAnsi="Times New Roman" w:cs="Times New Roman"/>
+                <w:sz w:val="24"/>
+                <w:szCs w:val="24"/>
+              </w:rPr>
+            </w:pPr>
+            <w:r>
+              <w:rPr>
+                <w:rFonts w:ascii="Times New Roman" w:hAnsi="Times New Roman" w:cs="Times New Roman"/>
+                <w:sz w:val="24"/>
+                <w:szCs w:val="24"/>
+              </w:rPr>
+              <w:t>End Date</w:t>
+            </w:r>
+          </w:p>
+        </w:tc>
+        <w:tc>
+          <w:tcPr>
+            <w:tcW w:w="1728" w:type="dxa"/>
+          </w:tcPr>
+          <w:p>
+            <w:pPr>
+              <w:rPr>
+                <w:rFonts w:ascii="Times New Roman" w:hAnsi="Times New Roman" w:cs="Times New Roman"/>
+                <w:sz w:val="24"/>
+                <w:szCs w:val="24"/>
+              </w:rPr>
+            </w:pPr>
+            <w:r>
+              <w:rPr>
+                <w:rFonts w:ascii="Times New Roman" w:hAnsi="Times New Roman" w:cs="Times New Roman"/>
+                <w:sz w:val="24"/>
+                <w:szCs w:val="24"/>
+              </w:rPr>
+              <w:t>Duration</w:t>
+            </w:r>
+          </w:p>
+        </w:tc>
+        <w:tc>
+          <w:tcPr>
+            <w:tcW w:w="1728" w:type="dxa"/>
+          </w:tcPr>
+          <w:p>
+            <w:pPr>
+              <w:rPr>
+                <w:rFonts w:ascii="Times New Roman" w:hAnsi="Times New Roman" w:cs="Times New Roman"/>
+                <w:sz w:val="24"/>
+                <w:szCs w:val="24"/>
+              </w:rPr>
+            </w:pPr>
+            <w:r>
+              <w:rPr>
+                <w:rFonts w:ascii="Times New Roman" w:hAnsi="Times New Roman" w:cs="Times New Roman"/>
+                <w:sz w:val="24"/>
+                <w:szCs w:val="24"/>
+              </w:rPr>
+              <w:t>Responsible</w:t>
+            </w:r>
+          </w:p>
+        </w:tc>
+      </w:tr>
+      <w:tr>
+        <w:tc>
+          <w:tcPr>
+            <w:tcW w:w="1728" w:type="dxa"/>
+          </w:tcPr>
+          <w:p>
+            <w:pPr>
+              <w:rPr>
+                <w:rFonts w:ascii="Times New Roman" w:hAnsi="Times New Roman" w:cs="Times New Roman"/>
+                <w:sz w:val="24"/>
+                <w:szCs w:val="24"/>
+              </w:rPr>
+            </w:pPr>
+            <w:r>
+              <w:rPr>
+                <w:rFonts w:ascii="Times New Roman" w:hAnsi="Times New Roman" w:cs="Times New Roman"/>
+                <w:sz w:val="24"/>
+                <w:szCs w:val="24"/>
+              </w:rPr>
+              <w:t>Requirement Analysis</w:t>
+            </w:r>
+          </w:p>
+        </w:tc>
+        <w:tc>
+          <w:tcPr>
+            <w:tcW w:w="1728" w:type="dxa"/>
+          </w:tcPr>
+          <w:p>
+            <w:pPr>
+              <w:rPr>
+                <w:rFonts w:ascii="Times New Roman" w:hAnsi="Times New Roman" w:cs="Times New Roman"/>
+                <w:sz w:val="24"/>
+                <w:szCs w:val="24"/>
+              </w:rPr>
+            </w:pPr>
+            <w:r>
+              <w:rPr>
+                <w:rFonts w:ascii="Times New Roman" w:hAnsi="Times New Roman" w:cs="Times New Roman"/>
+                <w:sz w:val="24"/>
+                <w:szCs w:val="24"/>
+              </w:rPr>
+              <w:t>April 1</w:t>
+            </w:r>
+          </w:p>
+        </w:tc>
+        <w:tc>
+          <w:tcPr>
+            <w:tcW w:w="1728" w:type="dxa"/>
+          </w:tcPr>
+          <w:p>
+            <w:pPr>
+              <w:rPr>
+                <w:rFonts w:ascii="Times New Roman" w:hAnsi="Times New Roman" w:cs="Times New Roman"/>
+                <w:sz w:val="24"/>
+                <w:szCs w:val="24"/>
+              </w:rPr>
+            </w:pPr>
+            <w:r>
+              <w:rPr>
+                <w:rFonts w:ascii="Times New Roman" w:hAnsi="Times New Roman" w:cs="Times New Roman"/>
+                <w:sz w:val="24"/>
+                <w:szCs w:val="24"/>
+              </w:rPr>
+              <w:t>April 5</w:t>
+            </w:r>
+          </w:p>
+        </w:tc>
+        <w:tc>
+          <w:tcPr>
+            <w:tcW w:w="1728" w:type="dxa"/>
+          </w:tcPr>
+          <w:p>
+            <w:pPr>
+              <w:rPr>
+                <w:rFonts w:ascii="Times New Roman" w:hAnsi="Times New Roman" w:cs="Times New Roman"/>
+                <w:sz w:val="24"/>
+                <w:szCs w:val="24"/>
+              </w:rPr>
+            </w:pPr>
+            <w:r>
+              <w:rPr>
+                <w:rFonts w:ascii="Times New Roman" w:hAnsi="Times New Roman" w:cs="Times New Roman"/>
+                <w:sz w:val="24"/>
+                <w:szCs w:val="24"/>
+              </w:rPr>
+              <w:t>5 days</w:t>
+            </w:r>
+          </w:p>
+        </w:tc>
+        <w:tc>
+          <w:tcPr>
+            <w:tcW w:w="1728" w:type="dxa"/>
+          </w:tcPr>
+          <w:p>
+            <w:pPr>
+              <w:rPr>
+                <w:rFonts w:ascii="Times New Roman" w:hAnsi="Times New Roman" w:cs="Times New Roman"/>
+                <w:sz w:val="24"/>
+                <w:szCs w:val="24"/>
+              </w:rPr>
+            </w:pPr>
+            <w:r>
+              <w:rPr>
+                <w:rFonts w:ascii="Times New Roman" w:hAnsi="Times New Roman" w:cs="Times New Roman"/>
+                <w:sz w:val="24"/>
+                <w:szCs w:val="24"/>
+              </w:rPr>
+              <w:t>Team</w:t>
+            </w:r>
+          </w:p>
+        </w:tc>
+      </w:tr>
+      <w:tr>
+        <w:tc>
+          <w:tcPr>
+            <w:tcW w:w="1728" w:type="dxa"/>
+          </w:tcPr>
+          <w:p>
+            <w:pPr>
+              <w:rPr>
+                <w:rFonts w:ascii="Times New Roman" w:hAnsi="Times New Roman" w:cs="Times New Roman"/>
+                <w:sz w:val="24"/>
+                <w:szCs w:val="24"/>
+              </w:rPr>
+            </w:pPr>
+            <w:r>
+              <w:rPr>
+                <w:rFonts w:ascii="Times New Roman" w:hAnsi="Times New Roman" w:cs="Times New Roman"/>
+                <w:sz w:val="24"/>
+                <w:szCs w:val="24"/>
+              </w:rPr>
+              <w:t>UI/UX Design</w:t>
+            </w:r>
+          </w:p>
+        </w:tc>
+        <w:tc>
+          <w:tcPr>
+            <w:tcW w:w="1728" w:type="dxa"/>
+          </w:tcPr>
+          <w:p>
+            <w:pPr>
+              <w:rPr>
+                <w:rFonts w:ascii="Times New Roman" w:hAnsi="Times New Roman" w:cs="Times New Roman"/>
+                <w:sz w:val="24"/>
+                <w:szCs w:val="24"/>
+              </w:rPr>
+            </w:pPr>
+            <w:r>
+              <w:rPr>
+                <w:rFonts w:ascii="Times New Roman" w:hAnsi="Times New Roman" w:cs="Times New Roman"/>
+                <w:sz w:val="24"/>
+                <w:szCs w:val="24"/>
+              </w:rPr>
+              <w:t>April 6</w:t>
+            </w:r>
+          </w:p>
+        </w:tc>
+        <w:tc>
+          <w:tcPr>
+            <w:tcW w:w="1728" w:type="dxa"/>
+          </w:tcPr>
+          <w:p>
+            <w:pPr>
+              <w:rPr>
+                <w:rFonts w:ascii="Times New Roman" w:hAnsi="Times New Roman" w:cs="Times New Roman"/>
+                <w:sz w:val="24"/>
+                <w:szCs w:val="24"/>
+              </w:rPr>
+            </w:pPr>
+            <w:r>
+              <w:rPr>
+                <w:rFonts w:ascii="Times New Roman" w:hAnsi="Times New Roman" w:cs="Times New Roman"/>
+                <w:sz w:val="24"/>
+                <w:szCs w:val="24"/>
+              </w:rPr>
+              <w:t>April 10</w:t>
+            </w:r>
+          </w:p>
+        </w:tc>
+        <w:tc>
+          <w:tcPr>
+            <w:tcW w:w="1728" w:type="dxa"/>
+          </w:tcPr>
+          <w:p>
+            <w:pPr>
+              <w:rPr>
+                <w:rFonts w:ascii="Times New Roman" w:hAnsi="Times New Roman" w:cs="Times New Roman"/>
+                <w:sz w:val="24"/>
+                <w:szCs w:val="24"/>
+              </w:rPr>
+            </w:pPr>
+            <w:r>
+              <w:rPr>
+                <w:rFonts w:ascii="Times New Roman" w:hAnsi="Times New Roman" w:cs="Times New Roman"/>
+                <w:sz w:val="24"/>
+                <w:szCs w:val="24"/>
+              </w:rPr>
+              <w:t>5 days</w:t>
+            </w:r>
+          </w:p>
+        </w:tc>
+        <w:tc>
+          <w:tcPr>
+            <w:tcW w:w="1728" w:type="dxa"/>
+          </w:tcPr>
+          <w:p>
+            <w:pPr>
+              <w:rPr>
+                <w:rFonts w:ascii="Times New Roman" w:hAnsi="Times New Roman" w:cs="Times New Roman"/>
+                <w:sz w:val="24"/>
+                <w:szCs w:val="24"/>
+              </w:rPr>
+            </w:pPr>
+            <w:r>
+              <w:rPr>
+                <w:rFonts w:ascii="Times New Roman" w:hAnsi="Times New Roman" w:cs="Times New Roman"/>
+                <w:sz w:val="24"/>
+                <w:szCs w:val="24"/>
+              </w:rPr>
+              <w:t>Frontend Dev</w:t>
+            </w:r>
+          </w:p>
+        </w:tc>
+      </w:tr>
+      <w:tr>
+        <w:tc>
+          <w:tcPr>
+            <w:tcW w:w="1728" w:type="dxa"/>
+          </w:tcPr>
+          <w:p>
+            <w:pPr>
+              <w:rPr>
+                <w:rFonts w:ascii="Times New Roman" w:hAnsi="Times New Roman" w:cs="Times New Roman"/>
+                <w:sz w:val="24"/>
+                <w:szCs w:val="24"/>
+              </w:rPr>
+            </w:pPr>
+            <w:r>
+              <w:rPr>
+                <w:rFonts w:ascii="Times New Roman" w:hAnsi="Times New Roman" w:cs="Times New Roman"/>
+                <w:sz w:val="24"/>
+                <w:szCs w:val="24"/>
+              </w:rPr>
+              <w:t>Frontend Development</w:t>
+            </w:r>
+          </w:p>
+        </w:tc>
+        <w:tc>
+          <w:tcPr>
+            <w:tcW w:w="1728" w:type="dxa"/>
+          </w:tcPr>
+          <w:p>
+            <w:pPr>
+              <w:rPr>
+                <w:rFonts w:ascii="Times New Roman" w:hAnsi="Times New Roman" w:cs="Times New Roman"/>
+                <w:sz w:val="24"/>
+                <w:szCs w:val="24"/>
+              </w:rPr>
+            </w:pPr>
+            <w:r>
+              <w:rPr>
+                <w:rFonts w:ascii="Times New Roman" w:hAnsi="Times New Roman" w:cs="Times New Roman"/>
+                <w:sz w:val="24"/>
+                <w:szCs w:val="24"/>
+              </w:rPr>
+              <w:t>April 11</w:t>
+            </w:r>
+          </w:p>
+        </w:tc>
+        <w:tc>
+          <w:tcPr>
+            <w:tcW w:w="1728" w:type="dxa"/>
+          </w:tcPr>
+          <w:p>
+            <w:pPr>
+              <w:rPr>
+                <w:rFonts w:ascii="Times New Roman" w:hAnsi="Times New Roman" w:cs="Times New Roman"/>
+                <w:sz w:val="24"/>
+                <w:szCs w:val="24"/>
+              </w:rPr>
+            </w:pPr>
+            <w:r>
+              <w:rPr>
+                <w:rFonts w:ascii="Times New Roman" w:hAnsi="Times New Roman" w:cs="Times New Roman"/>
+                <w:sz w:val="24"/>
+                <w:szCs w:val="24"/>
+              </w:rPr>
+              <w:t>April 20</w:t>
+            </w:r>
+          </w:p>
+        </w:tc>
+        <w:tc>
+          <w:tcPr>
+            <w:tcW w:w="1728" w:type="dxa"/>
+          </w:tcPr>
+          <w:p>
+            <w:pPr>
+              <w:rPr>
+                <w:rFonts w:ascii="Times New Roman" w:hAnsi="Times New Roman" w:cs="Times New Roman"/>
+                <w:sz w:val="24"/>
+                <w:szCs w:val="24"/>
+              </w:rPr>
+            </w:pPr>
+            <w:r>
+              <w:rPr>
+                <w:rFonts w:ascii="Times New Roman" w:hAnsi="Times New Roman" w:cs="Times New Roman"/>
+                <w:sz w:val="24"/>
+                <w:szCs w:val="24"/>
+              </w:rPr>
+              <w:t>10 days</w:t>
+            </w:r>
+          </w:p>
+        </w:tc>
+        <w:tc>
+          <w:tcPr>
+            <w:tcW w:w="1728" w:type="dxa"/>
+          </w:tcPr>
+          <w:p>
+            <w:pPr>
+              <w:rPr>
+                <w:rFonts w:ascii="Times New Roman" w:hAnsi="Times New Roman" w:cs="Times New Roman"/>
+                <w:sz w:val="24"/>
+                <w:szCs w:val="24"/>
+              </w:rPr>
+            </w:pPr>
+            <w:r>
+              <w:rPr>
+                <w:rFonts w:ascii="Times New Roman" w:hAnsi="Times New Roman" w:cs="Times New Roman"/>
+                <w:sz w:val="24"/>
+                <w:szCs w:val="24"/>
+              </w:rPr>
+              <w:t>Frontend Dev</w:t>
+            </w:r>
+          </w:p>
+        </w:tc>
+      </w:tr>
+      <w:tr>
+        <w:tc>
+          <w:tcPr>
+            <w:tcW w:w="1728" w:type="dxa"/>
+          </w:tcPr>
+          <w:p>
+            <w:pPr>
+              <w:rPr>
+                <w:rFonts w:ascii="Times New Roman" w:hAnsi="Times New Roman" w:cs="Times New Roman"/>
+                <w:sz w:val="24"/>
+                <w:szCs w:val="24"/>
+              </w:rPr>
+            </w:pPr>
+            <w:r>
+              <w:rPr>
+                <w:rFonts w:ascii="Times New Roman" w:hAnsi="Times New Roman" w:cs="Times New Roman"/>
+                <w:sz w:val="24"/>
+                <w:szCs w:val="24"/>
+              </w:rPr>
+              <w:t>Backend Setup</w:t>
+            </w:r>
+          </w:p>
+        </w:tc>
+        <w:tc>
+          <w:tcPr>
+            <w:tcW w:w="1728" w:type="dxa"/>
+          </w:tcPr>
+          <w:p>
+            <w:pPr>
+              <w:rPr>
+                <w:rFonts w:ascii="Times New Roman" w:hAnsi="Times New Roman" w:cs="Times New Roman"/>
+                <w:sz w:val="24"/>
+                <w:szCs w:val="24"/>
+              </w:rPr>
+            </w:pPr>
+            <w:r>
+              <w:rPr>
+                <w:rFonts w:ascii="Times New Roman" w:hAnsi="Times New Roman" w:cs="Times New Roman"/>
+                <w:sz w:val="24"/>
+                <w:szCs w:val="24"/>
+              </w:rPr>
+              <w:t>April 11</w:t>
+            </w:r>
+          </w:p>
+        </w:tc>
+        <w:tc>
+          <w:tcPr>
+            <w:tcW w:w="1728" w:type="dxa"/>
+          </w:tcPr>
+          <w:p>
+            <w:pPr>
+              <w:rPr>
+                <w:rFonts w:ascii="Times New Roman" w:hAnsi="Times New Roman" w:cs="Times New Roman"/>
+                <w:sz w:val="24"/>
+                <w:szCs w:val="24"/>
+              </w:rPr>
+            </w:pPr>
+            <w:r>
+              <w:rPr>
+                <w:rFonts w:ascii="Times New Roman" w:hAnsi="Times New Roman" w:cs="Times New Roman"/>
+                <w:sz w:val="24"/>
+                <w:szCs w:val="24"/>
+              </w:rPr>
+              <w:t>April 18</w:t>
+            </w:r>
+          </w:p>
+        </w:tc>
+        <w:tc>
+          <w:tcPr>
+            <w:tcW w:w="1728" w:type="dxa"/>
+          </w:tcPr>
+          <w:p>
+            <w:pPr>
+              <w:rPr>
+                <w:rFonts w:ascii="Times New Roman" w:hAnsi="Times New Roman" w:cs="Times New Roman"/>
+                <w:sz w:val="24"/>
+                <w:szCs w:val="24"/>
+              </w:rPr>
+            </w:pPr>
+            <w:r>
+              <w:rPr>
+                <w:rFonts w:ascii="Times New Roman" w:hAnsi="Times New Roman" w:cs="Times New Roman"/>
+                <w:sz w:val="24"/>
+                <w:szCs w:val="24"/>
+              </w:rPr>
+              <w:t>8 days</w:t>
+            </w:r>
+          </w:p>
+        </w:tc>
+        <w:tc>
+          <w:tcPr>
+            <w:tcW w:w="1728" w:type="dxa"/>
+          </w:tcPr>
+          <w:p>
+            <w:pPr>
+              <w:rPr>
+                <w:rFonts w:ascii="Times New Roman" w:hAnsi="Times New Roman" w:cs="Times New Roman"/>
+                <w:sz w:val="24"/>
+                <w:szCs w:val="24"/>
+              </w:rPr>
+            </w:pPr>
+            <w:r>
+              <w:rPr>
+                <w:rFonts w:ascii="Times New Roman" w:hAnsi="Times New Roman" w:cs="Times New Roman"/>
+                <w:sz w:val="24"/>
+                <w:szCs w:val="24"/>
+              </w:rPr>
+              <w:t>Backend Dev</w:t>
+            </w:r>
+          </w:p>
+        </w:tc>
+      </w:tr>
+      <w:tr>
+        <w:tc>
+          <w:tcPr>
+            <w:tcW w:w="1728" w:type="dxa"/>
+          </w:tcPr>
+          <w:p>
+            <w:pPr>
+              <w:rPr>
+                <w:rFonts w:ascii="Times New Roman" w:hAnsi="Times New Roman" w:cs="Times New Roman"/>
+                <w:sz w:val="24"/>
+                <w:szCs w:val="24"/>
+              </w:rPr>
+            </w:pPr>
+            <w:r>
+              <w:rPr>
+                <w:rFonts w:ascii="Times New Roman" w:hAnsi="Times New Roman" w:cs="Times New Roman"/>
+                <w:sz w:val="24"/>
+                <w:szCs w:val="24"/>
+              </w:rPr>
+              <w:t>Authentication</w:t>
+            </w:r>
+          </w:p>
+        </w:tc>
+        <w:tc>
+          <w:tcPr>
+            <w:tcW w:w="1728" w:type="dxa"/>
+          </w:tcPr>
+          <w:p>
+            <w:pPr>
+              <w:rPr>
+                <w:rFonts w:ascii="Times New Roman" w:hAnsi="Times New Roman" w:cs="Times New Roman"/>
+                <w:sz w:val="24"/>
+                <w:szCs w:val="24"/>
+              </w:rPr>
+            </w:pPr>
+            <w:r>
+              <w:rPr>
+                <w:rFonts w:ascii="Times New Roman" w:hAnsi="Times New Roman" w:cs="Times New Roman"/>
+                <w:sz w:val="24"/>
+                <w:szCs w:val="24"/>
+              </w:rPr>
+              <w:t>April 15</w:t>
+            </w:r>
+          </w:p>
+        </w:tc>
+        <w:tc>
+          <w:tcPr>
+            <w:tcW w:w="1728" w:type="dxa"/>
+          </w:tcPr>
+          <w:p>
+            <w:pPr>
+              <w:rPr>
+                <w:rFonts w:ascii="Times New Roman" w:hAnsi="Times New Roman" w:cs="Times New Roman"/>
+                <w:sz w:val="24"/>
+                <w:szCs w:val="24"/>
+              </w:rPr>
+            </w:pPr>
+            <w:r>
+              <w:rPr>
+                <w:rFonts w:ascii="Times New Roman" w:hAnsi="Times New Roman" w:cs="Times New Roman"/>
+                <w:sz w:val="24"/>
+                <w:szCs w:val="24"/>
+              </w:rPr>
+              <w:t>April 18</w:t>
+            </w:r>
+          </w:p>
+        </w:tc>
+        <w:tc>
+          <w:tcPr>
+            <w:tcW w:w="1728" w:type="dxa"/>
+          </w:tcPr>
+          <w:p>
+            <w:pPr>
+              <w:rPr>
+                <w:rFonts w:ascii="Times New Roman" w:hAnsi="Times New Roman" w:cs="Times New Roman"/>
+                <w:sz w:val="24"/>
+                <w:szCs w:val="24"/>
+              </w:rPr>
+            </w:pPr>
+            <w:r>
+              <w:rPr>
+                <w:rFonts w:ascii="Times New Roman" w:hAnsi="Times New Roman" w:cs="Times New Roman"/>
+                <w:sz w:val="24"/>
+                <w:szCs w:val="24"/>
+              </w:rPr>
+              <w:t>4 days</w:t>
+            </w:r>
+          </w:p>
+        </w:tc>
+        <w:tc>
+          <w:tcPr>
+            <w:tcW w:w="1728" w:type="dxa"/>
+          </w:tcPr>
+          <w:p>
+            <w:pPr>
+              <w:rPr>
+                <w:rFonts w:ascii="Times New Roman" w:hAnsi="Times New Roman" w:cs="Times New Roman"/>
+                <w:sz w:val="24"/>
+                <w:szCs w:val="24"/>
+              </w:rPr>
+            </w:pPr>
+            <w:r>
+              <w:rPr>
+                <w:rFonts w:ascii="Times New Roman" w:hAnsi="Times New Roman" w:cs="Times New Roman"/>
+                <w:sz w:val="24"/>
+                <w:szCs w:val="24"/>
+              </w:rPr>
+              <w:t>Full Stack</w:t>
+            </w:r>
+          </w:p>
+        </w:tc>
+      </w:tr>
+      <w:tr>
+        <w:tc>
+          <w:tcPr>
+            <w:tcW w:w="1728" w:type="dxa"/>
+          </w:tcPr>
+          <w:p>
+            <w:pPr>
+              <w:rPr>
+                <w:rFonts w:ascii="Times New Roman" w:hAnsi="Times New Roman" w:cs="Times New Roman"/>
+                <w:sz w:val="24"/>
+                <w:szCs w:val="24"/>
+              </w:rPr>
+            </w:pPr>
+            <w:r>
+              <w:rPr>
+                <w:rFonts w:ascii="Times New Roman" w:hAnsi="Times New Roman" w:cs="Times New Roman"/>
+                <w:sz w:val="24"/>
+                <w:szCs w:val="24"/>
+              </w:rPr>
+              <w:t>Admin Panel</w:t>
+            </w:r>
+          </w:p>
+        </w:tc>
+        <w:tc>
+          <w:tcPr>
+            <w:tcW w:w="1728" w:type="dxa"/>
+          </w:tcPr>
+          <w:p>
+            <w:pPr>
+              <w:rPr>
+                <w:rFonts w:ascii="Times New Roman" w:hAnsi="Times New Roman" w:cs="Times New Roman"/>
+                <w:sz w:val="24"/>
+                <w:szCs w:val="24"/>
+              </w:rPr>
+            </w:pPr>
+            <w:r>
+              <w:rPr>
+                <w:rFonts w:ascii="Times New Roman" w:hAnsi="Times New Roman" w:cs="Times New Roman"/>
+                <w:sz w:val="24"/>
+                <w:szCs w:val="24"/>
+              </w:rPr>
+              <w:t>April 20</w:t>
+            </w:r>
+          </w:p>
+        </w:tc>
+        <w:tc>
+          <w:tcPr>
+            <w:tcW w:w="1728" w:type="dxa"/>
+          </w:tcPr>
+          <w:p>
+            <w:pPr>
+              <w:rPr>
+                <w:rFonts w:ascii="Times New Roman" w:hAnsi="Times New Roman" w:cs="Times New Roman"/>
+                <w:sz w:val="24"/>
+                <w:szCs w:val="24"/>
+              </w:rPr>
+            </w:pPr>
+            <w:r>
+              <w:rPr>
+                <w:rFonts w:ascii="Times New Roman" w:hAnsi="Times New Roman" w:cs="Times New Roman"/>
+                <w:sz w:val="24"/>
+                <w:szCs w:val="24"/>
+              </w:rPr>
+              <w:t>April 26</w:t>
+            </w:r>
+          </w:p>
+        </w:tc>
+        <w:tc>
+          <w:tcPr>
+            <w:tcW w:w="1728" w:type="dxa"/>
+          </w:tcPr>
+          <w:p>
+            <w:pPr>
+              <w:rPr>
+                <w:rFonts w:ascii="Times New Roman" w:hAnsi="Times New Roman" w:cs="Times New Roman"/>
+                <w:sz w:val="24"/>
+                <w:szCs w:val="24"/>
+              </w:rPr>
+            </w:pPr>
+            <w:r>
+              <w:rPr>
+                <w:rFonts w:ascii="Times New Roman" w:hAnsi="Times New Roman" w:cs="Times New Roman"/>
+                <w:sz w:val="24"/>
+                <w:szCs w:val="24"/>
+              </w:rPr>
+              <w:t>7 days</w:t>
+            </w:r>
+          </w:p>
+        </w:tc>
+        <w:tc>
+          <w:tcPr>
+            <w:tcW w:w="1728" w:type="dxa"/>
+          </w:tcPr>
+          <w:p>
+            <w:pPr>
+              <w:rPr>
+                <w:rFonts w:ascii="Times New Roman" w:hAnsi="Times New Roman" w:cs="Times New Roman"/>
+                <w:sz w:val="24"/>
+                <w:szCs w:val="24"/>
+              </w:rPr>
+            </w:pPr>
+            <w:r>
+              <w:rPr>
+                <w:rFonts w:ascii="Times New Roman" w:hAnsi="Times New Roman" w:cs="Times New Roman"/>
+                <w:sz w:val="24"/>
+                <w:szCs w:val="24"/>
+              </w:rPr>
+              <w:t>Full Stack</w:t>
+            </w:r>
+          </w:p>
+        </w:tc>
+      </w:tr>
+      <w:tr>
+        <w:tc>
+          <w:tcPr>
+            <w:tcW w:w="1728" w:type="dxa"/>
+          </w:tcPr>
+          <w:p>
+            <w:pPr>
+              <w:rPr>
+                <w:rFonts w:ascii="Times New Roman" w:hAnsi="Times New Roman" w:cs="Times New Roman"/>
+                <w:sz w:val="24"/>
+                <w:szCs w:val="24"/>
+              </w:rPr>
+            </w:pPr>
+            <w:r>
+              <w:rPr>
+                <w:rFonts w:ascii="Times New Roman" w:hAnsi="Times New Roman" w:cs="Times New Roman"/>
+                <w:sz w:val="24"/>
+                <w:szCs w:val="24"/>
+              </w:rPr>
+              <w:t>Meal Request &amp; Review System</w:t>
+            </w:r>
+          </w:p>
+        </w:tc>
+        <w:tc>
+          <w:tcPr>
+            <w:tcW w:w="1728" w:type="dxa"/>
+          </w:tcPr>
+          <w:p>
+            <w:pPr>
+              <w:rPr>
+                <w:rFonts w:ascii="Times New Roman" w:hAnsi="Times New Roman" w:cs="Times New Roman"/>
+                <w:sz w:val="24"/>
+                <w:szCs w:val="24"/>
+              </w:rPr>
+            </w:pPr>
+            <w:r>
+              <w:rPr>
+                <w:rFonts w:ascii="Times New Roman" w:hAnsi="Times New Roman" w:cs="Times New Roman"/>
+                <w:sz w:val="24"/>
+                <w:szCs w:val="24"/>
+              </w:rPr>
+              <w:t>April 20</w:t>
+            </w:r>
+          </w:p>
+        </w:tc>
+        <w:tc>
+          <w:tcPr>
+            <w:tcW w:w="1728" w:type="dxa"/>
+          </w:tcPr>
+          <w:p>
+            <w:pPr>
+              <w:rPr>
+                <w:rFonts w:ascii="Times New Roman" w:hAnsi="Times New Roman" w:cs="Times New Roman"/>
+                <w:sz w:val="24"/>
+                <w:szCs w:val="24"/>
+              </w:rPr>
+            </w:pPr>
+            <w:r>
+              <w:rPr>
+                <w:rFonts w:ascii="Times New Roman" w:hAnsi="Times New Roman" w:cs="Times New Roman"/>
+                <w:sz w:val="24"/>
+                <w:szCs w:val="24"/>
+              </w:rPr>
+              <w:t>April 28</w:t>
+            </w:r>
+          </w:p>
+        </w:tc>
+        <w:tc>
+          <w:tcPr>
+            <w:tcW w:w="1728" w:type="dxa"/>
+          </w:tcPr>
+          <w:p>
+            <w:pPr>
+              <w:rPr>
+                <w:rFonts w:ascii="Times New Roman" w:hAnsi="Times New Roman" w:cs="Times New Roman"/>
+                <w:sz w:val="24"/>
+                <w:szCs w:val="24"/>
+              </w:rPr>
+            </w:pPr>
+            <w:r>
+              <w:rPr>
+                <w:rFonts w:ascii="Times New Roman" w:hAnsi="Times New Roman" w:cs="Times New Roman"/>
+                <w:sz w:val="24"/>
+                <w:szCs w:val="24"/>
+              </w:rPr>
+              <w:t>8 days</w:t>
+            </w:r>
+          </w:p>
+        </w:tc>
+        <w:tc>
+          <w:tcPr>
+            <w:tcW w:w="1728" w:type="dxa"/>
+          </w:tcPr>
+          <w:p>
+            <w:pPr>
+              <w:rPr>
+                <w:rFonts w:ascii="Times New Roman" w:hAnsi="Times New Roman" w:cs="Times New Roman"/>
+                <w:sz w:val="24"/>
+                <w:szCs w:val="24"/>
+              </w:rPr>
+            </w:pPr>
+            <w:r>
+              <w:rPr>
+                <w:rFonts w:ascii="Times New Roman" w:hAnsi="Times New Roman" w:cs="Times New Roman"/>
+                <w:sz w:val="24"/>
+                <w:szCs w:val="24"/>
+              </w:rPr>
+              <w:t>Full Stack</w:t>
+            </w:r>
+          </w:p>
+        </w:tc>
+      </w:tr>
+      <w:tr>
+        <w:tc>
+          <w:tcPr>
+            <w:tcW w:w="1728" w:type="dxa"/>
+          </w:tcPr>
+          <w:p>
+            <w:pPr>
+              <w:rPr>
+                <w:rFonts w:ascii="Times New Roman" w:hAnsi="Times New Roman" w:cs="Times New Roman"/>
+                <w:sz w:val="24"/>
+                <w:szCs w:val="24"/>
+              </w:rPr>
+            </w:pPr>
+            <w:r>
+              <w:rPr>
+                <w:rFonts w:ascii="Times New Roman" w:hAnsi="Times New Roman" w:cs="Times New Roman"/>
+                <w:sz w:val="24"/>
+                <w:szCs w:val="24"/>
+              </w:rPr>
+              <w:t>Payment Integration</w:t>
+            </w:r>
+          </w:p>
+        </w:tc>
+        <w:tc>
+          <w:tcPr>
+            <w:tcW w:w="1728" w:type="dxa"/>
+          </w:tcPr>
+          <w:p>
+            <w:pPr>
+              <w:rPr>
+                <w:rFonts w:ascii="Times New Roman" w:hAnsi="Times New Roman" w:cs="Times New Roman"/>
+                <w:sz w:val="24"/>
+                <w:szCs w:val="24"/>
+              </w:rPr>
+            </w:pPr>
+            <w:r>
+              <w:rPr>
+                <w:rFonts w:ascii="Times New Roman" w:hAnsi="Times New Roman" w:cs="Times New Roman"/>
+                <w:sz w:val="24"/>
+                <w:szCs w:val="24"/>
+              </w:rPr>
+              <w:t>April 24</w:t>
+            </w:r>
+          </w:p>
+        </w:tc>
+        <w:tc>
+          <w:tcPr>
+            <w:tcW w:w="1728" w:type="dxa"/>
+          </w:tcPr>
+          <w:p>
+            <w:pPr>
+              <w:rPr>
+                <w:rFonts w:ascii="Times New Roman" w:hAnsi="Times New Roman" w:cs="Times New Roman"/>
+                <w:sz w:val="24"/>
+                <w:szCs w:val="24"/>
+              </w:rPr>
+            </w:pPr>
+            <w:r>
+              <w:rPr>
+                <w:rFonts w:ascii="Times New Roman" w:hAnsi="Times New Roman" w:cs="Times New Roman"/>
+                <w:sz w:val="24"/>
+                <w:szCs w:val="24"/>
+              </w:rPr>
+              <w:t>April 30</w:t>
+            </w:r>
+          </w:p>
+        </w:tc>
+        <w:tc>
+          <w:tcPr>
+            <w:tcW w:w="1728" w:type="dxa"/>
+          </w:tcPr>
+          <w:p>
+            <w:pPr>
+              <w:rPr>
+                <w:rFonts w:ascii="Times New Roman" w:hAnsi="Times New Roman" w:cs="Times New Roman"/>
+                <w:sz w:val="24"/>
+                <w:szCs w:val="24"/>
+              </w:rPr>
+            </w:pPr>
+            <w:r>
+              <w:rPr>
+                <w:rFonts w:ascii="Times New Roman" w:hAnsi="Times New Roman" w:cs="Times New Roman"/>
+                <w:sz w:val="24"/>
+                <w:szCs w:val="24"/>
+              </w:rPr>
+              <w:t>7 days</w:t>
+            </w:r>
+          </w:p>
+        </w:tc>
+        <w:tc>
+          <w:tcPr>
+            <w:tcW w:w="1728" w:type="dxa"/>
+          </w:tcPr>
+          <w:p>
+            <w:pPr>
+              <w:rPr>
+                <w:rFonts w:ascii="Times New Roman" w:hAnsi="Times New Roman" w:cs="Times New Roman"/>
+                <w:sz w:val="24"/>
+                <w:szCs w:val="24"/>
+              </w:rPr>
+            </w:pPr>
+            <w:r>
+              <w:rPr>
+                <w:rFonts w:ascii="Times New Roman" w:hAnsi="Times New Roman" w:cs="Times New Roman"/>
+                <w:sz w:val="24"/>
+                <w:szCs w:val="24"/>
+              </w:rPr>
+              <w:t>Backend Dev</w:t>
+            </w:r>
+          </w:p>
+        </w:tc>
+      </w:tr>
+      <w:tr>
+        <w:tc>
+          <w:tcPr>
+            <w:tcW w:w="1728" w:type="dxa"/>
+          </w:tcPr>
+          <w:p>
+            <w:pPr>
+              <w:rPr>
+                <w:rFonts w:ascii="Times New Roman" w:hAnsi="Times New Roman" w:cs="Times New Roman"/>
+                <w:sz w:val="24"/>
+                <w:szCs w:val="24"/>
+              </w:rPr>
+            </w:pPr>
+            <w:r>
+              <w:rPr>
+                <w:rFonts w:ascii="Times New Roman" w:hAnsi="Times New Roman" w:cs="Times New Roman"/>
+                <w:sz w:val="24"/>
+                <w:szCs w:val="24"/>
+              </w:rPr>
+              <w:t>Testing &amp; Bug Fixing</w:t>
+            </w:r>
+          </w:p>
+        </w:tc>
+        <w:tc>
+          <w:tcPr>
+            <w:tcW w:w="1728" w:type="dxa"/>
+          </w:tcPr>
+          <w:p>
+            <w:pPr>
+              <w:rPr>
+                <w:rFonts w:ascii="Times New Roman" w:hAnsi="Times New Roman" w:cs="Times New Roman"/>
+                <w:sz w:val="24"/>
+                <w:szCs w:val="24"/>
+              </w:rPr>
+            </w:pPr>
+            <w:r>
+              <w:rPr>
+                <w:rFonts w:ascii="Times New Roman" w:hAnsi="Times New Roman" w:cs="Times New Roman"/>
+                <w:sz w:val="24"/>
+                <w:szCs w:val="24"/>
+              </w:rPr>
+              <w:t>May 1</w:t>
+            </w:r>
+          </w:p>
+        </w:tc>
+        <w:tc>
+          <w:tcPr>
+            <w:tcW w:w="1728" w:type="dxa"/>
+          </w:tcPr>
+          <w:p>
+            <w:pPr>
+              <w:rPr>
+                <w:rFonts w:ascii="Times New Roman" w:hAnsi="Times New Roman" w:cs="Times New Roman"/>
+                <w:sz w:val="24"/>
+                <w:szCs w:val="24"/>
+              </w:rPr>
+            </w:pPr>
+            <w:r>
+              <w:rPr>
+                <w:rFonts w:ascii="Times New Roman" w:hAnsi="Times New Roman" w:cs="Times New Roman"/>
+                <w:sz w:val="24"/>
+                <w:szCs w:val="24"/>
+              </w:rPr>
+              <w:t>May 5</w:t>
+            </w:r>
+          </w:p>
+        </w:tc>
+        <w:tc>
+          <w:tcPr>
+            <w:tcW w:w="1728" w:type="dxa"/>
+          </w:tcPr>
+          <w:p>
+            <w:pPr>
+              <w:rPr>
+                <w:rFonts w:ascii="Times New Roman" w:hAnsi="Times New Roman" w:cs="Times New Roman"/>
+                <w:sz w:val="24"/>
+                <w:szCs w:val="24"/>
+              </w:rPr>
+            </w:pPr>
+            <w:r>
+              <w:rPr>
+                <w:rFonts w:ascii="Times New Roman" w:hAnsi="Times New Roman" w:cs="Times New Roman"/>
+                <w:sz w:val="24"/>
+                <w:szCs w:val="24"/>
+              </w:rPr>
+              <w:t>5 days</w:t>
+            </w:r>
+          </w:p>
+        </w:tc>
+        <w:tc>
+          <w:tcPr>
+            <w:tcW w:w="1728" w:type="dxa"/>
+          </w:tcPr>
+          <w:p>
+            <w:pPr>
+              <w:rPr>
+                <w:rFonts w:ascii="Times New Roman" w:hAnsi="Times New Roman" w:cs="Times New Roman"/>
+                <w:sz w:val="24"/>
+                <w:szCs w:val="24"/>
+              </w:rPr>
+            </w:pPr>
+            <w:r>
+              <w:rPr>
+                <w:rFonts w:ascii="Times New Roman" w:hAnsi="Times New Roman" w:cs="Times New Roman"/>
+                <w:sz w:val="24"/>
+                <w:szCs w:val="24"/>
+              </w:rPr>
+              <w:t>QA</w:t>
+            </w:r>
+          </w:p>
+        </w:tc>
+      </w:tr>
+      <w:tr>
+        <w:tc>
+          <w:tcPr>
+            <w:tcW w:w="1728" w:type="dxa"/>
+          </w:tcPr>
+          <w:p>
+            <w:pPr>
+              <w:rPr>
+                <w:rFonts w:ascii="Times New Roman" w:hAnsi="Times New Roman" w:cs="Times New Roman"/>
+                <w:sz w:val="24"/>
+                <w:szCs w:val="24"/>
+              </w:rPr>
+            </w:pPr>
+            <w:r>
+              <w:rPr>
+                <w:rFonts w:ascii="Times New Roman" w:hAnsi="Times New Roman" w:cs="Times New Roman"/>
+                <w:sz w:val="24"/>
+                <w:szCs w:val="24"/>
+              </w:rPr>
+              <w:t>Documentation</w:t>
+            </w:r>
+          </w:p>
+        </w:tc>
+        <w:tc>
+          <w:tcPr>
+            <w:tcW w:w="1728" w:type="dxa"/>
+          </w:tcPr>
+          <w:p>
+            <w:pPr>
+              <w:rPr>
+                <w:rFonts w:ascii="Times New Roman" w:hAnsi="Times New Roman" w:cs="Times New Roman"/>
+                <w:sz w:val="24"/>
+                <w:szCs w:val="24"/>
+              </w:rPr>
+            </w:pPr>
+            <w:r>
+              <w:rPr>
+                <w:rFonts w:ascii="Times New Roman" w:hAnsi="Times New Roman" w:cs="Times New Roman"/>
+                <w:sz w:val="24"/>
+                <w:szCs w:val="24"/>
+              </w:rPr>
+              <w:t>May 6</w:t>
+            </w:r>
+          </w:p>
+        </w:tc>
+        <w:tc>
+          <w:tcPr>
+            <w:tcW w:w="1728" w:type="dxa"/>
+          </w:tcPr>
+          <w:p>
+            <w:pPr>
+              <w:rPr>
+                <w:rFonts w:ascii="Times New Roman" w:hAnsi="Times New Roman" w:cs="Times New Roman"/>
+                <w:sz w:val="24"/>
+                <w:szCs w:val="24"/>
+              </w:rPr>
+            </w:pPr>
+            <w:r>
+              <w:rPr>
+                <w:rFonts w:ascii="Times New Roman" w:hAnsi="Times New Roman" w:cs="Times New Roman"/>
+                <w:sz w:val="24"/>
+                <w:szCs w:val="24"/>
+              </w:rPr>
+              <w:t>May 8</w:t>
+            </w:r>
+          </w:p>
+        </w:tc>
+        <w:tc>
+          <w:tcPr>
+            <w:tcW w:w="1728" w:type="dxa"/>
+          </w:tcPr>
+          <w:p>
+            <w:pPr>
+              <w:rPr>
+                <w:rFonts w:ascii="Times New Roman" w:hAnsi="Times New Roman" w:cs="Times New Roman"/>
+                <w:sz w:val="24"/>
+                <w:szCs w:val="24"/>
+              </w:rPr>
+            </w:pPr>
+            <w:r>
+              <w:rPr>
+                <w:rFonts w:ascii="Times New Roman" w:hAnsi="Times New Roman" w:cs="Times New Roman"/>
+                <w:sz w:val="24"/>
+                <w:szCs w:val="24"/>
+              </w:rPr>
+              <w:t>3 days</w:t>
+            </w:r>
+          </w:p>
+        </w:tc>
+        <w:tc>
+          <w:tcPr>
+            <w:tcW w:w="1728" w:type="dxa"/>
+          </w:tcPr>
+          <w:p>
+            <w:pPr>
+              <w:rPr>
+                <w:rFonts w:ascii="Times New Roman" w:hAnsi="Times New Roman" w:cs="Times New Roman"/>
+                <w:sz w:val="24"/>
+                <w:szCs w:val="24"/>
+              </w:rPr>
+            </w:pPr>
+            <w:r>
+              <w:rPr>
+                <w:rFonts w:ascii="Times New Roman" w:hAnsi="Times New Roman" w:cs="Times New Roman"/>
+                <w:sz w:val="24"/>
+                <w:szCs w:val="24"/>
+              </w:rPr>
+              <w:t>Team</w:t>
+            </w:r>
+          </w:p>
+        </w:tc>
+      </w:tr>
+      <w:tr>
+        <w:tc>
+          <w:tcPr>
+            <w:tcW w:w="1728" w:type="dxa"/>
+          </w:tcPr>
+          <w:p>
+            <w:pPr>
+              <w:rPr>
+                <w:rFonts w:ascii="Times New Roman" w:hAnsi="Times New Roman" w:cs="Times New Roman"/>
+                <w:sz w:val="24"/>
+                <w:szCs w:val="24"/>
+              </w:rPr>
+            </w:pPr>
+            <w:r>
+              <w:rPr>
+                <w:rFonts w:ascii="Times New Roman" w:hAnsi="Times New Roman" w:cs="Times New Roman"/>
+                <w:sz w:val="24"/>
+                <w:szCs w:val="24"/>
+              </w:rPr>
+              <w:t>Final Submission</w:t>
+            </w:r>
+          </w:p>
+        </w:tc>
+        <w:tc>
+          <w:tcPr>
+            <w:tcW w:w="1728" w:type="dxa"/>
+          </w:tcPr>
+          <w:p>
+            <w:pPr>
+              <w:rPr>
+                <w:rFonts w:ascii="Times New Roman" w:hAnsi="Times New Roman" w:cs="Times New Roman"/>
+                <w:sz w:val="24"/>
+                <w:szCs w:val="24"/>
+              </w:rPr>
+            </w:pPr>
+            <w:r>
+              <w:rPr>
+                <w:rFonts w:ascii="Times New Roman" w:hAnsi="Times New Roman" w:cs="Times New Roman"/>
+                <w:sz w:val="24"/>
+                <w:szCs w:val="24"/>
+              </w:rPr>
+              <w:t>May 10</w:t>
+            </w:r>
+          </w:p>
+        </w:tc>
+        <w:tc>
+          <w:tcPr>
+            <w:tcW w:w="1728" w:type="dxa"/>
+          </w:tcPr>
+          <w:p>
+            <w:pPr>
+              <w:rPr>
+                <w:rFonts w:ascii="Times New Roman" w:hAnsi="Times New Roman" w:cs="Times New Roman"/>
+                <w:sz w:val="24"/>
+                <w:szCs w:val="24"/>
+              </w:rPr>
+            </w:pPr>
+            <w:r>
+              <w:rPr>
+                <w:rFonts w:ascii="Times New Roman" w:hAnsi="Times New Roman" w:cs="Times New Roman"/>
+                <w:sz w:val="24"/>
+                <w:szCs w:val="24"/>
+              </w:rPr>
+              <w:t>May 10</w:t>
+            </w:r>
+          </w:p>
+        </w:tc>
+        <w:tc>
+          <w:tcPr>
+            <w:tcW w:w="1728" w:type="dxa"/>
+          </w:tcPr>
+          <w:p>
+            <w:pPr>
+              <w:rPr>
+                <w:rFonts w:ascii="Times New Roman" w:hAnsi="Times New Roman" w:cs="Times New Roman"/>
+                <w:sz w:val="24"/>
+                <w:szCs w:val="24"/>
+              </w:rPr>
+            </w:pPr>
+            <w:r>
+              <w:rPr>
+                <w:rFonts w:ascii="Times New Roman" w:hAnsi="Times New Roman" w:cs="Times New Roman"/>
+                <w:sz w:val="24"/>
+                <w:szCs w:val="24"/>
+              </w:rPr>
+              <w:t>1 day</w:t>
+            </w:r>
+          </w:p>
+        </w:tc>
+        <w:tc>
+          <w:tcPr>
+            <w:tcW w:w="1728" w:type="dxa"/>
+          </w:tcPr>
+          <w:p>
+            <w:pPr>
+              <w:rPr>
+                <w:rFonts w:ascii="Times New Roman" w:hAnsi="Times New Roman" w:cs="Times New Roman"/>
+                <w:sz w:val="24"/>
+                <w:szCs w:val="24"/>
+              </w:rPr>
+            </w:pPr>
+            <w:r>
+              <w:rPr>
+                <w:rFonts w:ascii="Times New Roman" w:hAnsi="Times New Roman" w:cs="Times New Roman"/>
+                <w:sz w:val="24"/>
+                <w:szCs w:val="24"/>
+              </w:rPr>
+              <w:t>Team</w:t>
+            </w:r>
+          </w:p>
+        </w:tc>
+      </w:tr>
+    </w:tbl>
+    <w:p>
+      <w:pPr>
+        <w:jc w:val="both"/>
+        <w:rPr>
+          <w:rFonts w:ascii="Times New Roman" w:hAnsi="Times New Roman" w:cs="Times New Roman"/>
+          <w:sz w:val="24"/>
+          <w:szCs w:val="24"/>
+        </w:rPr>
+      </w:pPr>
+    </w:p>
+    <w:p>
+      <w:pPr>
+        <w:jc w:val="both"/>
+        <w:rPr>
+          <w:rFonts w:ascii="Times New Roman" w:hAnsi="Times New Roman" w:cs="Times New Roman"/>
+          <w:sz w:val="24"/>
+          <w:szCs w:val="24"/>
+        </w:rPr>
+      </w:pPr>
+    </w:p>
+    <w:p>
+      <w:pPr>
+        <w:jc w:val="both"/>
+        <w:rPr>
+          <w:rFonts w:ascii="Times New Roman" w:hAnsi="Times New Roman" w:cs="Times New Roman"/>
+          <w:sz w:val="24"/>
+          <w:szCs w:val="24"/>
+        </w:rPr>
+      </w:pPr>
+    </w:p>
+    <w:p>
+      <w:pPr>
+        <w:jc w:val="both"/>
+        <w:rPr>
+          <w:rFonts w:ascii="Times New Roman" w:hAnsi="Times New Roman" w:cs="Times New Roman"/>
+          <w:sz w:val="24"/>
+          <w:szCs w:val="24"/>
+        </w:rPr>
+      </w:pPr>
+    </w:p>
+    <w:p>
+      <w:pPr>
+        <w:jc w:val="both"/>
+        <w:rPr>
+          <w:rFonts w:ascii="Times New Roman" w:hAnsi="Times New Roman" w:cs="Times New Roman"/>
+          <w:sz w:val="24"/>
+          <w:szCs w:val="24"/>
+        </w:rPr>
+      </w:pPr>
+    </w:p>
+    <w:p>
+      <w:pPr>
+        <w:jc w:val="both"/>
+        <w:rPr>
+          <w:rFonts w:ascii="Times New Roman" w:hAnsi="Times New Roman" w:cs="Times New Roman"/>
+          <w:sz w:val="24"/>
+          <w:szCs w:val="24"/>
+        </w:rPr>
+      </w:pPr>
+    </w:p>
+    <w:p>
+      <w:pPr>
+        <w:jc w:val="both"/>
+        <w:rPr>
+          <w:rFonts w:ascii="Times New Roman" w:hAnsi="Times New Roman" w:cs="Times New Roman"/>
+          <w:sz w:val="24"/>
+          <w:szCs w:val="24"/>
+        </w:rPr>
+      </w:pPr>
+    </w:p>
+    <w:p>
+      <w:pPr>
+        <w:jc w:val="both"/>
+        <w:rPr>
+          <w:rFonts w:ascii="Times New Roman" w:hAnsi="Times New Roman" w:cs="Times New Roman"/>
+          <w:sz w:val="24"/>
+          <w:szCs w:val="24"/>
+        </w:rPr>
+      </w:pPr>
+    </w:p>
+    <w:p>
+      <w:pPr>
+        <w:jc w:val="both"/>
+        <w:rPr>
+          <w:rFonts w:ascii="Times New Roman" w:hAnsi="Times New Roman" w:cs="Times New Roman"/>
+          <w:sz w:val="24"/>
+          <w:szCs w:val="24"/>
+        </w:rPr>
+      </w:pPr>
+    </w:p>
+    <w:p>
+      <w:pPr>
+        <w:jc w:val="both"/>
+        <w:rPr>
+          <w:rFonts w:ascii="Times New Roman" w:hAnsi="Times New Roman" w:cs="Times New Roman"/>
+          <w:sz w:val="24"/>
+          <w:szCs w:val="24"/>
+        </w:rPr>
+      </w:pPr>
+    </w:p>
+    <w:p>
+      <w:pPr>
+        <w:jc w:val="both"/>
+        <w:rPr>
+          <w:rFonts w:ascii="Times New Roman" w:hAnsi="Times New Roman" w:cs="Times New Roman"/>
+          <w:sz w:val="24"/>
+          <w:szCs w:val="24"/>
+        </w:rPr>
+      </w:pPr>
+    </w:p>
+    <w:p>
+      <w:pPr>
+        <w:jc w:val="both"/>
+        <w:rPr>
+          <w:rFonts w:ascii="Times New Roman" w:hAnsi="Times New Roman" w:cs="Times New Roman"/>
+          <w:sz w:val="24"/>
+          <w:szCs w:val="24"/>
+        </w:rPr>
+      </w:pPr>
+    </w:p>
+    <w:p>
+      <w:pPr>
+        <w:jc w:val="both"/>
+        <w:rPr>
+          <w:rFonts w:ascii="Times New Roman" w:hAnsi="Times New Roman" w:cs="Times New Roman"/>
+          <w:sz w:val="24"/>
+          <w:szCs w:val="24"/>
+        </w:rPr>
+      </w:pPr>
+    </w:p>
+    <w:p>
+      <w:pPr>
+        <w:jc w:val="both"/>
+        <w:rPr>
+          <w:rFonts w:ascii="Times New Roman" w:hAnsi="Times New Roman" w:cs="Times New Roman"/>
+          <w:sz w:val="24"/>
+          <w:szCs w:val="24"/>
+        </w:rPr>
+      </w:pPr>
+    </w:p>
+    <w:p>
+      <w:pPr>
+        <w:jc w:val="both"/>
+        <w:rPr>
+          <w:rFonts w:ascii="Times New Roman" w:hAnsi="Times New Roman" w:cs="Times New Roman"/>
+          <w:sz w:val="24"/>
+          <w:szCs w:val="24"/>
+        </w:rPr>
+      </w:pPr>
+    </w:p>
+    <w:p>
+      <w:pPr>
+        <w:pStyle w:val="Heading1"/>
+      </w:pPr>
+      <w:bookmarkStart w:id="30" w:name="_Toc198226234"/>
+      <w:r>
+        <w:lastRenderedPageBreak/>
+        <w:t xml:space="preserve">7. Tech </w:t>
+      </w:r>
+      <w:r>
+        <w:t>Stack</w:t>
+      </w:r>
+      <w:bookmarkEnd w:id="30"/>
+    </w:p>
+    <w:p>
+      <w:pPr>
+        <w:spacing w:line="360" w:lineRule="auto"/>
+        <w:rPr>
+          <w:rFonts w:ascii="Times New Roman" w:hAnsi="Times New Roman" w:cs="Times New Roman"/>
+          <w:sz w:val="24"/>
+          <w:szCs w:val="24"/>
+        </w:rPr>
+      </w:pPr>
+      <w:r>
+        <w:rPr>
+          <w:rFonts w:ascii="Times New Roman" w:hAnsi="Times New Roman" w:cs="Times New Roman"/>
+          <w:sz w:val="24"/>
+          <w:szCs w:val="24"/>
+        </w:rPr>
+        <w:t>The project will utilize the following technologies:</w:t>
+      </w:r>
+      <w:r>
+        <w:rPr>
+          <w:rFonts w:ascii="Times New Roman" w:hAnsi="Times New Roman" w:cs="Times New Roman"/>
+          <w:sz w:val="24"/>
+          <w:szCs w:val="24"/>
+        </w:rPr>
+        <w:br/>
+        <w:t xml:space="preserve">- Frontend: React.js, Tailwind CSS, </w:t>
+      </w:r>
+      <w:proofErr w:type="spellStart"/>
+      <w:r>
+        <w:rPr>
+          <w:rFonts w:ascii="Times New Roman" w:hAnsi="Times New Roman" w:cs="Times New Roman"/>
+          <w:sz w:val="24"/>
+          <w:szCs w:val="24"/>
+        </w:rPr>
+        <w:t>TanStack</w:t>
+      </w:r>
+      <w:proofErr w:type="spellEnd"/>
+      <w:r>
+        <w:rPr>
+          <w:rFonts w:ascii="Times New Roman" w:hAnsi="Times New Roman" w:cs="Times New Roman"/>
+          <w:sz w:val="24"/>
+          <w:szCs w:val="24"/>
+        </w:rPr>
+        <w:t xml:space="preserve"> Query</w:t>
+      </w:r>
+      <w:r>
+        <w:rPr>
+          <w:rFonts w:ascii="Times New Roman" w:hAnsi="Times New Roman" w:cs="Times New Roman"/>
+          <w:sz w:val="24"/>
+          <w:szCs w:val="24"/>
+        </w:rPr>
+        <w:br/>
+        <w:t>- Backend: Node.js, Express.js</w:t>
+      </w:r>
+      <w:r>
+        <w:rPr>
+          <w:rFonts w:ascii="Times New Roman" w:hAnsi="Times New Roman" w:cs="Times New Roman"/>
+          <w:sz w:val="24"/>
+          <w:szCs w:val="24"/>
+        </w:rPr>
+        <w:br/>
+        <w:t>- Database: MongoDB Atlas</w:t>
+      </w:r>
+      <w:r>
+        <w:rPr>
+          <w:rFonts w:ascii="Times New Roman" w:hAnsi="Times New Roman" w:cs="Times New Roman"/>
+          <w:sz w:val="24"/>
+          <w:szCs w:val="24"/>
+        </w:rPr>
+        <w:br/>
+        <w:t>- Authentication: Firebase, JWT</w:t>
+      </w:r>
+      <w:r>
+        <w:rPr>
+          <w:rFonts w:ascii="Times New Roman" w:hAnsi="Times New Roman" w:cs="Times New Roman"/>
+          <w:sz w:val="24"/>
+          <w:szCs w:val="24"/>
+        </w:rPr>
+        <w:br/>
+        <w:t>- Payment Gateway: Stripe</w:t>
+      </w:r>
+      <w:r>
+        <w:rPr>
+          <w:rFonts w:ascii="Times New Roman" w:hAnsi="Times New Roman" w:cs="Times New Roman"/>
+          <w:sz w:val="24"/>
+          <w:szCs w:val="24"/>
+        </w:rPr>
+        <w:br/>
+        <w:t xml:space="preserve">- Deployment: </w:t>
+      </w:r>
+      <w:proofErr w:type="spellStart"/>
+      <w:r>
+        <w:rPr>
+          <w:rFonts w:ascii="Times New Roman" w:hAnsi="Times New Roman" w:cs="Times New Roman"/>
+          <w:sz w:val="24"/>
+          <w:szCs w:val="24"/>
+        </w:rPr>
+        <w:t>Vercel</w:t>
+      </w:r>
+      <w:proofErr w:type="spellEnd"/>
+      <w:r>
+        <w:rPr>
+          <w:rFonts w:ascii="Times New Roman" w:hAnsi="Times New Roman" w:cs="Times New Roman"/>
+          <w:sz w:val="24"/>
+          <w:szCs w:val="24"/>
+        </w:rPr>
+        <w:t xml:space="preserve"> (Client), Render (Server)</w:t>
+      </w:r>
+    </w:p>
+    <w:p>
+      <w:pPr>
+        <w:pStyle w:val="Heading1"/>
+      </w:pPr>
+      <w:bookmarkStart w:id="31" w:name="_Toc198226235"/>
+      <w:r>
+        <w:t xml:space="preserve">8. Final </w:t>
+      </w:r>
+      <w:r>
+        <w:t>Deliverables</w:t>
+      </w:r>
+      <w:bookmarkEnd w:id="31"/>
+    </w:p>
+    <w:p>
+      <w:pPr>
+        <w:spacing w:line="360" w:lineRule="auto"/>
+        <w:rPr>
+          <w:rFonts w:ascii="Times New Roman" w:hAnsi="Times New Roman" w:cs="Times New Roman"/>
+          <w:sz w:val="24"/>
+          <w:szCs w:val="24"/>
+        </w:rPr>
+      </w:pPr>
+      <w:r>
+        <w:rPr>
+          <w:rFonts w:ascii="Times New Roman" w:hAnsi="Times New Roman" w:cs="Times New Roman"/>
+          <w:sz w:val="24"/>
+          <w:szCs w:val="24"/>
+        </w:rPr>
+        <w:t>The final submission will include:</w:t>
+      </w:r>
+      <w:r>
+        <w:rPr>
+          <w:rFonts w:ascii="Times New Roman" w:hAnsi="Times New Roman" w:cs="Times New Roman"/>
+          <w:sz w:val="24"/>
+          <w:szCs w:val="24"/>
+        </w:rPr>
+        <w:br/>
+        <w:t>- A responsive and deployed web application</w:t>
+      </w:r>
+      <w:r>
+        <w:rPr>
+          <w:rFonts w:ascii="Times New Roman" w:hAnsi="Times New Roman" w:cs="Times New Roman"/>
+          <w:sz w:val="24"/>
+          <w:szCs w:val="24"/>
+        </w:rPr>
+        <w:br/>
+        <w:t>- Admin and student dashboards</w:t>
+      </w:r>
+      <w:r>
+        <w:rPr>
+          <w:rFonts w:ascii="Times New Roman" w:hAnsi="Times New Roman" w:cs="Times New Roman"/>
+          <w:sz w:val="24"/>
+          <w:szCs w:val="24"/>
+        </w:rPr>
+        <w:br/>
+        <w:t>- Stripe payment integration</w:t>
+      </w:r>
+      <w:r>
+        <w:rPr>
+          <w:rFonts w:ascii="Times New Roman" w:hAnsi="Times New Roman" w:cs="Times New Roman"/>
+          <w:sz w:val="24"/>
+          <w:szCs w:val="24"/>
+        </w:rPr>
+        <w:br/>
+        <w:t>- Meal management features</w:t>
+      </w:r>
+      <w:r>
+        <w:rPr>
+          <w:rFonts w:ascii="Times New Roman" w:hAnsi="Times New Roman" w:cs="Times New Roman"/>
+          <w:sz w:val="24"/>
+          <w:szCs w:val="24"/>
+        </w:rPr>
+        <w:br/>
+        <w:t>- Complete source code with documentation and commit history</w:t>
+      </w:r>
+    </w:p>
+    <w:p>
+      <w:pPr>
+        <w:pStyle w:val="Heading1"/>
+      </w:pPr>
+      <w:bookmarkStart w:id="32" w:name="_Toc198226236"/>
+      <w:r>
+        <w:t>9. Conclusion</w:t>
+      </w:r>
+      <w:bookmarkEnd w:id="32"/>
+    </w:p>
+    <w:p>
+      <w:pPr>
+        <w:spacing w:line="360" w:lineRule="auto"/>
+        <w:jc w:val="both"/>
+        <w:rPr>
+          <w:rFonts w:ascii="Times New Roman" w:hAnsi="Times New Roman" w:cs="Times New Roman"/>
+          <w:sz w:val="24"/>
+          <w:szCs w:val="24"/>
+        </w:rPr>
+      </w:pPr>
+      <w:r>
+        <w:rPr>
+          <w:rFonts w:ascii="Times New Roman" w:hAnsi="Times New Roman" w:cs="Times New Roman"/>
+          <w:sz w:val="24"/>
+          <w:szCs w:val="24"/>
+        </w:rPr>
+        <w:t>The Hostel Management System will provide a digital platform for hostel students and admins to manage meals efficiently. It leverages modern web technologies to offer a seamless, secure, and scalable solution tailored for educational institutes.</w:t>
+      </w:r>
+    </w:p>
+    <w:p>
+      <w:pPr>
+        <w:spacing w:line="360" w:lineRule="auto"/>
+        <w:jc w:val="both"/>
+        <w:rPr>
+          <w:rFonts w:ascii="Times New Roman" w:hAnsi="Times New Roman" w:cs="Times New Roman"/>
+          <w:sz w:val="28"/>
+          <w:szCs w:val="28"/>
+        </w:rPr>
+      </w:pPr>
+    </w:p>
+    <w:p>
+      <w:pPr>
+        <w:jc w:val="both"/>
+        <w:rPr>
+          <w:rFonts w:ascii="Times New Roman" w:hAnsi="Times New Roman" w:cs="Times New Roman"/>
+          <w:sz w:val="24"/>
+          <w:szCs w:val="24"/>
+        </w:rPr>
+      </w:pPr>
     </w:p>
     <w:sectPr>
       <w:headerReference w:type="even" r:id="rId9"/>
@@ -16779,7 +18321,7 @@
     <w:lsdException w:name="Table Web 2" w:semiHidden="1" w:unhideWhenUsed="1"/>
     <w:lsdException w:name="Table Web 3" w:semiHidden="1" w:unhideWhenUsed="1"/>
     <w:lsdException w:name="Balloon Text" w:semiHidden="1" w:unhideWhenUsed="1"/>
-    <w:lsdException w:name="Table Grid" w:uiPriority="39"/>
+    <w:lsdException w:name="Table Grid" w:uiPriority="59"/>
     <w:lsdException w:name="Table Theme" w:semiHidden="1" w:unhideWhenUsed="1"/>
     <w:lsdException w:name="Placeholder Text" w:semiHidden="1"/>
     <w:lsdException w:name="No Spacing" w:uiPriority="1" w:qFormat="1"/>
@@ -17531,6 +19073,28 @@
       <w:spacing w:after="0" w:line="240" w:lineRule="auto"/>
     </w:pPr>
   </w:style>
+  <w:style w:type="table" w:styleId="TableGrid">
+    <w:name w:val="Table Grid"/>
+    <w:basedOn w:val="TableNormal"/>
+    <w:uiPriority w:val="59"/>
+    <w:rsid w:val="00EF335F"/>
+    <w:pPr>
+      <w:spacing w:after="0" w:line="240" w:lineRule="auto"/>
+    </w:pPr>
+    <w:rPr>
+      <w:rFonts w:eastAsiaTheme="minorEastAsia"/>
+    </w:rPr>
+    <w:tblPr>
+      <w:tblBorders>
+        <w:top w:val="single" w:sz="4" w:space="0" w:color="auto"/>
+        <w:left w:val="single" w:sz="4" w:space="0" w:color="auto"/>
+        <w:bottom w:val="single" w:sz="4" w:space="0" w:color="auto"/>
+        <w:right w:val="single" w:sz="4" w:space="0" w:color="auto"/>
+        <w:insideH w:val="single" w:sz="4" w:space="0" w:color="auto"/>
+        <w:insideV w:val="single" w:sz="4" w:space="0" w:color="auto"/>
+      </w:tblBorders>
+    </w:tblPr>
+  </w:style>
 </w:styles>
 </file>
 

</xml_diff>